<commit_message>
Evaluation Metrics added to paper
</commit_message>
<xml_diff>
--- a/paper/CS613-FinalProjectPaper.docx
+++ b/paper/CS613-FinalProjectPaper.docx
@@ -1486,6 +1486,7 @@
     </w:p>
     <w:p>
       <w:pPr>
+        <w:ind w:firstLine="18pt"/>
         <w:jc w:val="start"/>
         <w:rPr>
           <w:sz w:val="18"/>
@@ -1741,7 +1742,7 @@
         <w:pStyle w:val="Heading1"/>
       </w:pPr>
       <w:r>
-        <w:t>Experimental Result</w:t>
+        <w:t>Evaluation Metrics</w:t>
       </w:r>
     </w:p>
     <w:p>
@@ -1752,15 +1753,483 @@
     </w:p>
     <w:p>
       <w:pPr>
+        <w:ind w:firstLine="14.40pt"/>
+        <w:jc w:val="start"/>
+        <w:rPr>
+          <w:sz w:val="18"/>
+          <w:szCs w:val="18"/>
+        </w:rPr>
+      </w:pPr>
+      <w:r>
+        <w:rPr>
+          <w:sz w:val="18"/>
+          <w:szCs w:val="18"/>
+        </w:rPr>
+        <w:t>Based on the provided results for Logistic Regression, Naive Bayes, and Decision Tree classifiers, we can draw the following analysis:</w:t>
+      </w:r>
+    </w:p>
+    <w:p>
+      <w:pPr>
+        <w:pStyle w:val="BodyText"/>
+        <w:jc w:val="center"/>
+      </w:pPr>
+    </w:p>
+    <w:p>
+      <w:pPr>
         <w:pStyle w:val="Heading2"/>
       </w:pPr>
       <w:r>
-        <w:t>Authors</w:t>
-      </w:r>
-      <w:r>
-        <w:t xml:space="preserve"> and Affiliations</w:t>
-      </w:r>
-    </w:p>
+        <w:t>A</w:t>
+      </w:r>
+      <w:r>
+        <w:t>ccuracy</w:t>
+      </w:r>
+    </w:p>
+    <w:p>
+      <w:pPr>
+        <w:numPr>
+          <w:ilvl w:val="0"/>
+          <w:numId w:val="27"/>
+        </w:numPr>
+        <w:jc w:val="start"/>
+        <w:rPr>
+          <w:sz w:val="18"/>
+          <w:szCs w:val="18"/>
+        </w:rPr>
+      </w:pPr>
+      <w:r>
+        <w:rPr>
+          <w:sz w:val="18"/>
+          <w:szCs w:val="18"/>
+        </w:rPr>
+        <w:t>Logistic Regression achieved the highest accuracy of 0.86, indicating that it correctly classified 86% of the instances.</w:t>
+      </w:r>
+    </w:p>
+    <w:p>
+      <w:pPr>
+        <w:numPr>
+          <w:ilvl w:val="0"/>
+          <w:numId w:val="27"/>
+        </w:numPr>
+        <w:jc w:val="start"/>
+        <w:rPr>
+          <w:sz w:val="18"/>
+          <w:szCs w:val="18"/>
+        </w:rPr>
+      </w:pPr>
+      <w:r>
+        <w:rPr>
+          <w:sz w:val="18"/>
+          <w:szCs w:val="18"/>
+        </w:rPr>
+        <w:t>Naive Bayes performed slightly lower with an accuracy of 0.855 (85.5%).</w:t>
+      </w:r>
+    </w:p>
+    <w:p>
+      <w:pPr>
+        <w:numPr>
+          <w:ilvl w:val="0"/>
+          <w:numId w:val="27"/>
+        </w:numPr>
+        <w:jc w:val="start"/>
+        <w:rPr>
+          <w:sz w:val="18"/>
+          <w:szCs w:val="18"/>
+        </w:rPr>
+      </w:pPr>
+      <w:r>
+        <w:rPr>
+          <w:sz w:val="18"/>
+          <w:szCs w:val="18"/>
+        </w:rPr>
+        <w:t>Decision Tree had the lowest accuracy of 0.755 (75.5%).</w:t>
+      </w:r>
+    </w:p>
+    <w:p>
+      <w:pPr>
+        <w:jc w:val="start"/>
+        <w:rPr>
+          <w:sz w:val="18"/>
+          <w:szCs w:val="18"/>
+        </w:rPr>
+      </w:pPr>
+    </w:p>
+    <w:p>
+      <w:pPr>
+        <w:pStyle w:val="Heading2"/>
+      </w:pPr>
+      <w:r>
+        <w:t>Precision</w:t>
+      </w:r>
+    </w:p>
+    <w:p>
+      <w:pPr>
+        <w:numPr>
+          <w:ilvl w:val="0"/>
+          <w:numId w:val="26"/>
+        </w:numPr>
+        <w:jc w:val="start"/>
+        <w:rPr>
+          <w:sz w:val="18"/>
+          <w:szCs w:val="18"/>
+        </w:rPr>
+      </w:pPr>
+      <w:r>
+        <w:rPr>
+          <w:sz w:val="18"/>
+          <w:szCs w:val="18"/>
+        </w:rPr>
+        <w:t>Precision measures the proportion of correctly predicted positive instances out of all instances predicted as positive.</w:t>
+      </w:r>
+    </w:p>
+    <w:p>
+      <w:pPr>
+        <w:numPr>
+          <w:ilvl w:val="0"/>
+          <w:numId w:val="26"/>
+        </w:numPr>
+        <w:jc w:val="start"/>
+        <w:rPr>
+          <w:sz w:val="18"/>
+          <w:szCs w:val="18"/>
+        </w:rPr>
+      </w:pPr>
+      <w:r>
+        <w:rPr>
+          <w:sz w:val="18"/>
+          <w:szCs w:val="18"/>
+        </w:rPr>
+        <w:t xml:space="preserve">Logistic Regression achieved a precision of 0.851, indicating that 85.1% of the predicted positive instances were </w:t>
+      </w:r>
+      <w:proofErr w:type="gramStart"/>
+      <w:r>
+        <w:rPr>
+          <w:sz w:val="18"/>
+          <w:szCs w:val="18"/>
+        </w:rPr>
+        <w:t>actually positive</w:t>
+      </w:r>
+      <w:proofErr w:type="gramEnd"/>
+      <w:r>
+        <w:rPr>
+          <w:sz w:val="18"/>
+          <w:szCs w:val="18"/>
+        </w:rPr>
+        <w:t>.</w:t>
+      </w:r>
+    </w:p>
+    <w:p>
+      <w:pPr>
+        <w:numPr>
+          <w:ilvl w:val="0"/>
+          <w:numId w:val="26"/>
+        </w:numPr>
+        <w:jc w:val="start"/>
+        <w:rPr>
+          <w:sz w:val="18"/>
+          <w:szCs w:val="18"/>
+        </w:rPr>
+      </w:pPr>
+      <w:r>
+        <w:rPr>
+          <w:sz w:val="18"/>
+          <w:szCs w:val="18"/>
+        </w:rPr>
+        <w:t>Naive Bayes had a precision of 0.838 (83.8%), slightly lower than Logistic Regression.</w:t>
+      </w:r>
+    </w:p>
+    <w:p>
+      <w:pPr>
+        <w:numPr>
+          <w:ilvl w:val="0"/>
+          <w:numId w:val="26"/>
+        </w:numPr>
+        <w:jc w:val="start"/>
+        <w:rPr>
+          <w:sz w:val="18"/>
+          <w:szCs w:val="18"/>
+        </w:rPr>
+      </w:pPr>
+      <w:r>
+        <w:rPr>
+          <w:sz w:val="18"/>
+          <w:szCs w:val="18"/>
+        </w:rPr>
+        <w:t>Decision Tree had the lowest precision of 0.748 (74.8%).</w:t>
+      </w:r>
+    </w:p>
+    <w:p/>
+    <w:p>
+      <w:pPr>
+        <w:pStyle w:val="Heading2"/>
+      </w:pPr>
+      <w:r>
+        <w:t>Recall</w:t>
+      </w:r>
+    </w:p>
+    <w:p>
+      <w:pPr>
+        <w:numPr>
+          <w:ilvl w:val="0"/>
+          <w:numId w:val="26"/>
+        </w:numPr>
+        <w:jc w:val="start"/>
+        <w:rPr>
+          <w:sz w:val="18"/>
+          <w:szCs w:val="18"/>
+        </w:rPr>
+      </w:pPr>
+      <w:r>
+        <w:rPr>
+          <w:sz w:val="18"/>
+          <w:szCs w:val="18"/>
+        </w:rPr>
+        <w:t>Recall measures the proportion of correctly predicted positive instances out of all actual positive instances.</w:t>
+      </w:r>
+    </w:p>
+    <w:p>
+      <w:pPr>
+        <w:numPr>
+          <w:ilvl w:val="0"/>
+          <w:numId w:val="26"/>
+        </w:numPr>
+        <w:jc w:val="start"/>
+        <w:rPr>
+          <w:sz w:val="18"/>
+          <w:szCs w:val="18"/>
+        </w:rPr>
+      </w:pPr>
+      <w:r>
+        <w:rPr>
+          <w:sz w:val="18"/>
+          <w:szCs w:val="18"/>
+        </w:rPr>
+        <w:t>Naive Bayes achieved the highest recall of 0.894 (89.4%), indicating that it identified a high percentage of the actual positive instances.</w:t>
+      </w:r>
+    </w:p>
+    <w:p>
+      <w:pPr>
+        <w:numPr>
+          <w:ilvl w:val="0"/>
+          <w:numId w:val="26"/>
+        </w:numPr>
+        <w:jc w:val="start"/>
+        <w:rPr>
+          <w:sz w:val="18"/>
+          <w:szCs w:val="18"/>
+        </w:rPr>
+      </w:pPr>
+      <w:r>
+        <w:rPr>
+          <w:sz w:val="18"/>
+          <w:szCs w:val="18"/>
+        </w:rPr>
+        <w:t>Logistic Regression had a recall of 0.885 (88.5%), slightly lower than Naive Bayes.</w:t>
+      </w:r>
+    </w:p>
+    <w:p>
+      <w:pPr>
+        <w:numPr>
+          <w:ilvl w:val="0"/>
+          <w:numId w:val="26"/>
+        </w:numPr>
+        <w:jc w:val="start"/>
+        <w:rPr>
+          <w:sz w:val="18"/>
+          <w:szCs w:val="18"/>
+        </w:rPr>
+      </w:pPr>
+      <w:r>
+        <w:rPr>
+          <w:sz w:val="18"/>
+          <w:szCs w:val="18"/>
+        </w:rPr>
+        <w:t>Decision Tree had the lowest recall of 0.798 (79.8%).</w:t>
+      </w:r>
+    </w:p>
+    <w:p>
+      <w:pPr>
+        <w:ind w:start="36pt"/>
+        <w:jc w:val="start"/>
+        <w:rPr>
+          <w:sz w:val="18"/>
+          <w:szCs w:val="18"/>
+        </w:rPr>
+      </w:pPr>
+    </w:p>
+    <w:p>
+      <w:pPr>
+        <w:pStyle w:val="Heading2"/>
+      </w:pPr>
+      <w:r>
+        <w:t>F1-Score</w:t>
+      </w:r>
+    </w:p>
+    <w:p>
+      <w:pPr>
+        <w:numPr>
+          <w:ilvl w:val="0"/>
+          <w:numId w:val="26"/>
+        </w:numPr>
+        <w:jc w:val="start"/>
+        <w:rPr>
+          <w:sz w:val="18"/>
+          <w:szCs w:val="18"/>
+        </w:rPr>
+      </w:pPr>
+      <w:r>
+        <w:rPr>
+          <w:sz w:val="18"/>
+          <w:szCs w:val="18"/>
+        </w:rPr>
+        <w:t>The F1-Score is the harmonic mean of precision and recall, providing a balanced measure of a model's performance.</w:t>
+      </w:r>
+    </w:p>
+    <w:p>
+      <w:pPr>
+        <w:numPr>
+          <w:ilvl w:val="0"/>
+          <w:numId w:val="26"/>
+        </w:numPr>
+        <w:jc w:val="start"/>
+        <w:rPr>
+          <w:sz w:val="18"/>
+          <w:szCs w:val="18"/>
+        </w:rPr>
+      </w:pPr>
+      <w:r>
+        <w:rPr>
+          <w:sz w:val="18"/>
+          <w:szCs w:val="18"/>
+        </w:rPr>
+        <w:t>Logistic Regression achieved an F1-Score of 0.868, indicating a good balance between precision and recall.</w:t>
+      </w:r>
+    </w:p>
+    <w:p>
+      <w:pPr>
+        <w:numPr>
+          <w:ilvl w:val="0"/>
+          <w:numId w:val="26"/>
+        </w:numPr>
+        <w:jc w:val="start"/>
+        <w:rPr>
+          <w:sz w:val="18"/>
+          <w:szCs w:val="18"/>
+        </w:rPr>
+      </w:pPr>
+      <w:r>
+        <w:rPr>
+          <w:sz w:val="18"/>
+          <w:szCs w:val="18"/>
+        </w:rPr>
+        <w:t>Naive Bayes had an F1-Score of 0.865, slightly lower than Logistic Regression.</w:t>
+      </w:r>
+    </w:p>
+    <w:p>
+      <w:pPr>
+        <w:numPr>
+          <w:ilvl w:val="0"/>
+          <w:numId w:val="26"/>
+        </w:numPr>
+        <w:jc w:val="start"/>
+        <w:rPr>
+          <w:sz w:val="18"/>
+          <w:szCs w:val="18"/>
+        </w:rPr>
+      </w:pPr>
+      <w:r>
+        <w:rPr>
+          <w:sz w:val="18"/>
+          <w:szCs w:val="18"/>
+        </w:rPr>
+        <w:t>Decision Tree had the lowest F1-Score of 0.772.</w:t>
+      </w:r>
+    </w:p>
+    <w:p>
+      <w:pPr>
+        <w:jc w:val="start"/>
+        <w:rPr>
+          <w:sz w:val="18"/>
+          <w:szCs w:val="18"/>
+        </w:rPr>
+      </w:pPr>
+    </w:p>
+    <w:p>
+      <w:pPr>
+        <w:ind w:firstLine="14.40pt"/>
+        <w:jc w:val="start"/>
+        <w:rPr>
+          <w:sz w:val="18"/>
+          <w:szCs w:val="18"/>
+        </w:rPr>
+      </w:pPr>
+      <w:r>
+        <w:rPr>
+          <w:sz w:val="18"/>
+          <w:szCs w:val="18"/>
+        </w:rPr>
+        <w:t>Based on these results, we can conclude that Logistic Regression performed relatively well overall, with high accuracy, precision, recall, and F1-Score. Naive Bayes also showed strong performance, especially in terms of recall. However, the Decision Tree classifier had lower performance compared to the other two algorithms, with lower accuracy, precision, recall, and F1-Score. These insights can help in selecting the most appropriate algorithm for the specific classification task and understanding the trade-offs between different evaluation metrics.</w:t>
+      </w:r>
+    </w:p>
+    <w:p>
+      <w:pPr>
+        <w:ind w:firstLine="14.40pt"/>
+        <w:jc w:val="start"/>
+        <w:rPr>
+          <w:sz w:val="18"/>
+          <w:szCs w:val="18"/>
+        </w:rPr>
+      </w:pPr>
+    </w:p>
+    <w:p>
+      <w:pPr>
+        <w:pStyle w:val="Heading2"/>
+      </w:pPr>
+      <w:r>
+        <w:t>Principle Component Analysis (PCA)</w:t>
+      </w:r>
+    </w:p>
+    <w:p>
+      <w:pPr>
+        <w:jc w:val="start"/>
+        <w:rPr>
+          <w:sz w:val="18"/>
+          <w:szCs w:val="18"/>
+        </w:rPr>
+      </w:pPr>
+    </w:p>
+    <w:p>
+      <w:pPr>
+        <w:rPr>
+          <w:b/>
+          <w:bCs/>
+          <w:sz w:val="18"/>
+          <w:szCs w:val="18"/>
+        </w:rPr>
+      </w:pPr>
+      <w:r>
+        <w:t>E.</w:t>
+      </w:r>
+      <w:r>
+        <w:rPr>
+          <w:b/>
+          <w:bCs/>
+          <w:sz w:val="18"/>
+          <w:szCs w:val="18"/>
+        </w:rPr>
+        <w:t xml:space="preserve"> </w:t>
+      </w:r>
+      <w:r>
+        <w:rPr>
+          <w:b/>
+          <w:bCs/>
+          <w:sz w:val="18"/>
+          <w:szCs w:val="18"/>
+        </w:rPr>
+        <w:t>Principal Component Analysis (PCA):</w:t>
+      </w:r>
+    </w:p>
+    <w:p/>
     <w:p>
       <w:pPr>
         <w:pStyle w:val="BodyText"/>
@@ -1769,6 +2238,7 @@
         <w:rPr>
           <w:b/>
         </w:rPr>
+        <w:lastRenderedPageBreak/>
         <w:t xml:space="preserve">The template is </w:t>
       </w:r>
       <w:r>
@@ -2043,14 +2513,7 @@
         <w:rPr>
           <w:i w:val="0"/>
         </w:rPr>
-        <w:t xml:space="preserve">Place figures and tables at the top and bottom of columns. Avoid placing them in the middle of columns. Large figures and tables may span across both columns. Figure captions should be below the figures; table heads should appear above the tables. Insert </w:t>
-      </w:r>
-      <w:r>
-        <w:rPr>
-          <w:i w:val="0"/>
-        </w:rPr>
-        <w:lastRenderedPageBreak/>
-        <w:t>figures and tables after they are cited in the text. Use the abbreviation “Fig. 1”, even at the beginning of a sentence.</w:t>
+        <w:t>Place figures and tables at the top and bottom of columns. Avoid placing them in the middle of columns. Large figures and tables may span across both columns. Figure captions should be below the figures; table heads should appear above the tables. Insert figures and tables after they are cited in the text. Use the abbreviation “Fig. 1”, even at the beginning of a sentence.</w:t>
       </w:r>
     </w:p>
     <w:p>
@@ -2538,10 +3001,7 @@
         <w:pStyle w:val="BodyText"/>
       </w:pPr>
       <w:r>
-        <w:t xml:space="preserve">The template will number citations consecutively within brackets [1]. The sentence punctuation follows the bracket [2]. </w:t>
-      </w:r>
-      <w:r>
-        <w:t>Refer simply to the reference number, as in [3]—do not use “Ref. [3]” or “reference [3]” except at the beginning of a sentence: “Reference [3] was the first</w:t>
+        <w:t>The template will number citations consecutively within brackets [1]. The sentence punctuation follows the bracket [2]. Refer simply to the reference number, as in [3]—do not use “Ref. [3]” or “reference [3]” except at the beginning of a sentence: “Reference [3] was the first</w:t>
       </w:r>
       <w:r>
         <w:rPr>
@@ -2634,6 +3094,7 @@
         <w:ind w:start="17.70pt" w:hanging="17.70pt"/>
       </w:pPr>
       <w:r>
+        <w:lastRenderedPageBreak/>
         <w:t>J. Clerk Maxwell, A Treatise on Electricity and Magnetism, 3rd ed., vol. 2. Oxford: Clarendon, 1892, pp.68–73.</w:t>
       </w:r>
     </w:p>
@@ -2670,7 +3131,10 @@
         <w:ind w:start="17.70pt" w:hanging="17.70pt"/>
       </w:pPr>
       <w:r>
-        <w:t>Y. Yorozu, M. Hirano, K. Oka, and Y. Tagawa, “Electron spectroscopy studies on magneto-optical media and plastic substrate interface,” IEEE Transl. J. Magn. Japan, vol. 2, pp. 740–741, August 1987 [Digests 9th Annual Conf. Magnetics Japan, p. 301, 1982].</w:t>
+        <w:t xml:space="preserve">Y. Yorozu, M. Hirano, K. Oka, and Y. Tagawa, “Electron spectroscopy studies on magneto-optical media and plastic substrate interface,” IEEE </w:t>
+      </w:r>
+      <w:r>
+        <w:t>Transl. J. Magn. Japan, vol. 2, pp. 740–741, August 1987 [Digests 9th Annual Conf. Magnetics Japan, p. 301, 1982].</w:t>
       </w:r>
     </w:p>
     <w:p>
@@ -3154,6 +3618,123 @@
     </w:lvl>
   </w:abstractNum>
   <w:abstractNum w:abstractNumId="11" w15:restartNumberingAfterBreak="0">
+    <w:nsid w:val="0FF84A91"/>
+    <w:multiLevelType w:val="multilevel"/>
+    <w:tmpl w:val="5F62AE44"/>
+    <w:lvl w:ilvl="0">
+      <w:start w:val="1"/>
+      <w:numFmt w:val="bullet"/>
+      <w:lvlText w:val=""/>
+      <w:lvlJc w:val="start"/>
+      <w:pPr>
+        <w:ind w:start="36pt" w:hanging="18pt"/>
+      </w:pPr>
+      <w:rPr>
+        <w:rFonts w:ascii="Symbol" w:hAnsi="Symbol" w:hint="default"/>
+      </w:rPr>
+    </w:lvl>
+    <w:lvl w:ilvl="1">
+      <w:start w:val="1"/>
+      <w:numFmt w:val="bullet"/>
+      <w:lvlText w:val=""/>
+      <w:lvlJc w:val="start"/>
+      <w:pPr>
+        <w:tabs>
+          <w:tab w:val="num" w:pos="72pt"/>
+        </w:tabs>
+        <w:ind w:start="72pt" w:hanging="18pt"/>
+      </w:pPr>
+      <w:rPr>
+        <w:rFonts w:ascii="Symbol" w:hAnsi="Symbol" w:hint="default"/>
+        <w:sz w:val="20"/>
+      </w:rPr>
+    </w:lvl>
+    <w:lvl w:ilvl="2" w:tentative="1">
+      <w:start w:val="1"/>
+      <w:numFmt w:val="decimal"/>
+      <w:lvlText w:val="%3."/>
+      <w:lvlJc w:val="start"/>
+      <w:pPr>
+        <w:tabs>
+          <w:tab w:val="num" w:pos="108pt"/>
+        </w:tabs>
+        <w:ind w:start="108pt" w:hanging="18pt"/>
+      </w:pPr>
+    </w:lvl>
+    <w:lvl w:ilvl="3" w:tentative="1">
+      <w:start w:val="1"/>
+      <w:numFmt w:val="decimal"/>
+      <w:lvlText w:val="%4."/>
+      <w:lvlJc w:val="start"/>
+      <w:pPr>
+        <w:tabs>
+          <w:tab w:val="num" w:pos="144pt"/>
+        </w:tabs>
+        <w:ind w:start="144pt" w:hanging="18pt"/>
+      </w:pPr>
+    </w:lvl>
+    <w:lvl w:ilvl="4" w:tentative="1">
+      <w:start w:val="1"/>
+      <w:numFmt w:val="decimal"/>
+      <w:lvlText w:val="%5."/>
+      <w:lvlJc w:val="start"/>
+      <w:pPr>
+        <w:tabs>
+          <w:tab w:val="num" w:pos="180pt"/>
+        </w:tabs>
+        <w:ind w:start="180pt" w:hanging="18pt"/>
+      </w:pPr>
+    </w:lvl>
+    <w:lvl w:ilvl="5" w:tentative="1">
+      <w:start w:val="1"/>
+      <w:numFmt w:val="decimal"/>
+      <w:lvlText w:val="%6."/>
+      <w:lvlJc w:val="start"/>
+      <w:pPr>
+        <w:tabs>
+          <w:tab w:val="num" w:pos="216pt"/>
+        </w:tabs>
+        <w:ind w:start="216pt" w:hanging="18pt"/>
+      </w:pPr>
+    </w:lvl>
+    <w:lvl w:ilvl="6" w:tentative="1">
+      <w:start w:val="1"/>
+      <w:numFmt w:val="decimal"/>
+      <w:lvlText w:val="%7."/>
+      <w:lvlJc w:val="start"/>
+      <w:pPr>
+        <w:tabs>
+          <w:tab w:val="num" w:pos="252pt"/>
+        </w:tabs>
+        <w:ind w:start="252pt" w:hanging="18pt"/>
+      </w:pPr>
+    </w:lvl>
+    <w:lvl w:ilvl="7" w:tentative="1">
+      <w:start w:val="1"/>
+      <w:numFmt w:val="decimal"/>
+      <w:lvlText w:val="%8."/>
+      <w:lvlJc w:val="start"/>
+      <w:pPr>
+        <w:tabs>
+          <w:tab w:val="num" w:pos="288pt"/>
+        </w:tabs>
+        <w:ind w:start="288pt" w:hanging="18pt"/>
+      </w:pPr>
+    </w:lvl>
+    <w:lvl w:ilvl="8" w:tentative="1">
+      <w:start w:val="1"/>
+      <w:numFmt w:val="decimal"/>
+      <w:lvlText w:val="%9."/>
+      <w:lvlJc w:val="start"/>
+      <w:pPr>
+        <w:tabs>
+          <w:tab w:val="num" w:pos="324pt"/>
+        </w:tabs>
+        <w:ind w:start="324pt" w:hanging="18pt"/>
+      </w:pPr>
+    </w:lvl>
+  </w:abstractNum>
+  <w:abstractNum w:abstractNumId="12" w15:restartNumberingAfterBreak="0">
     <w:nsid w:val="1E177E97"/>
     <w:multiLevelType w:val="hybridMultilevel"/>
     <w:tmpl w:val="A6463BCE"/>
@@ -3239,7 +3820,7 @@
       </w:pPr>
     </w:lvl>
   </w:abstractNum>
-  <w:abstractNum w:abstractNumId="12" w15:restartNumberingAfterBreak="0">
+  <w:abstractNum w:abstractNumId="13" w15:restartNumberingAfterBreak="0">
     <w:nsid w:val="20AF0333"/>
     <w:multiLevelType w:val="hybridMultilevel"/>
     <w:tmpl w:val="CB0E7F4E"/>
@@ -3381,7 +3962,7 @@
       </w:rPr>
     </w:lvl>
   </w:abstractNum>
-  <w:abstractNum w:abstractNumId="13" w15:restartNumberingAfterBreak="0">
+  <w:abstractNum w:abstractNumId="14" w15:restartNumberingAfterBreak="0">
     <w:nsid w:val="26FE1FCF"/>
     <w:multiLevelType w:val="hybridMultilevel"/>
     <w:tmpl w:val="33826962"/>
@@ -3542,7 +4123,7 @@
       </w:rPr>
     </w:lvl>
   </w:abstractNum>
-  <w:abstractNum w:abstractNumId="14" w15:restartNumberingAfterBreak="0">
+  <w:abstractNum w:abstractNumId="15" w15:restartNumberingAfterBreak="0">
     <w:nsid w:val="37660336"/>
     <w:multiLevelType w:val="hybridMultilevel"/>
     <w:tmpl w:val="754EAC84"/>
@@ -3683,7 +4264,7 @@
       </w:rPr>
     </w:lvl>
   </w:abstractNum>
-  <w:abstractNum w:abstractNumId="15" w15:restartNumberingAfterBreak="0">
+  <w:abstractNum w:abstractNumId="16" w15:restartNumberingAfterBreak="0">
     <w:nsid w:val="39E54FC6"/>
     <w:multiLevelType w:val="singleLevel"/>
     <w:tmpl w:val="5B7288D4"/>
@@ -3703,7 +4284,7 @@
       </w:rPr>
     </w:lvl>
   </w:abstractNum>
-  <w:abstractNum w:abstractNumId="16" w15:restartNumberingAfterBreak="0">
+  <w:abstractNum w:abstractNumId="17" w15:restartNumberingAfterBreak="0">
     <w:nsid w:val="4189603E"/>
     <w:multiLevelType w:val="multilevel"/>
     <w:tmpl w:val="0AB06E12"/>
@@ -3910,7 +4491,7 @@
       </w:rPr>
     </w:lvl>
   </w:abstractNum>
-  <w:abstractNum w:abstractNumId="17" w15:restartNumberingAfterBreak="0">
+  <w:abstractNum w:abstractNumId="18" w15:restartNumberingAfterBreak="0">
     <w:nsid w:val="44DF6910"/>
     <w:multiLevelType w:val="hybridMultilevel"/>
     <w:tmpl w:val="9DBCDBF6"/>
@@ -4023,7 +4604,7 @@
       </w:rPr>
     </w:lvl>
   </w:abstractNum>
-  <w:abstractNum w:abstractNumId="18" w15:restartNumberingAfterBreak="0">
+  <w:abstractNum w:abstractNumId="19" w15:restartNumberingAfterBreak="0">
     <w:nsid w:val="493C3F76"/>
     <w:multiLevelType w:val="hybridMultilevel"/>
     <w:tmpl w:val="9A9E418C"/>
@@ -4134,7 +4715,7 @@
       </w:pPr>
     </w:lvl>
   </w:abstractNum>
-  <w:abstractNum w:abstractNumId="19" w15:restartNumberingAfterBreak="0">
+  <w:abstractNum w:abstractNumId="20" w15:restartNumberingAfterBreak="0">
     <w:nsid w:val="52CA544A"/>
     <w:multiLevelType w:val="singleLevel"/>
     <w:tmpl w:val="AED6D67E"/>
@@ -4161,7 +4742,124 @@
       </w:rPr>
     </w:lvl>
   </w:abstractNum>
-  <w:abstractNum w:abstractNumId="20" w15:restartNumberingAfterBreak="0">
+  <w:abstractNum w:abstractNumId="21" w15:restartNumberingAfterBreak="0">
+    <w:nsid w:val="558045BC"/>
+    <w:multiLevelType w:val="multilevel"/>
+    <w:tmpl w:val="5F62AE44"/>
+    <w:lvl w:ilvl="0">
+      <w:start w:val="1"/>
+      <w:numFmt w:val="bullet"/>
+      <w:lvlText w:val=""/>
+      <w:lvlJc w:val="start"/>
+      <w:pPr>
+        <w:ind w:start="36pt" w:hanging="18pt"/>
+      </w:pPr>
+      <w:rPr>
+        <w:rFonts w:ascii="Symbol" w:hAnsi="Symbol" w:hint="default"/>
+      </w:rPr>
+    </w:lvl>
+    <w:lvl w:ilvl="1">
+      <w:start w:val="1"/>
+      <w:numFmt w:val="bullet"/>
+      <w:lvlText w:val=""/>
+      <w:lvlJc w:val="start"/>
+      <w:pPr>
+        <w:tabs>
+          <w:tab w:val="num" w:pos="72pt"/>
+        </w:tabs>
+        <w:ind w:start="72pt" w:hanging="18pt"/>
+      </w:pPr>
+      <w:rPr>
+        <w:rFonts w:ascii="Symbol" w:hAnsi="Symbol" w:hint="default"/>
+        <w:sz w:val="20"/>
+      </w:rPr>
+    </w:lvl>
+    <w:lvl w:ilvl="2" w:tentative="1">
+      <w:start w:val="1"/>
+      <w:numFmt w:val="decimal"/>
+      <w:lvlText w:val="%3."/>
+      <w:lvlJc w:val="start"/>
+      <w:pPr>
+        <w:tabs>
+          <w:tab w:val="num" w:pos="108pt"/>
+        </w:tabs>
+        <w:ind w:start="108pt" w:hanging="18pt"/>
+      </w:pPr>
+    </w:lvl>
+    <w:lvl w:ilvl="3" w:tentative="1">
+      <w:start w:val="1"/>
+      <w:numFmt w:val="decimal"/>
+      <w:lvlText w:val="%4."/>
+      <w:lvlJc w:val="start"/>
+      <w:pPr>
+        <w:tabs>
+          <w:tab w:val="num" w:pos="144pt"/>
+        </w:tabs>
+        <w:ind w:start="144pt" w:hanging="18pt"/>
+      </w:pPr>
+    </w:lvl>
+    <w:lvl w:ilvl="4" w:tentative="1">
+      <w:start w:val="1"/>
+      <w:numFmt w:val="decimal"/>
+      <w:lvlText w:val="%5."/>
+      <w:lvlJc w:val="start"/>
+      <w:pPr>
+        <w:tabs>
+          <w:tab w:val="num" w:pos="180pt"/>
+        </w:tabs>
+        <w:ind w:start="180pt" w:hanging="18pt"/>
+      </w:pPr>
+    </w:lvl>
+    <w:lvl w:ilvl="5" w:tentative="1">
+      <w:start w:val="1"/>
+      <w:numFmt w:val="decimal"/>
+      <w:lvlText w:val="%6."/>
+      <w:lvlJc w:val="start"/>
+      <w:pPr>
+        <w:tabs>
+          <w:tab w:val="num" w:pos="216pt"/>
+        </w:tabs>
+        <w:ind w:start="216pt" w:hanging="18pt"/>
+      </w:pPr>
+    </w:lvl>
+    <w:lvl w:ilvl="6" w:tentative="1">
+      <w:start w:val="1"/>
+      <w:numFmt w:val="decimal"/>
+      <w:lvlText w:val="%7."/>
+      <w:lvlJc w:val="start"/>
+      <w:pPr>
+        <w:tabs>
+          <w:tab w:val="num" w:pos="252pt"/>
+        </w:tabs>
+        <w:ind w:start="252pt" w:hanging="18pt"/>
+      </w:pPr>
+    </w:lvl>
+    <w:lvl w:ilvl="7" w:tentative="1">
+      <w:start w:val="1"/>
+      <w:numFmt w:val="decimal"/>
+      <w:lvlText w:val="%8."/>
+      <w:lvlJc w:val="start"/>
+      <w:pPr>
+        <w:tabs>
+          <w:tab w:val="num" w:pos="288pt"/>
+        </w:tabs>
+        <w:ind w:start="288pt" w:hanging="18pt"/>
+      </w:pPr>
+    </w:lvl>
+    <w:lvl w:ilvl="8" w:tentative="1">
+      <w:start w:val="1"/>
+      <w:numFmt w:val="decimal"/>
+      <w:lvlText w:val="%9."/>
+      <w:lvlJc w:val="start"/>
+      <w:pPr>
+        <w:tabs>
+          <w:tab w:val="num" w:pos="324pt"/>
+        </w:tabs>
+        <w:ind w:start="324pt" w:hanging="18pt"/>
+      </w:pPr>
+    </w:lvl>
+  </w:abstractNum>
+  <w:abstractNum w:abstractNumId="22" w15:restartNumberingAfterBreak="0">
     <w:nsid w:val="6C402C58"/>
     <w:multiLevelType w:val="hybridMultilevel"/>
     <w:tmpl w:val="9A1CA078"/>
@@ -4306,7 +5004,7 @@
       </w:rPr>
     </w:lvl>
   </w:abstractNum>
-  <w:abstractNum w:abstractNumId="21" w15:restartNumberingAfterBreak="0">
+  <w:abstractNum w:abstractNumId="23" w15:restartNumberingAfterBreak="0">
     <w:nsid w:val="6CD32DA8"/>
     <w:multiLevelType w:val="singleLevel"/>
     <w:tmpl w:val="166470C2"/>
@@ -4333,40 +5031,40 @@
     </w:lvl>
   </w:abstractNum>
   <w:num w:numId="1" w16cid:durableId="1908807788">
+    <w:abstractNumId w:val="15"/>
+  </w:num>
+  <w:num w:numId="2" w16cid:durableId="2037265620">
+    <w:abstractNumId w:val="22"/>
+  </w:num>
+  <w:num w:numId="3" w16cid:durableId="132792069">
     <w:abstractNumId w:val="14"/>
   </w:num>
-  <w:num w:numId="2" w16cid:durableId="2037265620">
+  <w:num w:numId="4" w16cid:durableId="1081297142">
+    <w:abstractNumId w:val="17"/>
+  </w:num>
+  <w:num w:numId="5" w16cid:durableId="389425158">
+    <w:abstractNumId w:val="17"/>
+  </w:num>
+  <w:num w:numId="6" w16cid:durableId="1438796885">
+    <w:abstractNumId w:val="17"/>
+  </w:num>
+  <w:num w:numId="7" w16cid:durableId="246887846">
+    <w:abstractNumId w:val="17"/>
+  </w:num>
+  <w:num w:numId="8" w16cid:durableId="264071477">
     <w:abstractNumId w:val="20"/>
   </w:num>
-  <w:num w:numId="3" w16cid:durableId="132792069">
+  <w:num w:numId="9" w16cid:durableId="467674152">
+    <w:abstractNumId w:val="23"/>
+  </w:num>
+  <w:num w:numId="10" w16cid:durableId="1455561367">
+    <w:abstractNumId w:val="16"/>
+  </w:num>
+  <w:num w:numId="11" w16cid:durableId="570623060">
     <w:abstractNumId w:val="13"/>
   </w:num>
-  <w:num w:numId="4" w16cid:durableId="1081297142">
-    <w:abstractNumId w:val="16"/>
-  </w:num>
-  <w:num w:numId="5" w16cid:durableId="389425158">
-    <w:abstractNumId w:val="16"/>
-  </w:num>
-  <w:num w:numId="6" w16cid:durableId="1438796885">
-    <w:abstractNumId w:val="16"/>
-  </w:num>
-  <w:num w:numId="7" w16cid:durableId="246887846">
-    <w:abstractNumId w:val="16"/>
-  </w:num>
-  <w:num w:numId="8" w16cid:durableId="264071477">
-    <w:abstractNumId w:val="19"/>
-  </w:num>
-  <w:num w:numId="9" w16cid:durableId="467674152">
-    <w:abstractNumId w:val="21"/>
-  </w:num>
-  <w:num w:numId="10" w16cid:durableId="1455561367">
-    <w:abstractNumId w:val="15"/>
-  </w:num>
-  <w:num w:numId="11" w16cid:durableId="570623060">
+  <w:num w:numId="12" w16cid:durableId="511990205">
     <w:abstractNumId w:val="12"/>
-  </w:num>
-  <w:num w:numId="12" w16cid:durableId="511990205">
-    <w:abstractNumId w:val="11"/>
   </w:num>
   <w:num w:numId="13" w16cid:durableId="403334299">
     <w:abstractNumId w:val="0"/>
@@ -4402,10 +5100,16 @@
     <w:abstractNumId w:val="1"/>
   </w:num>
   <w:num w:numId="24" w16cid:durableId="747727262">
+    <w:abstractNumId w:val="19"/>
+  </w:num>
+  <w:num w:numId="25" w16cid:durableId="239877764">
     <w:abstractNumId w:val="18"/>
   </w:num>
-  <w:num w:numId="25" w16cid:durableId="239877764">
-    <w:abstractNumId w:val="17"/>
+  <w:num w:numId="26" w16cid:durableId="802499028">
+    <w:abstractNumId w:val="21"/>
+  </w:num>
+  <w:num w:numId="27" w16cid:durableId="1444183266">
+    <w:abstractNumId w:val="11"/>
   </w:num>
 </w:numbering>
 </file>

</xml_diff>

<commit_message>
neural networks added to paper
</commit_message>
<xml_diff>
--- a/paper/CS613-FinalProjectPaper.docx
+++ b/paper/CS613-FinalProjectPaper.docx
@@ -1731,11 +1731,523 @@
     </w:p>
     <w:p>
       <w:pPr>
-        <w:pStyle w:val="BodyText"/>
-      </w:pPr>
-      <w:r>
-        <w:t>.</w:t>
-      </w:r>
+        <w:jc w:val="start"/>
+        <w:rPr>
+          <w:i/>
+          <w:iCs/>
+          <w:sz w:val="18"/>
+          <w:szCs w:val="18"/>
+        </w:rPr>
+      </w:pPr>
+    </w:p>
+    <w:p>
+      <w:pPr>
+        <w:jc w:val="start"/>
+        <w:rPr>
+          <w:sz w:val="18"/>
+          <w:szCs w:val="18"/>
+        </w:rPr>
+      </w:pPr>
+      <w:r>
+        <w:rPr>
+          <w:sz w:val="18"/>
+          <w:szCs w:val="18"/>
+        </w:rPr>
+        <w:t>Attribute Information</w:t>
+      </w:r>
+    </w:p>
+    <w:p>
+      <w:pPr>
+        <w:pStyle w:val="ListParagraph"/>
+        <w:numPr>
+          <w:ilvl w:val="0"/>
+          <w:numId w:val="31"/>
+        </w:numPr>
+        <w:rPr>
+          <w:rFonts w:ascii="Times New Roman" w:hAnsi="Times New Roman" w:cs="Times New Roman"/>
+          <w:sz w:val="18"/>
+          <w:szCs w:val="18"/>
+        </w:rPr>
+      </w:pPr>
+      <w:r>
+        <w:rPr>
+          <w:rFonts w:ascii="Times New Roman" w:hAnsi="Times New Roman" w:cs="Times New Roman"/>
+          <w:i/>
+          <w:iCs/>
+          <w:sz w:val="18"/>
+          <w:szCs w:val="18"/>
+        </w:rPr>
+        <w:t>Age</w:t>
+      </w:r>
+      <w:r>
+        <w:rPr>
+          <w:rFonts w:ascii="Times New Roman" w:hAnsi="Times New Roman" w:cs="Times New Roman"/>
+          <w:sz w:val="18"/>
+          <w:szCs w:val="18"/>
+        </w:rPr>
+        <w:t>: age of the patient [years]</w:t>
+      </w:r>
+    </w:p>
+    <w:p>
+      <w:pPr>
+        <w:pStyle w:val="ListParagraph"/>
+        <w:numPr>
+          <w:ilvl w:val="0"/>
+          <w:numId w:val="31"/>
+        </w:numPr>
+        <w:rPr>
+          <w:rFonts w:ascii="Times New Roman" w:hAnsi="Times New Roman" w:cs="Times New Roman"/>
+          <w:sz w:val="18"/>
+          <w:szCs w:val="18"/>
+        </w:rPr>
+      </w:pPr>
+      <w:r>
+        <w:rPr>
+          <w:rFonts w:ascii="Times New Roman" w:hAnsi="Times New Roman" w:cs="Times New Roman"/>
+          <w:i/>
+          <w:iCs/>
+          <w:sz w:val="18"/>
+          <w:szCs w:val="18"/>
+        </w:rPr>
+        <w:t>Sex</w:t>
+      </w:r>
+      <w:r>
+        <w:rPr>
+          <w:rFonts w:ascii="Times New Roman" w:hAnsi="Times New Roman" w:cs="Times New Roman"/>
+          <w:sz w:val="18"/>
+          <w:szCs w:val="18"/>
+        </w:rPr>
+        <w:t>: sex of the patient [M: Male, F: Female]</w:t>
+      </w:r>
+    </w:p>
+    <w:p>
+      <w:pPr>
+        <w:pStyle w:val="ListParagraph"/>
+        <w:numPr>
+          <w:ilvl w:val="0"/>
+          <w:numId w:val="31"/>
+        </w:numPr>
+        <w:rPr>
+          <w:rFonts w:ascii="Times New Roman" w:hAnsi="Times New Roman" w:cs="Times New Roman"/>
+          <w:sz w:val="18"/>
+          <w:szCs w:val="18"/>
+        </w:rPr>
+      </w:pPr>
+      <w:proofErr w:type="spellStart"/>
+      <w:r>
+        <w:rPr>
+          <w:rFonts w:ascii="Times New Roman" w:hAnsi="Times New Roman" w:cs="Times New Roman"/>
+          <w:i/>
+          <w:iCs/>
+          <w:sz w:val="18"/>
+          <w:szCs w:val="18"/>
+        </w:rPr>
+        <w:t>ChestPainType</w:t>
+      </w:r>
+      <w:proofErr w:type="spellEnd"/>
+      <w:r>
+        <w:rPr>
+          <w:rFonts w:ascii="Times New Roman" w:hAnsi="Times New Roman" w:cs="Times New Roman"/>
+          <w:sz w:val="18"/>
+          <w:szCs w:val="18"/>
+        </w:rPr>
+        <w:t>: chest pain type [TA: Typical Angina, ATA: Atypical Angina, NAP: Non-Anginal Pain, ASY: Asymptomatic]</w:t>
+      </w:r>
+    </w:p>
+    <w:p>
+      <w:pPr>
+        <w:pStyle w:val="ListParagraph"/>
+        <w:numPr>
+          <w:ilvl w:val="0"/>
+          <w:numId w:val="31"/>
+        </w:numPr>
+        <w:rPr>
+          <w:rFonts w:ascii="Times New Roman" w:hAnsi="Times New Roman" w:cs="Times New Roman"/>
+          <w:sz w:val="18"/>
+          <w:szCs w:val="18"/>
+        </w:rPr>
+      </w:pPr>
+      <w:proofErr w:type="spellStart"/>
+      <w:r>
+        <w:rPr>
+          <w:rFonts w:ascii="Times New Roman" w:hAnsi="Times New Roman" w:cs="Times New Roman"/>
+          <w:i/>
+          <w:iCs/>
+          <w:sz w:val="18"/>
+          <w:szCs w:val="18"/>
+        </w:rPr>
+        <w:t>RestingBP</w:t>
+      </w:r>
+      <w:proofErr w:type="spellEnd"/>
+      <w:r>
+        <w:rPr>
+          <w:rFonts w:ascii="Times New Roman" w:hAnsi="Times New Roman" w:cs="Times New Roman"/>
+          <w:sz w:val="18"/>
+          <w:szCs w:val="18"/>
+        </w:rPr>
+        <w:t>: resting blood pressure [mm Hg]</w:t>
+      </w:r>
+    </w:p>
+    <w:p>
+      <w:pPr>
+        <w:pStyle w:val="ListParagraph"/>
+        <w:numPr>
+          <w:ilvl w:val="0"/>
+          <w:numId w:val="31"/>
+        </w:numPr>
+        <w:rPr>
+          <w:rFonts w:ascii="Times New Roman" w:hAnsi="Times New Roman" w:cs="Times New Roman"/>
+          <w:sz w:val="18"/>
+          <w:szCs w:val="18"/>
+        </w:rPr>
+      </w:pPr>
+      <w:r>
+        <w:rPr>
+          <w:rFonts w:ascii="Times New Roman" w:hAnsi="Times New Roman" w:cs="Times New Roman"/>
+          <w:i/>
+          <w:iCs/>
+          <w:sz w:val="18"/>
+          <w:szCs w:val="18"/>
+        </w:rPr>
+        <w:t>Cholesterol</w:t>
+      </w:r>
+      <w:r>
+        <w:rPr>
+          <w:rFonts w:ascii="Times New Roman" w:hAnsi="Times New Roman" w:cs="Times New Roman"/>
+          <w:sz w:val="18"/>
+          <w:szCs w:val="18"/>
+        </w:rPr>
+        <w:t>: serum cholesterol [mm/dl]</w:t>
+      </w:r>
+    </w:p>
+    <w:p>
+      <w:pPr>
+        <w:pStyle w:val="ListParagraph"/>
+        <w:numPr>
+          <w:ilvl w:val="0"/>
+          <w:numId w:val="31"/>
+        </w:numPr>
+        <w:rPr>
+          <w:rFonts w:ascii="Times New Roman" w:hAnsi="Times New Roman" w:cs="Times New Roman"/>
+          <w:sz w:val="18"/>
+          <w:szCs w:val="18"/>
+        </w:rPr>
+      </w:pPr>
+      <w:proofErr w:type="spellStart"/>
+      <w:r>
+        <w:rPr>
+          <w:rFonts w:ascii="Times New Roman" w:hAnsi="Times New Roman" w:cs="Times New Roman"/>
+          <w:i/>
+          <w:iCs/>
+          <w:sz w:val="18"/>
+          <w:szCs w:val="18"/>
+        </w:rPr>
+        <w:t>FastingBS</w:t>
+      </w:r>
+      <w:proofErr w:type="spellEnd"/>
+      <w:r>
+        <w:rPr>
+          <w:rFonts w:ascii="Times New Roman" w:hAnsi="Times New Roman" w:cs="Times New Roman"/>
+          <w:sz w:val="18"/>
+          <w:szCs w:val="18"/>
+        </w:rPr>
+        <w:t xml:space="preserve">: fasting blood sugar [1: if </w:t>
+      </w:r>
+      <w:proofErr w:type="spellStart"/>
+      <w:r>
+        <w:rPr>
+          <w:rFonts w:ascii="Times New Roman" w:hAnsi="Times New Roman" w:cs="Times New Roman"/>
+          <w:sz w:val="18"/>
+          <w:szCs w:val="18"/>
+        </w:rPr>
+        <w:t>FastingBS</w:t>
+      </w:r>
+      <w:proofErr w:type="spellEnd"/>
+      <w:r>
+        <w:rPr>
+          <w:rFonts w:ascii="Times New Roman" w:hAnsi="Times New Roman" w:cs="Times New Roman"/>
+          <w:sz w:val="18"/>
+          <w:szCs w:val="18"/>
+        </w:rPr>
+        <w:t xml:space="preserve"> &gt; 120 mg/dl, 0: otherwise]</w:t>
+      </w:r>
+    </w:p>
+    <w:p>
+      <w:pPr>
+        <w:pStyle w:val="ListParagraph"/>
+        <w:numPr>
+          <w:ilvl w:val="0"/>
+          <w:numId w:val="31"/>
+        </w:numPr>
+        <w:rPr>
+          <w:rFonts w:ascii="Times New Roman" w:hAnsi="Times New Roman" w:cs="Times New Roman"/>
+          <w:sz w:val="18"/>
+          <w:szCs w:val="18"/>
+        </w:rPr>
+      </w:pPr>
+      <w:proofErr w:type="spellStart"/>
+      <w:r>
+        <w:rPr>
+          <w:rFonts w:ascii="Times New Roman" w:hAnsi="Times New Roman" w:cs="Times New Roman"/>
+          <w:i/>
+          <w:iCs/>
+          <w:sz w:val="18"/>
+          <w:szCs w:val="18"/>
+        </w:rPr>
+        <w:t>RestingECG</w:t>
+      </w:r>
+      <w:proofErr w:type="spellEnd"/>
+      <w:r>
+        <w:rPr>
+          <w:rFonts w:ascii="Times New Roman" w:hAnsi="Times New Roman" w:cs="Times New Roman"/>
+          <w:sz w:val="18"/>
+          <w:szCs w:val="18"/>
+        </w:rPr>
+        <w:t>: resting electrocardiogram results [Normal: Normal, ST: having ST-T wave abnormality (T wave inversions and/or ST elevation or depression of &gt; 0.05 mV), LVH: showing probable or definite left ventricular hypertrophy by Estes' criteria]</w:t>
+      </w:r>
+    </w:p>
+    <w:p>
+      <w:pPr>
+        <w:pStyle w:val="ListParagraph"/>
+        <w:numPr>
+          <w:ilvl w:val="0"/>
+          <w:numId w:val="31"/>
+        </w:numPr>
+        <w:rPr>
+          <w:rFonts w:ascii="Times New Roman" w:hAnsi="Times New Roman" w:cs="Times New Roman"/>
+          <w:sz w:val="18"/>
+          <w:szCs w:val="18"/>
+        </w:rPr>
+      </w:pPr>
+      <w:proofErr w:type="spellStart"/>
+      <w:r>
+        <w:rPr>
+          <w:rFonts w:ascii="Times New Roman" w:hAnsi="Times New Roman" w:cs="Times New Roman"/>
+          <w:i/>
+          <w:iCs/>
+          <w:sz w:val="18"/>
+          <w:szCs w:val="18"/>
+        </w:rPr>
+        <w:t>MaxHR</w:t>
+      </w:r>
+      <w:proofErr w:type="spellEnd"/>
+      <w:r>
+        <w:rPr>
+          <w:rFonts w:ascii="Times New Roman" w:hAnsi="Times New Roman" w:cs="Times New Roman"/>
+          <w:sz w:val="18"/>
+          <w:szCs w:val="18"/>
+        </w:rPr>
+        <w:t>: maximum heart rate achieved [Numeric value between 60 and 202]</w:t>
+      </w:r>
+    </w:p>
+    <w:p>
+      <w:pPr>
+        <w:pStyle w:val="ListParagraph"/>
+        <w:numPr>
+          <w:ilvl w:val="0"/>
+          <w:numId w:val="31"/>
+        </w:numPr>
+        <w:rPr>
+          <w:rFonts w:ascii="Times New Roman" w:hAnsi="Times New Roman" w:cs="Times New Roman"/>
+          <w:sz w:val="18"/>
+          <w:szCs w:val="18"/>
+        </w:rPr>
+      </w:pPr>
+      <w:proofErr w:type="spellStart"/>
+      <w:r>
+        <w:rPr>
+          <w:rFonts w:ascii="Times New Roman" w:hAnsi="Times New Roman" w:cs="Times New Roman"/>
+          <w:i/>
+          <w:iCs/>
+          <w:sz w:val="18"/>
+          <w:szCs w:val="18"/>
+        </w:rPr>
+        <w:t>ExerciseAngina</w:t>
+      </w:r>
+      <w:proofErr w:type="spellEnd"/>
+      <w:r>
+        <w:rPr>
+          <w:rFonts w:ascii="Times New Roman" w:hAnsi="Times New Roman" w:cs="Times New Roman"/>
+          <w:sz w:val="18"/>
+          <w:szCs w:val="18"/>
+        </w:rPr>
+        <w:t>: exercise-induced angina [Y: Yes, N: No]</w:t>
+      </w:r>
+    </w:p>
+    <w:p>
+      <w:pPr>
+        <w:pStyle w:val="ListParagraph"/>
+        <w:numPr>
+          <w:ilvl w:val="0"/>
+          <w:numId w:val="31"/>
+        </w:numPr>
+        <w:rPr>
+          <w:rFonts w:ascii="Times New Roman" w:hAnsi="Times New Roman" w:cs="Times New Roman"/>
+          <w:sz w:val="18"/>
+          <w:szCs w:val="18"/>
+        </w:rPr>
+      </w:pPr>
+      <w:proofErr w:type="spellStart"/>
+      <w:r>
+        <w:rPr>
+          <w:rFonts w:ascii="Times New Roman" w:hAnsi="Times New Roman" w:cs="Times New Roman"/>
+          <w:i/>
+          <w:iCs/>
+          <w:sz w:val="18"/>
+          <w:szCs w:val="18"/>
+        </w:rPr>
+        <w:t>Oldpeak</w:t>
+      </w:r>
+      <w:proofErr w:type="spellEnd"/>
+      <w:r>
+        <w:rPr>
+          <w:rFonts w:ascii="Times New Roman" w:hAnsi="Times New Roman" w:cs="Times New Roman"/>
+          <w:sz w:val="18"/>
+          <w:szCs w:val="18"/>
+        </w:rPr>
+        <w:t xml:space="preserve">: </w:t>
+      </w:r>
+      <w:proofErr w:type="spellStart"/>
+      <w:r>
+        <w:rPr>
+          <w:rFonts w:ascii="Times New Roman" w:hAnsi="Times New Roman" w:cs="Times New Roman"/>
+          <w:sz w:val="18"/>
+          <w:szCs w:val="18"/>
+        </w:rPr>
+        <w:t>oldpeak</w:t>
+      </w:r>
+      <w:proofErr w:type="spellEnd"/>
+      <w:r>
+        <w:rPr>
+          <w:rFonts w:ascii="Times New Roman" w:hAnsi="Times New Roman" w:cs="Times New Roman"/>
+          <w:sz w:val="18"/>
+          <w:szCs w:val="18"/>
+        </w:rPr>
+        <w:t xml:space="preserve"> = ST [Numeric value measured in depression]</w:t>
+      </w:r>
+    </w:p>
+    <w:p>
+      <w:pPr>
+        <w:pStyle w:val="ListParagraph"/>
+        <w:numPr>
+          <w:ilvl w:val="0"/>
+          <w:numId w:val="31"/>
+        </w:numPr>
+        <w:rPr>
+          <w:rFonts w:ascii="Times New Roman" w:hAnsi="Times New Roman" w:cs="Times New Roman"/>
+          <w:sz w:val="18"/>
+          <w:szCs w:val="18"/>
+        </w:rPr>
+      </w:pPr>
+      <w:proofErr w:type="spellStart"/>
+      <w:r>
+        <w:rPr>
+          <w:rFonts w:ascii="Times New Roman" w:hAnsi="Times New Roman" w:cs="Times New Roman"/>
+          <w:i/>
+          <w:iCs/>
+          <w:sz w:val="18"/>
+          <w:szCs w:val="18"/>
+        </w:rPr>
+        <w:t>ST</w:t>
+      </w:r>
+      <w:r>
+        <w:rPr>
+          <w:rFonts w:ascii="Times New Roman" w:hAnsi="Times New Roman" w:cs="Times New Roman"/>
+          <w:sz w:val="18"/>
+          <w:szCs w:val="18"/>
+        </w:rPr>
+        <w:t>_Slope</w:t>
+      </w:r>
+      <w:proofErr w:type="spellEnd"/>
+      <w:r>
+        <w:rPr>
+          <w:rFonts w:ascii="Times New Roman" w:hAnsi="Times New Roman" w:cs="Times New Roman"/>
+          <w:sz w:val="18"/>
+          <w:szCs w:val="18"/>
+        </w:rPr>
+        <w:t xml:space="preserve">: the slope of the peak exercise ST segment [Up: upsloping, Flat: flat, </w:t>
+      </w:r>
+      <w:proofErr w:type="gramStart"/>
+      <w:r>
+        <w:rPr>
+          <w:rFonts w:ascii="Times New Roman" w:hAnsi="Times New Roman" w:cs="Times New Roman"/>
+          <w:sz w:val="18"/>
+          <w:szCs w:val="18"/>
+        </w:rPr>
+        <w:t>Down</w:t>
+      </w:r>
+      <w:proofErr w:type="gramEnd"/>
+      <w:r>
+        <w:rPr>
+          <w:rFonts w:ascii="Times New Roman" w:hAnsi="Times New Roman" w:cs="Times New Roman"/>
+          <w:sz w:val="18"/>
+          <w:szCs w:val="18"/>
+        </w:rPr>
+        <w:t xml:space="preserve">: </w:t>
+      </w:r>
+      <w:proofErr w:type="spellStart"/>
+      <w:r>
+        <w:rPr>
+          <w:rFonts w:ascii="Times New Roman" w:hAnsi="Times New Roman" w:cs="Times New Roman"/>
+          <w:sz w:val="18"/>
+          <w:szCs w:val="18"/>
+        </w:rPr>
+        <w:t>downsloping</w:t>
+      </w:r>
+      <w:proofErr w:type="spellEnd"/>
+      <w:r>
+        <w:rPr>
+          <w:rFonts w:ascii="Times New Roman" w:hAnsi="Times New Roman" w:cs="Times New Roman"/>
+          <w:sz w:val="18"/>
+          <w:szCs w:val="18"/>
+        </w:rPr>
+        <w:t>]</w:t>
+      </w:r>
+    </w:p>
+    <w:p>
+      <w:pPr>
+        <w:pStyle w:val="ListParagraph"/>
+        <w:numPr>
+          <w:ilvl w:val="0"/>
+          <w:numId w:val="31"/>
+        </w:numPr>
+        <w:rPr>
+          <w:rFonts w:ascii="Times New Roman" w:hAnsi="Times New Roman" w:cs="Times New Roman"/>
+          <w:sz w:val="18"/>
+          <w:szCs w:val="18"/>
+        </w:rPr>
+      </w:pPr>
+      <w:proofErr w:type="spellStart"/>
+      <w:r>
+        <w:rPr>
+          <w:rFonts w:ascii="Times New Roman" w:hAnsi="Times New Roman" w:cs="Times New Roman"/>
+          <w:i/>
+          <w:iCs/>
+          <w:sz w:val="18"/>
+          <w:szCs w:val="18"/>
+        </w:rPr>
+        <w:t>HeartDisease</w:t>
+      </w:r>
+      <w:proofErr w:type="spellEnd"/>
+      <w:r>
+        <w:rPr>
+          <w:rFonts w:ascii="Times New Roman" w:hAnsi="Times New Roman" w:cs="Times New Roman"/>
+          <w:sz w:val="18"/>
+          <w:szCs w:val="18"/>
+        </w:rPr>
+        <w:t>: output class [1: heart disease, 0: Normal]</w:t>
+      </w:r>
+    </w:p>
+    <w:p>
+      <w:pPr>
+        <w:jc w:val="start"/>
+        <w:rPr>
+          <w:i/>
+          <w:iCs/>
+          <w:sz w:val="18"/>
+          <w:szCs w:val="18"/>
+        </w:rPr>
+      </w:pPr>
     </w:p>
     <w:p>
       <w:pPr>
@@ -1747,13 +2259,85 @@
     </w:p>
     <w:p>
       <w:pPr>
-        <w:pStyle w:val="BodyText"/>
-        <w:jc w:val="center"/>
-      </w:pPr>
-    </w:p>
-    <w:p>
-      <w:pPr>
-        <w:ind w:firstLine="14.40pt"/>
+        <w:ind w:start="14.40pt" w:firstLine="21.60pt"/>
+        <w:jc w:val="start"/>
+      </w:pPr>
+      <w:r>
+        <w:rPr>
+          <w:sz w:val="18"/>
+          <w:szCs w:val="18"/>
+        </w:rPr>
+        <w:t xml:space="preserve">We will quantify our results using accuracy, precision, recall, and F1-score. </w:t>
+      </w:r>
+      <w:r>
+        <w:t>Accuracy is a proportional measure of the number of correct predictions over all predictions.</w:t>
+      </w:r>
+      <w:r>
+        <w:t xml:space="preserve"> </w:t>
+      </w:r>
+      <w:r>
+        <w:t xml:space="preserve">Precision and recall are two numbers which </w:t>
+      </w:r>
+      <w:r>
+        <w:t xml:space="preserve">are used </w:t>
+      </w:r>
+      <w:r>
+        <w:t>together</w:t>
+      </w:r>
+      <w:r>
+        <w:t xml:space="preserve"> </w:t>
+      </w:r>
+      <w:r>
+        <w:t xml:space="preserve">to evaluate the performance of </w:t>
+      </w:r>
+      <w:r>
+        <w:t xml:space="preserve">a </w:t>
+      </w:r>
+      <w:r>
+        <w:t>classification</w:t>
+      </w:r>
+      <w:r>
+        <w:t xml:space="preserve"> model.</w:t>
+      </w:r>
+      <w:r>
+        <w:t xml:space="preserve"> </w:t>
+      </w:r>
+      <w:r>
+        <w:t xml:space="preserve">To fully evaluate the effectiveness of a model, you must examine </w:t>
+      </w:r>
+      <w:r>
+        <w:rPr>
+          <w:rStyle w:val="Strong"/>
+          <w:b w:val="0"/>
+          <w:bCs w:val="0"/>
+        </w:rPr>
+        <w:t>both</w:t>
+      </w:r>
+      <w:r>
+        <w:t xml:space="preserve"> precision and recall.</w:t>
+      </w:r>
+      <w:r>
+        <w:t xml:space="preserve"> </w:t>
+      </w:r>
+      <w:r>
+        <w:t>The precision of a model describes how many detected items are truly relevant.</w:t>
+      </w:r>
+      <w:r>
+        <w:t xml:space="preserve"> </w:t>
+      </w:r>
+      <w:r>
+        <w:t>Recall is a measure of how many relevant elements were detected.</w:t>
+      </w:r>
+      <w:r>
+        <w:t xml:space="preserve"> F</w:t>
+      </w:r>
+      <w:r>
+        <w:t>1 score is the weighted average mean of Precision and Recall.</w:t>
+      </w:r>
+    </w:p>
+    <w:p>
+      <w:pPr>
+        <w:ind w:start="14.40pt" w:firstLine="14.40pt"/>
         <w:jc w:val="start"/>
         <w:rPr>
           <w:sz w:val="18"/>
@@ -1901,15 +2485,13 @@
         </w:rPr>
         <w:t xml:space="preserve">Logistic Regression achieved a precision of 0.851, indicating that 85.1% of the predicted positive instances were </w:t>
       </w:r>
-      <w:proofErr w:type="gramStart"/>
-      <w:r>
-        <w:rPr>
-          <w:sz w:val="18"/>
-          <w:szCs w:val="18"/>
-        </w:rPr>
-        <w:t>actually positive</w:t>
-      </w:r>
-      <w:proofErr w:type="gramEnd"/>
+      <w:r>
+        <w:rPr>
+          <w:sz w:val="18"/>
+          <w:szCs w:val="18"/>
+        </w:rPr>
+        <w:t>positive</w:t>
+      </w:r>
       <w:r>
         <w:rPr>
           <w:sz w:val="18"/>
@@ -1964,6 +2546,7 @@
         <w:pStyle w:val="Heading2"/>
       </w:pPr>
       <w:r>
+        <w:lastRenderedPageBreak/>
         <w:t>Recall</w:t>
       </w:r>
     </w:p>
@@ -2189,245 +2772,418 @@
         <w:t>Principle Component Analysis (PCA)</w:t>
       </w:r>
     </w:p>
-    <w:p>
-      <w:pPr>
+    <w:p/>
+    <w:p>
+      <w:pPr>
+        <w:pStyle w:val="BodyText"/>
         <w:jc w:val="start"/>
-        <w:rPr>
-          <w:sz w:val="18"/>
-          <w:szCs w:val="18"/>
-        </w:rPr>
-      </w:pPr>
-    </w:p>
-    <w:p>
-      <w:pPr>
-        <w:rPr>
-          <w:b/>
-          <w:bCs/>
-          <w:sz w:val="18"/>
-          <w:szCs w:val="18"/>
-        </w:rPr>
-      </w:pPr>
-      <w:r>
-        <w:t>E.</w:t>
-      </w:r>
-      <w:r>
-        <w:rPr>
-          <w:b/>
-          <w:bCs/>
-          <w:sz w:val="18"/>
-          <w:szCs w:val="18"/>
-        </w:rPr>
-        <w:t xml:space="preserve"> </w:t>
-      </w:r>
-      <w:r>
-        <w:rPr>
-          <w:b/>
-          <w:bCs/>
-          <w:sz w:val="18"/>
-          <w:szCs w:val="18"/>
-        </w:rPr>
-        <w:t>Principal Component Analysis (PCA):</w:t>
+      </w:pPr>
+      <w:r>
+        <w:t>PCA is a dimensionality reduction technique used to transform a high-dimensional dataset into a lower-dimensional space while retaining the most important information.</w:t>
+      </w:r>
+      <w:r>
+        <w:rPr>
+          <w:lang w:val="en-US"/>
+        </w:rPr>
+        <w:t xml:space="preserve"> PCA was used</w:t>
+      </w:r>
+      <w:r>
+        <w:t xml:space="preserve"> in simplifying </w:t>
+      </w:r>
+      <w:r>
+        <w:rPr>
+          <w:lang w:val="en-US"/>
+        </w:rPr>
+        <w:t>our</w:t>
+      </w:r>
+      <w:r>
+        <w:t xml:space="preserve"> dataset and extracting the most important information, enabling more efficient and meaningful analysis.</w:t>
+      </w:r>
+    </w:p>
+    <w:p>
+      <w:pPr>
+        <w:numPr>
+          <w:ilvl w:val="0"/>
+          <w:numId w:val="28"/>
+        </w:numPr>
+        <w:jc w:val="start"/>
+        <w:rPr>
+          <w:sz w:val="18"/>
+          <w:szCs w:val="18"/>
+        </w:rPr>
+      </w:pPr>
+      <w:r>
+        <w:rPr>
+          <w:sz w:val="18"/>
+          <w:szCs w:val="18"/>
+        </w:rPr>
+        <w:t>PC1 and PC2 collectively account for 31.7% of the total variance in the data, indicating that these two principal components capture a significant portion of the data's variability.</w:t>
+      </w:r>
+    </w:p>
+    <w:p>
+      <w:pPr>
+        <w:numPr>
+          <w:ilvl w:val="0"/>
+          <w:numId w:val="28"/>
+        </w:numPr>
+        <w:jc w:val="start"/>
+        <w:rPr>
+          <w:sz w:val="18"/>
+          <w:szCs w:val="18"/>
+        </w:rPr>
+      </w:pPr>
+      <w:r>
+        <w:rPr>
+          <w:sz w:val="18"/>
+          <w:szCs w:val="18"/>
+        </w:rPr>
+        <w:t>The variance values of the principal components decrease as we move from PC1 to PC19, with PC1 having the highest variance and PC16 to PC19 having variances of 0.0, suggesting minimal contribution to the variability.</w:t>
+      </w:r>
+    </w:p>
+    <w:p>
+      <w:pPr>
+        <w:pStyle w:val="BodyText"/>
+        <w:jc w:val="start"/>
+        <w:rPr>
+          <w:lang w:val="en-US"/>
+        </w:rPr>
+      </w:pPr>
+    </w:p>
+    <w:p>
+      <w:pPr>
+        <w:jc w:val="start"/>
+        <w:rPr>
+          <w:sz w:val="18"/>
+          <w:szCs w:val="18"/>
+        </w:rPr>
+      </w:pPr>
+      <w:r>
+        <w:rPr>
+          <w:sz w:val="18"/>
+          <w:szCs w:val="18"/>
+        </w:rPr>
+        <w:t>Performance Metrics with Increasing Principal Components:</w:t>
+      </w:r>
+    </w:p>
+    <w:p>
+      <w:pPr>
+        <w:numPr>
+          <w:ilvl w:val="0"/>
+          <w:numId w:val="29"/>
+        </w:numPr>
+        <w:jc w:val="start"/>
+        <w:rPr>
+          <w:sz w:val="18"/>
+          <w:szCs w:val="18"/>
+        </w:rPr>
+      </w:pPr>
+      <w:r>
+        <w:rPr>
+          <w:sz w:val="18"/>
+          <w:szCs w:val="18"/>
+        </w:rPr>
+        <w:t>Accuracy, precision, recall, and F1-scores were evaluated for models trained using 1 to 19 principal components.</w:t>
+      </w:r>
+    </w:p>
+    <w:p>
+      <w:pPr>
+        <w:numPr>
+          <w:ilvl w:val="0"/>
+          <w:numId w:val="29"/>
+        </w:numPr>
+        <w:jc w:val="start"/>
+        <w:rPr>
+          <w:sz w:val="18"/>
+          <w:szCs w:val="18"/>
+        </w:rPr>
+      </w:pPr>
+      <w:r>
+        <w:rPr>
+          <w:sz w:val="18"/>
+          <w:szCs w:val="18"/>
+        </w:rPr>
+        <w:t>The performance metrics exhibit stabilization or minimal fluctuations after considering a certain number of principal components.</w:t>
+      </w:r>
+    </w:p>
+    <w:p>
+      <w:pPr>
+        <w:numPr>
+          <w:ilvl w:val="0"/>
+          <w:numId w:val="29"/>
+        </w:numPr>
+        <w:jc w:val="start"/>
+        <w:rPr>
+          <w:sz w:val="18"/>
+          <w:szCs w:val="18"/>
+        </w:rPr>
+      </w:pPr>
+      <w:r>
+        <w:rPr>
+          <w:sz w:val="18"/>
+          <w:szCs w:val="18"/>
+        </w:rPr>
+        <w:t>Notably, PC2 consistently yields the best results across all the performance metrics, indicating that it carries crucial information for the classification task.</w:t>
+      </w:r>
+    </w:p>
+    <w:p>
+      <w:pPr>
+        <w:numPr>
+          <w:ilvl w:val="0"/>
+          <w:numId w:val="29"/>
+        </w:numPr>
+        <w:jc w:val="start"/>
+        <w:rPr>
+          <w:sz w:val="18"/>
+          <w:szCs w:val="18"/>
+        </w:rPr>
+      </w:pPr>
+      <w:r>
+        <w:rPr>
+          <w:sz w:val="18"/>
+          <w:szCs w:val="18"/>
+        </w:rPr>
+        <w:t>PC7 follows closely as the second-best principal component, reinforcing its significance in capturing important patterns in the data.</w:t>
+      </w:r>
+    </w:p>
+    <w:p>
+      <w:pPr>
+        <w:jc w:val="start"/>
+        <w:rPr>
+          <w:sz w:val="18"/>
+          <w:szCs w:val="18"/>
+        </w:rPr>
+      </w:pPr>
+    </w:p>
+    <w:p>
+      <w:pPr>
+        <w:jc w:val="start"/>
+        <w:rPr>
+          <w:sz w:val="18"/>
+          <w:szCs w:val="18"/>
+        </w:rPr>
+      </w:pPr>
+      <w:r>
+        <w:rPr>
+          <w:sz w:val="18"/>
+          <w:szCs w:val="18"/>
+        </w:rPr>
+        <w:t>Implications of Achieving the Best Results with Just Two Principal Components:</w:t>
+      </w:r>
+    </w:p>
+    <w:p>
+      <w:pPr>
+        <w:numPr>
+          <w:ilvl w:val="0"/>
+          <w:numId w:val="30"/>
+        </w:numPr>
+        <w:jc w:val="start"/>
+        <w:rPr>
+          <w:sz w:val="18"/>
+          <w:szCs w:val="18"/>
+        </w:rPr>
+      </w:pPr>
+      <w:r>
+        <w:rPr>
+          <w:sz w:val="18"/>
+          <w:szCs w:val="18"/>
+        </w:rPr>
+        <w:t>It is interesting and noteworthy that the best results are obtained using only PC1 and PC2, which collectively account for a relatively small portion of the total variance.</w:t>
+      </w:r>
+    </w:p>
+    <w:p>
+      <w:pPr>
+        <w:numPr>
+          <w:ilvl w:val="0"/>
+          <w:numId w:val="30"/>
+        </w:numPr>
+        <w:jc w:val="start"/>
+        <w:rPr>
+          <w:sz w:val="18"/>
+          <w:szCs w:val="18"/>
+        </w:rPr>
+      </w:pPr>
+      <w:r>
+        <w:rPr>
+          <w:sz w:val="18"/>
+          <w:szCs w:val="18"/>
+        </w:rPr>
+        <w:t>This suggests that the data contains strong patterns or structures that are well-captured by these two principal components.</w:t>
+      </w:r>
+    </w:p>
+    <w:p>
+      <w:pPr>
+        <w:numPr>
+          <w:ilvl w:val="0"/>
+          <w:numId w:val="30"/>
+        </w:numPr>
+        <w:jc w:val="start"/>
+        <w:rPr>
+          <w:sz w:val="18"/>
+          <w:szCs w:val="18"/>
+        </w:rPr>
+      </w:pPr>
+      <w:r>
+        <w:rPr>
+          <w:sz w:val="18"/>
+          <w:szCs w:val="18"/>
+        </w:rPr>
+        <w:t>The fact that such a small subset of the principal components achieves the best results implies that the remaining principal components may not provide significant additional discriminatory power for the classification task.</w:t>
+      </w:r>
+    </w:p>
+    <w:p>
+      <w:pPr>
+        <w:numPr>
+          <w:ilvl w:val="0"/>
+          <w:numId w:val="30"/>
+        </w:numPr>
+        <w:jc w:val="start"/>
+        <w:rPr>
+          <w:sz w:val="18"/>
+          <w:szCs w:val="18"/>
+        </w:rPr>
+      </w:pPr>
+      <w:r>
+        <w:rPr>
+          <w:sz w:val="18"/>
+          <w:szCs w:val="18"/>
+        </w:rPr>
+        <w:t>It is possible that the data's intrinsic complexity is effectively represented in the first two principal components, implying a high level of dimensionality reduction potential and potential simplification of the classification model.</w:t>
+      </w:r>
+    </w:p>
+    <w:p>
+      <w:pPr>
+        <w:ind w:start="36pt"/>
+        <w:jc w:val="start"/>
+        <w:rPr>
+          <w:sz w:val="18"/>
+          <w:szCs w:val="18"/>
+        </w:rPr>
+      </w:pPr>
+    </w:p>
+    <w:p>
+      <w:pPr>
+        <w:jc w:val="both"/>
+        <w:rPr>
+          <w:sz w:val="18"/>
+          <w:szCs w:val="18"/>
+        </w:rPr>
+      </w:pPr>
+      <w:r>
+        <w:rPr>
+          <w:sz w:val="18"/>
+          <w:szCs w:val="18"/>
+        </w:rPr>
+        <w:t>Overall, this analysis highlights the importance of PC1 and PC2 as the primary contributor to achieving the best results across the performance metrics. Additionally, the ability to achieve optimal results using just two principal components suggests that the data has a relatively low-dimensional structure with strong discriminatory patterns. This finding opens possibilities for more efficient modeling approaches, reduced computational complexity, and improved interpretability while maintaining high performance.</w:t>
+      </w:r>
+    </w:p>
+    <w:p>
+      <w:pPr>
+        <w:jc w:val="both"/>
+        <w:rPr>
+          <w:sz w:val="18"/>
+          <w:szCs w:val="18"/>
+        </w:rPr>
+      </w:pPr>
+    </w:p>
+    <w:p>
+      <w:pPr>
+        <w:pStyle w:val="Heading2"/>
+      </w:pPr>
+      <w:r>
+        <w:t>Neural Network</w:t>
+      </w:r>
+    </w:p>
+    <w:p>
+      <w:pPr>
+        <w:ind w:start="14.40pt"/>
+        <w:jc w:val="start"/>
+        <w:rPr>
+          <w:sz w:val="18"/>
+          <w:szCs w:val="18"/>
+        </w:rPr>
+      </w:pPr>
+      <w:r>
+        <w:rPr>
+          <w:rStyle w:val="hgkelc"/>
+          <w:sz w:val="18"/>
+          <w:szCs w:val="18"/>
+          <w:lang w:val="en"/>
+        </w:rPr>
+        <w:t xml:space="preserve">A neural network is a method that teaches computers to process data in a way that is inspired by the human brain </w:t>
+      </w:r>
+      <w:r>
+        <w:rPr>
+          <w:sz w:val="18"/>
+          <w:szCs w:val="18"/>
+        </w:rPr>
+        <w:t>that are designed to recognize patterns. We will analyze if a neural network can help cluster and classify our data.</w:t>
       </w:r>
     </w:p>
     <w:p/>
     <w:p>
       <w:pPr>
-        <w:pStyle w:val="BodyText"/>
-      </w:pPr>
-      <w:r>
-        <w:rPr>
-          <w:b/>
-        </w:rPr>
-        <w:lastRenderedPageBreak/>
-        <w:t xml:space="preserve">The template is </w:t>
-      </w:r>
-      <w:r>
-        <w:rPr>
-          <w:b/>
-        </w:rPr>
-        <w:t>designed</w:t>
-      </w:r>
-      <w:r>
-        <w:rPr>
-          <w:b/>
-          <w:lang w:val="en-US"/>
-        </w:rPr>
-        <w:t xml:space="preserve"> for,</w:t>
-      </w:r>
-      <w:r>
-        <w:rPr>
-          <w:b/>
-        </w:rPr>
-        <w:t xml:space="preserve"> but not limited to</w:t>
-      </w:r>
-      <w:r>
-        <w:rPr>
-          <w:b/>
-          <w:lang w:val="en-US"/>
-        </w:rPr>
-        <w:t>,</w:t>
-      </w:r>
-      <w:r>
-        <w:rPr>
-          <w:b/>
-          <w:lang w:val="en-US"/>
-        </w:rPr>
-        <w:t xml:space="preserve"> </w:t>
-      </w:r>
-      <w:r>
-        <w:rPr>
-          <w:b/>
-          <w:lang w:val="en-US"/>
-        </w:rPr>
-        <w:t>six</w:t>
-      </w:r>
-      <w:r>
-        <w:rPr>
-          <w:b/>
-          <w:lang w:val="en-US"/>
-        </w:rPr>
-        <w:t xml:space="preserve"> authors.</w:t>
-      </w:r>
-      <w:r>
-        <w:rPr>
-          <w:lang w:val="en-US"/>
-        </w:rPr>
-        <w:t xml:space="preserve"> </w:t>
-      </w:r>
-      <w:r>
-        <w:rPr>
-          <w:lang w:val="en-US"/>
-        </w:rPr>
-        <w:t xml:space="preserve">A minimum of one author is required for all conference articles. </w:t>
-      </w:r>
-      <w:r>
-        <w:t>Author names should be listed starting from left to right and then moving down to the next line. This is the author sequence that will be used in future citations and by indexing services.</w:t>
-      </w:r>
-      <w:r>
-        <w:t xml:space="preserve"> </w:t>
-      </w:r>
-      <w:r>
-        <w:t>Names should not be listed in columns nor group by affiliation.</w:t>
-      </w:r>
-      <w:r>
-        <w:rPr>
-          <w:lang w:val="en-US"/>
-        </w:rPr>
-        <w:t xml:space="preserve"> </w:t>
-      </w:r>
-      <w:r>
-        <w:t>Please keep your affiliations as succinct as possible (for example, do not differentiate among departments of the same organization).</w:t>
-      </w:r>
-    </w:p>
-    <w:p>
-      <w:pPr>
-        <w:pStyle w:val="Heading3"/>
-      </w:pPr>
-      <w:r>
-        <w:t xml:space="preserve">For papers with more than six authors: </w:t>
-      </w:r>
-      <w:r>
-        <w:rPr>
-          <w:i w:val="0"/>
-        </w:rPr>
-        <w:t>Add author names horizontally, moving to a third row if needed for more than 8 authors.</w:t>
-      </w:r>
-    </w:p>
-    <w:p>
-      <w:pPr>
-        <w:pStyle w:val="Heading3"/>
-      </w:pPr>
-      <w:r>
-        <w:t xml:space="preserve">For </w:t>
-      </w:r>
-      <w:r>
-        <w:t xml:space="preserve">papers with less than </w:t>
-      </w:r>
-      <w:r>
-        <w:t>six</w:t>
-      </w:r>
-      <w:r>
-        <w:t xml:space="preserve"> authors</w:t>
-      </w:r>
-      <w:r>
-        <w:t xml:space="preserve">: </w:t>
-      </w:r>
-      <w:r>
-        <w:rPr>
-          <w:i w:val="0"/>
-        </w:rPr>
-        <w:t>To change the default, adjust the template as follows.</w:t>
-      </w:r>
-    </w:p>
-    <w:p>
-      <w:pPr>
         <w:pStyle w:val="Heading4"/>
       </w:pPr>
       <w:r>
-        <w:t>Selection</w:t>
-      </w:r>
-      <w:r>
-        <w:t xml:space="preserve">: </w:t>
-      </w:r>
-      <w:r>
-        <w:rPr>
-          <w:i w:val="0"/>
-        </w:rPr>
-        <w:t>Highlight all author and affiliation lines.</w:t>
-      </w:r>
-    </w:p>
+        <w:t>Experiement</w:t>
+      </w:r>
+    </w:p>
+    <w:p>
+      <w:pPr>
+        <w:ind w:start="36pt"/>
+        <w:jc w:val="both"/>
+      </w:pPr>
+      <w:r>
+        <w:t xml:space="preserve">In our experiment, we chose the PyTorch library to build a neural network for this classification task. The motivation was to use an available deep learning library that provides various optimizers and loss functions and an easy way to tune hyperparameters so we can arrive at the most accurate network. In this experiment we found that a neural network with 2 layers performed best with our data set of heart data. we ran the experiment with 8 -14 neurons in the first layer and 2 neurons in the final layer with the </w:t>
+      </w:r>
+      <w:r>
+        <w:t>L</w:t>
+      </w:r>
+      <w:r>
+        <w:t>eaky</w:t>
+      </w:r>
+      <w:r>
+        <w:t>R</w:t>
+      </w:r>
+      <w:r>
+        <w:t>e</w:t>
+      </w:r>
+      <w:r>
+        <w:t>LU</w:t>
+      </w:r>
+      <w:r>
+        <w:t xml:space="preserve"> activation to predict the chances of heart failure.</w:t>
+      </w:r>
+    </w:p>
+    <w:p/>
+    <w:p/>
     <w:p>
       <w:pPr>
         <w:pStyle w:val="Heading4"/>
       </w:pPr>
       <w:r>
-        <w:t>Change number of columns:</w:t>
-      </w:r>
-      <w:r>
-        <w:t xml:space="preserve"> </w:t>
-      </w:r>
-      <w:r>
-        <w:rPr>
-          <w:i w:val="0"/>
-        </w:rPr>
-        <w:t xml:space="preserve">Select the Columns icon from the MS Word Standard toolbar and then select </w:t>
-      </w:r>
-      <w:r>
-        <w:rPr>
-          <w:i w:val="0"/>
-        </w:rPr>
-        <w:t>the correct number of columns</w:t>
-      </w:r>
-      <w:r>
-        <w:rPr>
-          <w:i w:val="0"/>
-        </w:rPr>
-        <w:t xml:space="preserve"> from the selection palette.</w:t>
-      </w:r>
-    </w:p>
-    <w:p>
-      <w:pPr>
-        <w:pStyle w:val="Heading4"/>
-        <w:rPr>
-          <w:i w:val="0"/>
-        </w:rPr>
-      </w:pPr>
-      <w:r>
-        <w:t xml:space="preserve">Deletion: </w:t>
-      </w:r>
-      <w:r>
-        <w:rPr>
-          <w:i w:val="0"/>
-        </w:rPr>
-        <w:t xml:space="preserve">Delete the author and affiliation lines for the </w:t>
-      </w:r>
-      <w:r>
-        <w:rPr>
-          <w:i w:val="0"/>
-        </w:rPr>
-        <w:t>extra authors.</w:t>
-      </w:r>
-    </w:p>
+        <w:t>Observation</w:t>
+      </w:r>
+    </w:p>
+    <w:p>
+      <w:pPr>
+        <w:ind w:start="36pt"/>
+        <w:jc w:val="start"/>
+      </w:pPr>
+      <w:r>
+        <w:t xml:space="preserve">We were able to achieve a top accuracy of 86% over the test data with 12 neurons in the first layer and with optimizer set as </w:t>
+      </w:r>
+      <w:proofErr w:type="spellStart"/>
+      <w:r>
+        <w:t>RMSProp</w:t>
+      </w:r>
+      <w:proofErr w:type="spellEnd"/>
+      <w:r>
+        <w:t>.</w:t>
+      </w:r>
+    </w:p>
+    <w:p/>
+    <w:p/>
     <w:p>
       <w:pPr>
         <w:jc w:val="start"/>
@@ -2443,6 +3199,7 @@
         <w:pStyle w:val="Heading1"/>
       </w:pPr>
       <w:r>
+        <w:lastRenderedPageBreak/>
         <w:t>Conclusion</w:t>
       </w:r>
     </w:p>
@@ -2885,7 +3642,10 @@
         <w:pStyle w:val="BodyText"/>
       </w:pPr>
       <w:r>
-        <w:t>Figure Labels: Use 8 point Times New Roman for Figure labels. Use words rather than symbols or abbreviations when writing Figure axis labels to avoid confusing the reader. As an example, write the quantity “Magnetization”, or “Magnetization, M”, not just “M”. If including units in the label, present them within parentheses. Do not label axes only with units. In the example, write “Magnetization (A/m)” or “Magnetization {A[m(1)]}”, not just “A/m”. Do not label axes</w:t>
+        <w:t xml:space="preserve">Figure Labels: Use 8 point Times New Roman for Figure labels. Use words rather than symbols or abbreviations when writing Figure axis labels to avoid confusing the reader. As an example, write the quantity “Magnetization”, or “Magnetization, M”, not just “M”. If including units in the label, </w:t>
+      </w:r>
+      <w:r>
+        <w:t>present them within parentheses. Do not label axes only with units. In the example, write “Magnetization (A/m)” or “Magnetization {A[m(1)]}”, not just “A/m”. Do not label axes</w:t>
       </w:r>
       <w:r>
         <w:t xml:space="preserve"> </w:t>
@@ -3094,7 +3854,6 @@
         <w:ind w:start="17.70pt" w:hanging="17.70pt"/>
       </w:pPr>
       <w:r>
-        <w:lastRenderedPageBreak/>
         <w:t>J. Clerk Maxwell, A Treatise on Electricity and Magnetism, 3rd ed., vol. 2. Oxford: Clarendon, 1892, pp.68–73.</w:t>
       </w:r>
     </w:p>
@@ -3131,10 +3890,7 @@
         <w:ind w:start="17.70pt" w:hanging="17.70pt"/>
       </w:pPr>
       <w:r>
-        <w:t xml:space="preserve">Y. Yorozu, M. Hirano, K. Oka, and Y. Tagawa, “Electron spectroscopy studies on magneto-optical media and plastic substrate interface,” IEEE </w:t>
-      </w:r>
-      <w:r>
-        <w:t>Transl. J. Magn. Japan, vol. 2, pp. 740–741, August 1987 [Digests 9th Annual Conf. Magnetics Japan, p. 301, 1982].</w:t>
+        <w:t>Y. Yorozu, M. Hirano, K. Oka, and Y. Tagawa, “Electron spectroscopy studies on magneto-optical media and plastic substrate interface,” IEEE Transl. J. Magn. Japan, vol. 2, pp. 740–741, August 1987 [Digests 9th Annual Conf. Magnetics Japan, p. 301, 1982].</w:t>
       </w:r>
     </w:p>
     <w:p>
@@ -3618,6 +4374,295 @@
     </w:lvl>
   </w:abstractNum>
   <w:abstractNum w:abstractNumId="11" w15:restartNumberingAfterBreak="0">
+    <w:nsid w:val="07A905C7"/>
+    <w:multiLevelType w:val="multilevel"/>
+    <w:tmpl w:val="911A1062"/>
+    <w:lvl w:ilvl="0">
+      <w:start w:val="1"/>
+      <w:numFmt w:val="bullet"/>
+      <w:lvlText w:val=""/>
+      <w:lvlJc w:val="start"/>
+      <w:pPr>
+        <w:tabs>
+          <w:tab w:val="num" w:pos="36pt"/>
+        </w:tabs>
+        <w:ind w:start="36pt" w:hanging="18pt"/>
+      </w:pPr>
+      <w:rPr>
+        <w:rFonts w:ascii="Symbol" w:hAnsi="Symbol" w:hint="default"/>
+        <w:sz w:val="20"/>
+      </w:rPr>
+    </w:lvl>
+    <w:lvl w:ilvl="1" w:tentative="1">
+      <w:start w:val="1"/>
+      <w:numFmt w:val="bullet"/>
+      <w:lvlText w:val=""/>
+      <w:lvlJc w:val="start"/>
+      <w:pPr>
+        <w:tabs>
+          <w:tab w:val="num" w:pos="72pt"/>
+        </w:tabs>
+        <w:ind w:start="72pt" w:hanging="18pt"/>
+      </w:pPr>
+      <w:rPr>
+        <w:rFonts w:ascii="Symbol" w:hAnsi="Symbol" w:hint="default"/>
+        <w:sz w:val="20"/>
+      </w:rPr>
+    </w:lvl>
+    <w:lvl w:ilvl="2" w:tentative="1">
+      <w:start w:val="1"/>
+      <w:numFmt w:val="bullet"/>
+      <w:lvlText w:val=""/>
+      <w:lvlJc w:val="start"/>
+      <w:pPr>
+        <w:tabs>
+          <w:tab w:val="num" w:pos="108pt"/>
+        </w:tabs>
+        <w:ind w:start="108pt" w:hanging="18pt"/>
+      </w:pPr>
+      <w:rPr>
+        <w:rFonts w:ascii="Symbol" w:hAnsi="Symbol" w:hint="default"/>
+        <w:sz w:val="20"/>
+      </w:rPr>
+    </w:lvl>
+    <w:lvl w:ilvl="3" w:tentative="1">
+      <w:start w:val="1"/>
+      <w:numFmt w:val="bullet"/>
+      <w:lvlText w:val=""/>
+      <w:lvlJc w:val="start"/>
+      <w:pPr>
+        <w:tabs>
+          <w:tab w:val="num" w:pos="144pt"/>
+        </w:tabs>
+        <w:ind w:start="144pt" w:hanging="18pt"/>
+      </w:pPr>
+      <w:rPr>
+        <w:rFonts w:ascii="Symbol" w:hAnsi="Symbol" w:hint="default"/>
+        <w:sz w:val="20"/>
+      </w:rPr>
+    </w:lvl>
+    <w:lvl w:ilvl="4" w:tentative="1">
+      <w:start w:val="1"/>
+      <w:numFmt w:val="bullet"/>
+      <w:lvlText w:val=""/>
+      <w:lvlJc w:val="start"/>
+      <w:pPr>
+        <w:tabs>
+          <w:tab w:val="num" w:pos="180pt"/>
+        </w:tabs>
+        <w:ind w:start="180pt" w:hanging="18pt"/>
+      </w:pPr>
+      <w:rPr>
+        <w:rFonts w:ascii="Symbol" w:hAnsi="Symbol" w:hint="default"/>
+        <w:sz w:val="20"/>
+      </w:rPr>
+    </w:lvl>
+    <w:lvl w:ilvl="5" w:tentative="1">
+      <w:start w:val="1"/>
+      <w:numFmt w:val="bullet"/>
+      <w:lvlText w:val=""/>
+      <w:lvlJc w:val="start"/>
+      <w:pPr>
+        <w:tabs>
+          <w:tab w:val="num" w:pos="216pt"/>
+        </w:tabs>
+        <w:ind w:start="216pt" w:hanging="18pt"/>
+      </w:pPr>
+      <w:rPr>
+        <w:rFonts w:ascii="Symbol" w:hAnsi="Symbol" w:hint="default"/>
+        <w:sz w:val="20"/>
+      </w:rPr>
+    </w:lvl>
+    <w:lvl w:ilvl="6" w:tentative="1">
+      <w:start w:val="1"/>
+      <w:numFmt w:val="bullet"/>
+      <w:lvlText w:val=""/>
+      <w:lvlJc w:val="start"/>
+      <w:pPr>
+        <w:tabs>
+          <w:tab w:val="num" w:pos="252pt"/>
+        </w:tabs>
+        <w:ind w:start="252pt" w:hanging="18pt"/>
+      </w:pPr>
+      <w:rPr>
+        <w:rFonts w:ascii="Symbol" w:hAnsi="Symbol" w:hint="default"/>
+        <w:sz w:val="20"/>
+      </w:rPr>
+    </w:lvl>
+    <w:lvl w:ilvl="7" w:tentative="1">
+      <w:start w:val="1"/>
+      <w:numFmt w:val="bullet"/>
+      <w:lvlText w:val=""/>
+      <w:lvlJc w:val="start"/>
+      <w:pPr>
+        <w:tabs>
+          <w:tab w:val="num" w:pos="288pt"/>
+        </w:tabs>
+        <w:ind w:start="288pt" w:hanging="18pt"/>
+      </w:pPr>
+      <w:rPr>
+        <w:rFonts w:ascii="Symbol" w:hAnsi="Symbol" w:hint="default"/>
+        <w:sz w:val="20"/>
+      </w:rPr>
+    </w:lvl>
+    <w:lvl w:ilvl="8" w:tentative="1">
+      <w:start w:val="1"/>
+      <w:numFmt w:val="bullet"/>
+      <w:lvlText w:val=""/>
+      <w:lvlJc w:val="start"/>
+      <w:pPr>
+        <w:tabs>
+          <w:tab w:val="num" w:pos="324pt"/>
+        </w:tabs>
+        <w:ind w:start="324pt" w:hanging="18pt"/>
+      </w:pPr>
+      <w:rPr>
+        <w:rFonts w:ascii="Symbol" w:hAnsi="Symbol" w:hint="default"/>
+        <w:sz w:val="20"/>
+      </w:rPr>
+    </w:lvl>
+  </w:abstractNum>
+  <w:abstractNum w:abstractNumId="12" w15:restartNumberingAfterBreak="0">
+    <w:nsid w:val="08165511"/>
+    <w:multiLevelType w:val="hybridMultilevel"/>
+    <w:tmpl w:val="6AE0B092"/>
+    <w:lvl w:ilvl="0" w:tplc="7A20907C">
+      <w:start w:val="1"/>
+      <w:numFmt w:val="bullet"/>
+      <w:lvlText w:val="•"/>
+      <w:lvlJc w:val="start"/>
+      <w:pPr>
+        <w:tabs>
+          <w:tab w:val="num" w:pos="36pt"/>
+        </w:tabs>
+        <w:ind w:start="36pt" w:hanging="18pt"/>
+      </w:pPr>
+      <w:rPr>
+        <w:rFonts w:ascii="Arial" w:hAnsi="Arial" w:hint="default"/>
+      </w:rPr>
+    </w:lvl>
+    <w:lvl w:ilvl="1" w:tplc="4EB2900A" w:tentative="1">
+      <w:start w:val="1"/>
+      <w:numFmt w:val="bullet"/>
+      <w:lvlText w:val="•"/>
+      <w:lvlJc w:val="start"/>
+      <w:pPr>
+        <w:tabs>
+          <w:tab w:val="num" w:pos="72pt"/>
+        </w:tabs>
+        <w:ind w:start="72pt" w:hanging="18pt"/>
+      </w:pPr>
+      <w:rPr>
+        <w:rFonts w:ascii="Arial" w:hAnsi="Arial" w:hint="default"/>
+      </w:rPr>
+    </w:lvl>
+    <w:lvl w:ilvl="2" w:tplc="4B5A148E" w:tentative="1">
+      <w:start w:val="1"/>
+      <w:numFmt w:val="bullet"/>
+      <w:lvlText w:val="•"/>
+      <w:lvlJc w:val="start"/>
+      <w:pPr>
+        <w:tabs>
+          <w:tab w:val="num" w:pos="108pt"/>
+        </w:tabs>
+        <w:ind w:start="108pt" w:hanging="18pt"/>
+      </w:pPr>
+      <w:rPr>
+        <w:rFonts w:ascii="Arial" w:hAnsi="Arial" w:hint="default"/>
+      </w:rPr>
+    </w:lvl>
+    <w:lvl w:ilvl="3" w:tplc="F09A084C" w:tentative="1">
+      <w:start w:val="1"/>
+      <w:numFmt w:val="bullet"/>
+      <w:lvlText w:val="•"/>
+      <w:lvlJc w:val="start"/>
+      <w:pPr>
+        <w:tabs>
+          <w:tab w:val="num" w:pos="144pt"/>
+        </w:tabs>
+        <w:ind w:start="144pt" w:hanging="18pt"/>
+      </w:pPr>
+      <w:rPr>
+        <w:rFonts w:ascii="Arial" w:hAnsi="Arial" w:hint="default"/>
+      </w:rPr>
+    </w:lvl>
+    <w:lvl w:ilvl="4" w:tplc="B6545E34" w:tentative="1">
+      <w:start w:val="1"/>
+      <w:numFmt w:val="bullet"/>
+      <w:lvlText w:val="•"/>
+      <w:lvlJc w:val="start"/>
+      <w:pPr>
+        <w:tabs>
+          <w:tab w:val="num" w:pos="180pt"/>
+        </w:tabs>
+        <w:ind w:start="180pt" w:hanging="18pt"/>
+      </w:pPr>
+      <w:rPr>
+        <w:rFonts w:ascii="Arial" w:hAnsi="Arial" w:hint="default"/>
+      </w:rPr>
+    </w:lvl>
+    <w:lvl w:ilvl="5" w:tplc="6EA8A7C2" w:tentative="1">
+      <w:start w:val="1"/>
+      <w:numFmt w:val="bullet"/>
+      <w:lvlText w:val="•"/>
+      <w:lvlJc w:val="start"/>
+      <w:pPr>
+        <w:tabs>
+          <w:tab w:val="num" w:pos="216pt"/>
+        </w:tabs>
+        <w:ind w:start="216pt" w:hanging="18pt"/>
+      </w:pPr>
+      <w:rPr>
+        <w:rFonts w:ascii="Arial" w:hAnsi="Arial" w:hint="default"/>
+      </w:rPr>
+    </w:lvl>
+    <w:lvl w:ilvl="6" w:tplc="69A65B3C" w:tentative="1">
+      <w:start w:val="1"/>
+      <w:numFmt w:val="bullet"/>
+      <w:lvlText w:val="•"/>
+      <w:lvlJc w:val="start"/>
+      <w:pPr>
+        <w:tabs>
+          <w:tab w:val="num" w:pos="252pt"/>
+        </w:tabs>
+        <w:ind w:start="252pt" w:hanging="18pt"/>
+      </w:pPr>
+      <w:rPr>
+        <w:rFonts w:ascii="Arial" w:hAnsi="Arial" w:hint="default"/>
+      </w:rPr>
+    </w:lvl>
+    <w:lvl w:ilvl="7" w:tplc="8A36B6F6" w:tentative="1">
+      <w:start w:val="1"/>
+      <w:numFmt w:val="bullet"/>
+      <w:lvlText w:val="•"/>
+      <w:lvlJc w:val="start"/>
+      <w:pPr>
+        <w:tabs>
+          <w:tab w:val="num" w:pos="288pt"/>
+        </w:tabs>
+        <w:ind w:start="288pt" w:hanging="18pt"/>
+      </w:pPr>
+      <w:rPr>
+        <w:rFonts w:ascii="Arial" w:hAnsi="Arial" w:hint="default"/>
+      </w:rPr>
+    </w:lvl>
+    <w:lvl w:ilvl="8" w:tplc="74962B06" w:tentative="1">
+      <w:start w:val="1"/>
+      <w:numFmt w:val="bullet"/>
+      <w:lvlText w:val="•"/>
+      <w:lvlJc w:val="start"/>
+      <w:pPr>
+        <w:tabs>
+          <w:tab w:val="num" w:pos="324pt"/>
+        </w:tabs>
+        <w:ind w:start="324pt" w:hanging="18pt"/>
+      </w:pPr>
+      <w:rPr>
+        <w:rFonts w:ascii="Arial" w:hAnsi="Arial" w:hint="default"/>
+      </w:rPr>
+    </w:lvl>
+  </w:abstractNum>
+  <w:abstractNum w:abstractNumId="13" w15:restartNumberingAfterBreak="0">
     <w:nsid w:val="0FF84A91"/>
     <w:multiLevelType w:val="multilevel"/>
     <w:tmpl w:val="5F62AE44"/>
@@ -3734,7 +4779,7 @@
       </w:pPr>
     </w:lvl>
   </w:abstractNum>
-  <w:abstractNum w:abstractNumId="12" w15:restartNumberingAfterBreak="0">
+  <w:abstractNum w:abstractNumId="14" w15:restartNumberingAfterBreak="0">
     <w:nsid w:val="1E177E97"/>
     <w:multiLevelType w:val="hybridMultilevel"/>
     <w:tmpl w:val="A6463BCE"/>
@@ -3820,7 +4865,7 @@
       </w:pPr>
     </w:lvl>
   </w:abstractNum>
-  <w:abstractNum w:abstractNumId="13" w15:restartNumberingAfterBreak="0">
+  <w:abstractNum w:abstractNumId="15" w15:restartNumberingAfterBreak="0">
     <w:nsid w:val="20AF0333"/>
     <w:multiLevelType w:val="hybridMultilevel"/>
     <w:tmpl w:val="CB0E7F4E"/>
@@ -3962,7 +5007,7 @@
       </w:rPr>
     </w:lvl>
   </w:abstractNum>
-  <w:abstractNum w:abstractNumId="14" w15:restartNumberingAfterBreak="0">
+  <w:abstractNum w:abstractNumId="16" w15:restartNumberingAfterBreak="0">
     <w:nsid w:val="26FE1FCF"/>
     <w:multiLevelType w:val="hybridMultilevel"/>
     <w:tmpl w:val="33826962"/>
@@ -4123,7 +5168,156 @@
       </w:rPr>
     </w:lvl>
   </w:abstractNum>
-  <w:abstractNum w:abstractNumId="15" w15:restartNumberingAfterBreak="0">
+  <w:abstractNum w:abstractNumId="17" w15:restartNumberingAfterBreak="0">
+    <w:nsid w:val="36CF64B6"/>
+    <w:multiLevelType w:val="multilevel"/>
+    <w:tmpl w:val="C55030D2"/>
+    <w:lvl w:ilvl="0">
+      <w:start w:val="1"/>
+      <w:numFmt w:val="bullet"/>
+      <w:lvlText w:val=""/>
+      <w:lvlJc w:val="start"/>
+      <w:pPr>
+        <w:tabs>
+          <w:tab w:val="num" w:pos="36pt"/>
+        </w:tabs>
+        <w:ind w:start="36pt" w:hanging="18pt"/>
+      </w:pPr>
+      <w:rPr>
+        <w:rFonts w:ascii="Symbol" w:hAnsi="Symbol" w:hint="default"/>
+        <w:sz w:val="20"/>
+      </w:rPr>
+    </w:lvl>
+    <w:lvl w:ilvl="1" w:tentative="1">
+      <w:start w:val="1"/>
+      <w:numFmt w:val="bullet"/>
+      <w:lvlText w:val=""/>
+      <w:lvlJc w:val="start"/>
+      <w:pPr>
+        <w:tabs>
+          <w:tab w:val="num" w:pos="72pt"/>
+        </w:tabs>
+        <w:ind w:start="72pt" w:hanging="18pt"/>
+      </w:pPr>
+      <w:rPr>
+        <w:rFonts w:ascii="Symbol" w:hAnsi="Symbol" w:hint="default"/>
+        <w:sz w:val="20"/>
+      </w:rPr>
+    </w:lvl>
+    <w:lvl w:ilvl="2" w:tentative="1">
+      <w:start w:val="1"/>
+      <w:numFmt w:val="bullet"/>
+      <w:lvlText w:val=""/>
+      <w:lvlJc w:val="start"/>
+      <w:pPr>
+        <w:tabs>
+          <w:tab w:val="num" w:pos="108pt"/>
+        </w:tabs>
+        <w:ind w:start="108pt" w:hanging="18pt"/>
+      </w:pPr>
+      <w:rPr>
+        <w:rFonts w:ascii="Symbol" w:hAnsi="Symbol" w:hint="default"/>
+        <w:sz w:val="20"/>
+      </w:rPr>
+    </w:lvl>
+    <w:lvl w:ilvl="3" w:tentative="1">
+      <w:start w:val="1"/>
+      <w:numFmt w:val="bullet"/>
+      <w:lvlText w:val=""/>
+      <w:lvlJc w:val="start"/>
+      <w:pPr>
+        <w:tabs>
+          <w:tab w:val="num" w:pos="144pt"/>
+        </w:tabs>
+        <w:ind w:start="144pt" w:hanging="18pt"/>
+      </w:pPr>
+      <w:rPr>
+        <w:rFonts w:ascii="Symbol" w:hAnsi="Symbol" w:hint="default"/>
+        <w:sz w:val="20"/>
+      </w:rPr>
+    </w:lvl>
+    <w:lvl w:ilvl="4" w:tentative="1">
+      <w:start w:val="1"/>
+      <w:numFmt w:val="bullet"/>
+      <w:lvlText w:val=""/>
+      <w:lvlJc w:val="start"/>
+      <w:pPr>
+        <w:tabs>
+          <w:tab w:val="num" w:pos="180pt"/>
+        </w:tabs>
+        <w:ind w:start="180pt" w:hanging="18pt"/>
+      </w:pPr>
+      <w:rPr>
+        <w:rFonts w:ascii="Symbol" w:hAnsi="Symbol" w:hint="default"/>
+        <w:sz w:val="20"/>
+      </w:rPr>
+    </w:lvl>
+    <w:lvl w:ilvl="5" w:tentative="1">
+      <w:start w:val="1"/>
+      <w:numFmt w:val="bullet"/>
+      <w:lvlText w:val=""/>
+      <w:lvlJc w:val="start"/>
+      <w:pPr>
+        <w:tabs>
+          <w:tab w:val="num" w:pos="216pt"/>
+        </w:tabs>
+        <w:ind w:start="216pt" w:hanging="18pt"/>
+      </w:pPr>
+      <w:rPr>
+        <w:rFonts w:ascii="Symbol" w:hAnsi="Symbol" w:hint="default"/>
+        <w:sz w:val="20"/>
+      </w:rPr>
+    </w:lvl>
+    <w:lvl w:ilvl="6" w:tentative="1">
+      <w:start w:val="1"/>
+      <w:numFmt w:val="bullet"/>
+      <w:lvlText w:val=""/>
+      <w:lvlJc w:val="start"/>
+      <w:pPr>
+        <w:tabs>
+          <w:tab w:val="num" w:pos="252pt"/>
+        </w:tabs>
+        <w:ind w:start="252pt" w:hanging="18pt"/>
+      </w:pPr>
+      <w:rPr>
+        <w:rFonts w:ascii="Symbol" w:hAnsi="Symbol" w:hint="default"/>
+        <w:sz w:val="20"/>
+      </w:rPr>
+    </w:lvl>
+    <w:lvl w:ilvl="7" w:tentative="1">
+      <w:start w:val="1"/>
+      <w:numFmt w:val="bullet"/>
+      <w:lvlText w:val=""/>
+      <w:lvlJc w:val="start"/>
+      <w:pPr>
+        <w:tabs>
+          <w:tab w:val="num" w:pos="288pt"/>
+        </w:tabs>
+        <w:ind w:start="288pt" w:hanging="18pt"/>
+      </w:pPr>
+      <w:rPr>
+        <w:rFonts w:ascii="Symbol" w:hAnsi="Symbol" w:hint="default"/>
+        <w:sz w:val="20"/>
+      </w:rPr>
+    </w:lvl>
+    <w:lvl w:ilvl="8" w:tentative="1">
+      <w:start w:val="1"/>
+      <w:numFmt w:val="bullet"/>
+      <w:lvlText w:val=""/>
+      <w:lvlJc w:val="start"/>
+      <w:pPr>
+        <w:tabs>
+          <w:tab w:val="num" w:pos="324pt"/>
+        </w:tabs>
+        <w:ind w:start="324pt" w:hanging="18pt"/>
+      </w:pPr>
+      <w:rPr>
+        <w:rFonts w:ascii="Symbol" w:hAnsi="Symbol" w:hint="default"/>
+        <w:sz w:val="20"/>
+      </w:rPr>
+    </w:lvl>
+  </w:abstractNum>
+  <w:abstractNum w:abstractNumId="18" w15:restartNumberingAfterBreak="0">
     <w:nsid w:val="37660336"/>
     <w:multiLevelType w:val="hybridMultilevel"/>
     <w:tmpl w:val="754EAC84"/>
@@ -4264,7 +5458,7 @@
       </w:rPr>
     </w:lvl>
   </w:abstractNum>
-  <w:abstractNum w:abstractNumId="16" w15:restartNumberingAfterBreak="0">
+  <w:abstractNum w:abstractNumId="19" w15:restartNumberingAfterBreak="0">
     <w:nsid w:val="39E54FC6"/>
     <w:multiLevelType w:val="singleLevel"/>
     <w:tmpl w:val="5B7288D4"/>
@@ -4284,7 +5478,7 @@
       </w:rPr>
     </w:lvl>
   </w:abstractNum>
-  <w:abstractNum w:abstractNumId="17" w15:restartNumberingAfterBreak="0">
+  <w:abstractNum w:abstractNumId="20" w15:restartNumberingAfterBreak="0">
     <w:nsid w:val="4189603E"/>
     <w:multiLevelType w:val="multilevel"/>
     <w:tmpl w:val="0AB06E12"/>
@@ -4491,7 +5685,147 @@
       </w:rPr>
     </w:lvl>
   </w:abstractNum>
-  <w:abstractNum w:abstractNumId="18" w15:restartNumberingAfterBreak="0">
+  <w:abstractNum w:abstractNumId="21" w15:restartNumberingAfterBreak="0">
+    <w:nsid w:val="425B65CD"/>
+    <w:multiLevelType w:val="hybridMultilevel"/>
+    <w:tmpl w:val="48E6EF4A"/>
+    <w:lvl w:ilvl="0" w:tplc="A46C6DC8">
+      <w:start w:val="1"/>
+      <w:numFmt w:val="bullet"/>
+      <w:lvlText w:val="•"/>
+      <w:lvlJc w:val="start"/>
+      <w:pPr>
+        <w:tabs>
+          <w:tab w:val="num" w:pos="36pt"/>
+        </w:tabs>
+        <w:ind w:start="36pt" w:hanging="18pt"/>
+      </w:pPr>
+      <w:rPr>
+        <w:rFonts w:ascii="Arial" w:hAnsi="Arial" w:hint="default"/>
+      </w:rPr>
+    </w:lvl>
+    <w:lvl w:ilvl="1" w:tplc="0E6A59D0" w:tentative="1">
+      <w:start w:val="1"/>
+      <w:numFmt w:val="bullet"/>
+      <w:lvlText w:val="•"/>
+      <w:lvlJc w:val="start"/>
+      <w:pPr>
+        <w:tabs>
+          <w:tab w:val="num" w:pos="72pt"/>
+        </w:tabs>
+        <w:ind w:start="72pt" w:hanging="18pt"/>
+      </w:pPr>
+      <w:rPr>
+        <w:rFonts w:ascii="Arial" w:hAnsi="Arial" w:hint="default"/>
+      </w:rPr>
+    </w:lvl>
+    <w:lvl w:ilvl="2" w:tplc="F8F6A78A" w:tentative="1">
+      <w:start w:val="1"/>
+      <w:numFmt w:val="bullet"/>
+      <w:lvlText w:val="•"/>
+      <w:lvlJc w:val="start"/>
+      <w:pPr>
+        <w:tabs>
+          <w:tab w:val="num" w:pos="108pt"/>
+        </w:tabs>
+        <w:ind w:start="108pt" w:hanging="18pt"/>
+      </w:pPr>
+      <w:rPr>
+        <w:rFonts w:ascii="Arial" w:hAnsi="Arial" w:hint="default"/>
+      </w:rPr>
+    </w:lvl>
+    <w:lvl w:ilvl="3" w:tplc="D450AC58" w:tentative="1">
+      <w:start w:val="1"/>
+      <w:numFmt w:val="bullet"/>
+      <w:lvlText w:val="•"/>
+      <w:lvlJc w:val="start"/>
+      <w:pPr>
+        <w:tabs>
+          <w:tab w:val="num" w:pos="144pt"/>
+        </w:tabs>
+        <w:ind w:start="144pt" w:hanging="18pt"/>
+      </w:pPr>
+      <w:rPr>
+        <w:rFonts w:ascii="Arial" w:hAnsi="Arial" w:hint="default"/>
+      </w:rPr>
+    </w:lvl>
+    <w:lvl w:ilvl="4" w:tplc="4024FB3C" w:tentative="1">
+      <w:start w:val="1"/>
+      <w:numFmt w:val="bullet"/>
+      <w:lvlText w:val="•"/>
+      <w:lvlJc w:val="start"/>
+      <w:pPr>
+        <w:tabs>
+          <w:tab w:val="num" w:pos="180pt"/>
+        </w:tabs>
+        <w:ind w:start="180pt" w:hanging="18pt"/>
+      </w:pPr>
+      <w:rPr>
+        <w:rFonts w:ascii="Arial" w:hAnsi="Arial" w:hint="default"/>
+      </w:rPr>
+    </w:lvl>
+    <w:lvl w:ilvl="5" w:tplc="D0C23910" w:tentative="1">
+      <w:start w:val="1"/>
+      <w:numFmt w:val="bullet"/>
+      <w:lvlText w:val="•"/>
+      <w:lvlJc w:val="start"/>
+      <w:pPr>
+        <w:tabs>
+          <w:tab w:val="num" w:pos="216pt"/>
+        </w:tabs>
+        <w:ind w:start="216pt" w:hanging="18pt"/>
+      </w:pPr>
+      <w:rPr>
+        <w:rFonts w:ascii="Arial" w:hAnsi="Arial" w:hint="default"/>
+      </w:rPr>
+    </w:lvl>
+    <w:lvl w:ilvl="6" w:tplc="7700CE38" w:tentative="1">
+      <w:start w:val="1"/>
+      <w:numFmt w:val="bullet"/>
+      <w:lvlText w:val="•"/>
+      <w:lvlJc w:val="start"/>
+      <w:pPr>
+        <w:tabs>
+          <w:tab w:val="num" w:pos="252pt"/>
+        </w:tabs>
+        <w:ind w:start="252pt" w:hanging="18pt"/>
+      </w:pPr>
+      <w:rPr>
+        <w:rFonts w:ascii="Arial" w:hAnsi="Arial" w:hint="default"/>
+      </w:rPr>
+    </w:lvl>
+    <w:lvl w:ilvl="7" w:tplc="DD104734" w:tentative="1">
+      <w:start w:val="1"/>
+      <w:numFmt w:val="bullet"/>
+      <w:lvlText w:val="•"/>
+      <w:lvlJc w:val="start"/>
+      <w:pPr>
+        <w:tabs>
+          <w:tab w:val="num" w:pos="288pt"/>
+        </w:tabs>
+        <w:ind w:start="288pt" w:hanging="18pt"/>
+      </w:pPr>
+      <w:rPr>
+        <w:rFonts w:ascii="Arial" w:hAnsi="Arial" w:hint="default"/>
+      </w:rPr>
+    </w:lvl>
+    <w:lvl w:ilvl="8" w:tplc="06985558" w:tentative="1">
+      <w:start w:val="1"/>
+      <w:numFmt w:val="bullet"/>
+      <w:lvlText w:val="•"/>
+      <w:lvlJc w:val="start"/>
+      <w:pPr>
+        <w:tabs>
+          <w:tab w:val="num" w:pos="324pt"/>
+        </w:tabs>
+        <w:ind w:start="324pt" w:hanging="18pt"/>
+      </w:pPr>
+      <w:rPr>
+        <w:rFonts w:ascii="Arial" w:hAnsi="Arial" w:hint="default"/>
+      </w:rPr>
+    </w:lvl>
+  </w:abstractNum>
+  <w:abstractNum w:abstractNumId="22" w15:restartNumberingAfterBreak="0">
     <w:nsid w:val="44DF6910"/>
     <w:multiLevelType w:val="hybridMultilevel"/>
     <w:tmpl w:val="9DBCDBF6"/>
@@ -4604,7 +5938,7 @@
       </w:rPr>
     </w:lvl>
   </w:abstractNum>
-  <w:abstractNum w:abstractNumId="19" w15:restartNumberingAfterBreak="0">
+  <w:abstractNum w:abstractNumId="23" w15:restartNumberingAfterBreak="0">
     <w:nsid w:val="493C3F76"/>
     <w:multiLevelType w:val="hybridMultilevel"/>
     <w:tmpl w:val="9A9E418C"/>
@@ -4715,7 +6049,7 @@
       </w:pPr>
     </w:lvl>
   </w:abstractNum>
-  <w:abstractNum w:abstractNumId="20" w15:restartNumberingAfterBreak="0">
+  <w:abstractNum w:abstractNumId="24" w15:restartNumberingAfterBreak="0">
     <w:nsid w:val="52CA544A"/>
     <w:multiLevelType w:val="singleLevel"/>
     <w:tmpl w:val="AED6D67E"/>
@@ -4742,7 +6076,7 @@
       </w:rPr>
     </w:lvl>
   </w:abstractNum>
-  <w:abstractNum w:abstractNumId="21" w15:restartNumberingAfterBreak="0">
+  <w:abstractNum w:abstractNumId="25" w15:restartNumberingAfterBreak="0">
     <w:nsid w:val="558045BC"/>
     <w:multiLevelType w:val="multilevel"/>
     <w:tmpl w:val="5F62AE44"/>
@@ -4859,7 +6193,269 @@
       </w:pPr>
     </w:lvl>
   </w:abstractNum>
-  <w:abstractNum w:abstractNumId="22" w15:restartNumberingAfterBreak="0">
+  <w:abstractNum w:abstractNumId="26" w15:restartNumberingAfterBreak="0">
+    <w:nsid w:val="5FC84F89"/>
+    <w:multiLevelType w:val="multilevel"/>
+    <w:tmpl w:val="11569688"/>
+    <w:lvl w:ilvl="0">
+      <w:start w:val="1"/>
+      <w:numFmt w:val="bullet"/>
+      <w:lvlText w:val=""/>
+      <w:lvlJc w:val="start"/>
+      <w:pPr>
+        <w:tabs>
+          <w:tab w:val="num" w:pos="36pt"/>
+        </w:tabs>
+        <w:ind w:start="36pt" w:hanging="18pt"/>
+      </w:pPr>
+      <w:rPr>
+        <w:rFonts w:ascii="Symbol" w:hAnsi="Symbol" w:hint="default"/>
+        <w:sz w:val="20"/>
+      </w:rPr>
+    </w:lvl>
+    <w:lvl w:ilvl="1" w:tentative="1">
+      <w:start w:val="1"/>
+      <w:numFmt w:val="bullet"/>
+      <w:lvlText w:val=""/>
+      <w:lvlJc w:val="start"/>
+      <w:pPr>
+        <w:tabs>
+          <w:tab w:val="num" w:pos="72pt"/>
+        </w:tabs>
+        <w:ind w:start="72pt" w:hanging="18pt"/>
+      </w:pPr>
+      <w:rPr>
+        <w:rFonts w:ascii="Symbol" w:hAnsi="Symbol" w:hint="default"/>
+        <w:sz w:val="20"/>
+      </w:rPr>
+    </w:lvl>
+    <w:lvl w:ilvl="2" w:tentative="1">
+      <w:start w:val="1"/>
+      <w:numFmt w:val="bullet"/>
+      <w:lvlText w:val=""/>
+      <w:lvlJc w:val="start"/>
+      <w:pPr>
+        <w:tabs>
+          <w:tab w:val="num" w:pos="108pt"/>
+        </w:tabs>
+        <w:ind w:start="108pt" w:hanging="18pt"/>
+      </w:pPr>
+      <w:rPr>
+        <w:rFonts w:ascii="Symbol" w:hAnsi="Symbol" w:hint="default"/>
+        <w:sz w:val="20"/>
+      </w:rPr>
+    </w:lvl>
+    <w:lvl w:ilvl="3" w:tentative="1">
+      <w:start w:val="1"/>
+      <w:numFmt w:val="bullet"/>
+      <w:lvlText w:val=""/>
+      <w:lvlJc w:val="start"/>
+      <w:pPr>
+        <w:tabs>
+          <w:tab w:val="num" w:pos="144pt"/>
+        </w:tabs>
+        <w:ind w:start="144pt" w:hanging="18pt"/>
+      </w:pPr>
+      <w:rPr>
+        <w:rFonts w:ascii="Symbol" w:hAnsi="Symbol" w:hint="default"/>
+        <w:sz w:val="20"/>
+      </w:rPr>
+    </w:lvl>
+    <w:lvl w:ilvl="4" w:tentative="1">
+      <w:start w:val="1"/>
+      <w:numFmt w:val="bullet"/>
+      <w:lvlText w:val=""/>
+      <w:lvlJc w:val="start"/>
+      <w:pPr>
+        <w:tabs>
+          <w:tab w:val="num" w:pos="180pt"/>
+        </w:tabs>
+        <w:ind w:start="180pt" w:hanging="18pt"/>
+      </w:pPr>
+      <w:rPr>
+        <w:rFonts w:ascii="Symbol" w:hAnsi="Symbol" w:hint="default"/>
+        <w:sz w:val="20"/>
+      </w:rPr>
+    </w:lvl>
+    <w:lvl w:ilvl="5" w:tentative="1">
+      <w:start w:val="1"/>
+      <w:numFmt w:val="bullet"/>
+      <w:lvlText w:val=""/>
+      <w:lvlJc w:val="start"/>
+      <w:pPr>
+        <w:tabs>
+          <w:tab w:val="num" w:pos="216pt"/>
+        </w:tabs>
+        <w:ind w:start="216pt" w:hanging="18pt"/>
+      </w:pPr>
+      <w:rPr>
+        <w:rFonts w:ascii="Symbol" w:hAnsi="Symbol" w:hint="default"/>
+        <w:sz w:val="20"/>
+      </w:rPr>
+    </w:lvl>
+    <w:lvl w:ilvl="6" w:tentative="1">
+      <w:start w:val="1"/>
+      <w:numFmt w:val="bullet"/>
+      <w:lvlText w:val=""/>
+      <w:lvlJc w:val="start"/>
+      <w:pPr>
+        <w:tabs>
+          <w:tab w:val="num" w:pos="252pt"/>
+        </w:tabs>
+        <w:ind w:start="252pt" w:hanging="18pt"/>
+      </w:pPr>
+      <w:rPr>
+        <w:rFonts w:ascii="Symbol" w:hAnsi="Symbol" w:hint="default"/>
+        <w:sz w:val="20"/>
+      </w:rPr>
+    </w:lvl>
+    <w:lvl w:ilvl="7" w:tentative="1">
+      <w:start w:val="1"/>
+      <w:numFmt w:val="bullet"/>
+      <w:lvlText w:val=""/>
+      <w:lvlJc w:val="start"/>
+      <w:pPr>
+        <w:tabs>
+          <w:tab w:val="num" w:pos="288pt"/>
+        </w:tabs>
+        <w:ind w:start="288pt" w:hanging="18pt"/>
+      </w:pPr>
+      <w:rPr>
+        <w:rFonts w:ascii="Symbol" w:hAnsi="Symbol" w:hint="default"/>
+        <w:sz w:val="20"/>
+      </w:rPr>
+    </w:lvl>
+    <w:lvl w:ilvl="8" w:tentative="1">
+      <w:start w:val="1"/>
+      <w:numFmt w:val="bullet"/>
+      <w:lvlText w:val=""/>
+      <w:lvlJc w:val="start"/>
+      <w:pPr>
+        <w:tabs>
+          <w:tab w:val="num" w:pos="324pt"/>
+        </w:tabs>
+        <w:ind w:start="324pt" w:hanging="18pt"/>
+      </w:pPr>
+      <w:rPr>
+        <w:rFonts w:ascii="Symbol" w:hAnsi="Symbol" w:hint="default"/>
+        <w:sz w:val="20"/>
+      </w:rPr>
+    </w:lvl>
+  </w:abstractNum>
+  <w:abstractNum w:abstractNumId="27" w15:restartNumberingAfterBreak="0">
+    <w:nsid w:val="6BE87461"/>
+    <w:multiLevelType w:val="hybridMultilevel"/>
+    <w:tmpl w:val="081217E0"/>
+    <w:lvl w:ilvl="0" w:tplc="04090001">
+      <w:start w:val="1"/>
+      <w:numFmt w:val="bullet"/>
+      <w:lvlText w:val=""/>
+      <w:lvlJc w:val="start"/>
+      <w:pPr>
+        <w:ind w:start="36pt" w:hanging="18pt"/>
+      </w:pPr>
+      <w:rPr>
+        <w:rFonts w:ascii="Symbol" w:hAnsi="Symbol" w:hint="default"/>
+      </w:rPr>
+    </w:lvl>
+    <w:lvl w:ilvl="1" w:tplc="04090003" w:tentative="1">
+      <w:start w:val="1"/>
+      <w:numFmt w:val="bullet"/>
+      <w:lvlText w:val="o"/>
+      <w:lvlJc w:val="start"/>
+      <w:pPr>
+        <w:ind w:start="72pt" w:hanging="18pt"/>
+      </w:pPr>
+      <w:rPr>
+        <w:rFonts w:ascii="Courier New" w:hAnsi="Courier New" w:cs="Courier New" w:hint="default"/>
+      </w:rPr>
+    </w:lvl>
+    <w:lvl w:ilvl="2" w:tplc="04090005" w:tentative="1">
+      <w:start w:val="1"/>
+      <w:numFmt w:val="bullet"/>
+      <w:lvlText w:val=""/>
+      <w:lvlJc w:val="start"/>
+      <w:pPr>
+        <w:ind w:start="108pt" w:hanging="18pt"/>
+      </w:pPr>
+      <w:rPr>
+        <w:rFonts w:ascii="Wingdings" w:hAnsi="Wingdings" w:hint="default"/>
+      </w:rPr>
+    </w:lvl>
+    <w:lvl w:ilvl="3" w:tplc="04090001" w:tentative="1">
+      <w:start w:val="1"/>
+      <w:numFmt w:val="bullet"/>
+      <w:lvlText w:val=""/>
+      <w:lvlJc w:val="start"/>
+      <w:pPr>
+        <w:ind w:start="144pt" w:hanging="18pt"/>
+      </w:pPr>
+      <w:rPr>
+        <w:rFonts w:ascii="Symbol" w:hAnsi="Symbol" w:hint="default"/>
+      </w:rPr>
+    </w:lvl>
+    <w:lvl w:ilvl="4" w:tplc="04090003" w:tentative="1">
+      <w:start w:val="1"/>
+      <w:numFmt w:val="bullet"/>
+      <w:lvlText w:val="o"/>
+      <w:lvlJc w:val="start"/>
+      <w:pPr>
+        <w:ind w:start="180pt" w:hanging="18pt"/>
+      </w:pPr>
+      <w:rPr>
+        <w:rFonts w:ascii="Courier New" w:hAnsi="Courier New" w:cs="Courier New" w:hint="default"/>
+      </w:rPr>
+    </w:lvl>
+    <w:lvl w:ilvl="5" w:tplc="04090005" w:tentative="1">
+      <w:start w:val="1"/>
+      <w:numFmt w:val="bullet"/>
+      <w:lvlText w:val=""/>
+      <w:lvlJc w:val="start"/>
+      <w:pPr>
+        <w:ind w:start="216pt" w:hanging="18pt"/>
+      </w:pPr>
+      <w:rPr>
+        <w:rFonts w:ascii="Wingdings" w:hAnsi="Wingdings" w:hint="default"/>
+      </w:rPr>
+    </w:lvl>
+    <w:lvl w:ilvl="6" w:tplc="04090001" w:tentative="1">
+      <w:start w:val="1"/>
+      <w:numFmt w:val="bullet"/>
+      <w:lvlText w:val=""/>
+      <w:lvlJc w:val="start"/>
+      <w:pPr>
+        <w:ind w:start="252pt" w:hanging="18pt"/>
+      </w:pPr>
+      <w:rPr>
+        <w:rFonts w:ascii="Symbol" w:hAnsi="Symbol" w:hint="default"/>
+      </w:rPr>
+    </w:lvl>
+    <w:lvl w:ilvl="7" w:tplc="04090003" w:tentative="1">
+      <w:start w:val="1"/>
+      <w:numFmt w:val="bullet"/>
+      <w:lvlText w:val="o"/>
+      <w:lvlJc w:val="start"/>
+      <w:pPr>
+        <w:ind w:start="288pt" w:hanging="18pt"/>
+      </w:pPr>
+      <w:rPr>
+        <w:rFonts w:ascii="Courier New" w:hAnsi="Courier New" w:cs="Courier New" w:hint="default"/>
+      </w:rPr>
+    </w:lvl>
+    <w:lvl w:ilvl="8" w:tplc="04090005" w:tentative="1">
+      <w:start w:val="1"/>
+      <w:numFmt w:val="bullet"/>
+      <w:lvlText w:val=""/>
+      <w:lvlJc w:val="start"/>
+      <w:pPr>
+        <w:ind w:start="324pt" w:hanging="18pt"/>
+      </w:pPr>
+      <w:rPr>
+        <w:rFonts w:ascii="Wingdings" w:hAnsi="Wingdings" w:hint="default"/>
+      </w:rPr>
+    </w:lvl>
+  </w:abstractNum>
+  <w:abstractNum w:abstractNumId="28" w15:restartNumberingAfterBreak="0">
     <w:nsid w:val="6C402C58"/>
     <w:multiLevelType w:val="hybridMultilevel"/>
     <w:tmpl w:val="9A1CA078"/>
@@ -5004,7 +6600,7 @@
       </w:rPr>
     </w:lvl>
   </w:abstractNum>
-  <w:abstractNum w:abstractNumId="23" w15:restartNumberingAfterBreak="0">
+  <w:abstractNum w:abstractNumId="29" w15:restartNumberingAfterBreak="0">
     <w:nsid w:val="6CD32DA8"/>
     <w:multiLevelType w:val="singleLevel"/>
     <w:tmpl w:val="166470C2"/>
@@ -5031,40 +6627,40 @@
     </w:lvl>
   </w:abstractNum>
   <w:num w:numId="1" w16cid:durableId="1908807788">
+    <w:abstractNumId w:val="18"/>
+  </w:num>
+  <w:num w:numId="2" w16cid:durableId="2037265620">
+    <w:abstractNumId w:val="28"/>
+  </w:num>
+  <w:num w:numId="3" w16cid:durableId="132792069">
+    <w:abstractNumId w:val="16"/>
+  </w:num>
+  <w:num w:numId="4" w16cid:durableId="1081297142">
+    <w:abstractNumId w:val="20"/>
+  </w:num>
+  <w:num w:numId="5" w16cid:durableId="389425158">
+    <w:abstractNumId w:val="20"/>
+  </w:num>
+  <w:num w:numId="6" w16cid:durableId="1438796885">
+    <w:abstractNumId w:val="20"/>
+  </w:num>
+  <w:num w:numId="7" w16cid:durableId="246887846">
+    <w:abstractNumId w:val="20"/>
+  </w:num>
+  <w:num w:numId="8" w16cid:durableId="264071477">
+    <w:abstractNumId w:val="24"/>
+  </w:num>
+  <w:num w:numId="9" w16cid:durableId="467674152">
+    <w:abstractNumId w:val="29"/>
+  </w:num>
+  <w:num w:numId="10" w16cid:durableId="1455561367">
+    <w:abstractNumId w:val="19"/>
+  </w:num>
+  <w:num w:numId="11" w16cid:durableId="570623060">
     <w:abstractNumId w:val="15"/>
   </w:num>
-  <w:num w:numId="2" w16cid:durableId="2037265620">
-    <w:abstractNumId w:val="22"/>
-  </w:num>
-  <w:num w:numId="3" w16cid:durableId="132792069">
+  <w:num w:numId="12" w16cid:durableId="511990205">
     <w:abstractNumId w:val="14"/>
-  </w:num>
-  <w:num w:numId="4" w16cid:durableId="1081297142">
-    <w:abstractNumId w:val="17"/>
-  </w:num>
-  <w:num w:numId="5" w16cid:durableId="389425158">
-    <w:abstractNumId w:val="17"/>
-  </w:num>
-  <w:num w:numId="6" w16cid:durableId="1438796885">
-    <w:abstractNumId w:val="17"/>
-  </w:num>
-  <w:num w:numId="7" w16cid:durableId="246887846">
-    <w:abstractNumId w:val="17"/>
-  </w:num>
-  <w:num w:numId="8" w16cid:durableId="264071477">
-    <w:abstractNumId w:val="20"/>
-  </w:num>
-  <w:num w:numId="9" w16cid:durableId="467674152">
-    <w:abstractNumId w:val="23"/>
-  </w:num>
-  <w:num w:numId="10" w16cid:durableId="1455561367">
-    <w:abstractNumId w:val="16"/>
-  </w:num>
-  <w:num w:numId="11" w16cid:durableId="570623060">
-    <w:abstractNumId w:val="13"/>
-  </w:num>
-  <w:num w:numId="12" w16cid:durableId="511990205">
-    <w:abstractNumId w:val="12"/>
   </w:num>
   <w:num w:numId="13" w16cid:durableId="403334299">
     <w:abstractNumId w:val="0"/>
@@ -5100,16 +6696,34 @@
     <w:abstractNumId w:val="1"/>
   </w:num>
   <w:num w:numId="24" w16cid:durableId="747727262">
-    <w:abstractNumId w:val="19"/>
+    <w:abstractNumId w:val="23"/>
   </w:num>
   <w:num w:numId="25" w16cid:durableId="239877764">
-    <w:abstractNumId w:val="18"/>
+    <w:abstractNumId w:val="22"/>
   </w:num>
   <w:num w:numId="26" w16cid:durableId="802499028">
-    <w:abstractNumId w:val="21"/>
+    <w:abstractNumId w:val="25"/>
   </w:num>
   <w:num w:numId="27" w16cid:durableId="1444183266">
+    <w:abstractNumId w:val="13"/>
+  </w:num>
+  <w:num w:numId="28" w16cid:durableId="395782185">
+    <w:abstractNumId w:val="26"/>
+  </w:num>
+  <w:num w:numId="29" w16cid:durableId="368116252">
     <w:abstractNumId w:val="11"/>
+  </w:num>
+  <w:num w:numId="30" w16cid:durableId="15667283">
+    <w:abstractNumId w:val="17"/>
+  </w:num>
+  <w:num w:numId="31" w16cid:durableId="7143899">
+    <w:abstractNumId w:val="27"/>
+  </w:num>
+  <w:num w:numId="32" w16cid:durableId="774597154">
+    <w:abstractNumId w:val="12"/>
+  </w:num>
+  <w:num w:numId="33" w16cid:durableId="1448356977">
+    <w:abstractNumId w:val="21"/>
   </w:num>
 </w:numbering>
 </file>
@@ -5139,7 +6753,7 @@
     <w:lsdException w:name="caption" w:semiHidden="1" w:unhideWhenUsed="1" w:qFormat="1"/>
     <w:lsdException w:name="Title" w:qFormat="1"/>
     <w:lsdException w:name="Subtitle" w:qFormat="1"/>
-    <w:lsdException w:name="Strong" w:qFormat="1"/>
+    <w:lsdException w:name="Strong" w:uiPriority="22" w:qFormat="1"/>
     <w:lsdException w:name="Emphasis" w:qFormat="1"/>
     <w:lsdException w:name="Normal Table" w:semiHidden="1" w:unhideWhenUsed="1"/>
     <w:lsdException w:name="Table Simple 1" w:semiHidden="1" w:unhideWhenUsed="1"/>
@@ -5532,7 +7146,6 @@
   <w:style w:type="character" w:default="1" w:styleId="DefaultParagraphFont">
     <w:name w:val="Default Paragraph Font"/>
     <w:uiPriority w:val="1"/>
-    <w:semiHidden/>
     <w:unhideWhenUsed/>
   </w:style>
   <w:style w:type="table" w:default="1" w:styleId="TableNormal">
@@ -5892,6 +7505,17 @@
       <w14:ligatures w14:val="standardContextual"/>
     </w:rPr>
   </w:style>
+  <w:style w:type="character" w:styleId="Strong">
+    <w:name w:val="Strong"/>
+    <w:basedOn w:val="DefaultParagraphFont"/>
+    <w:uiPriority w:val="22"/>
+    <w:qFormat/>
+    <w:rsid w:val="00DB56F7"/>
+    <w:rPr>
+      <w:b/>
+      <w:bCs/>
+    </w:rPr>
+  </w:style>
 </w:styles>
 </file>
 

</xml_diff>

<commit_message>
grapdhs added to paper
</commit_message>
<xml_diff>
--- a/paper/CS613-FinalProjectPaper.docx
+++ b/paper/CS613-FinalProjectPaper.docx
@@ -2240,15 +2240,245 @@
     </w:p>
     <w:p>
       <w:pPr>
+        <w:rPr>
+          <w:sz w:val="18"/>
+          <w:szCs w:val="18"/>
+        </w:rPr>
+      </w:pPr>
+    </w:p>
+    <w:p>
+      <w:pPr>
+        <w:pStyle w:val="Heading1"/>
+      </w:pPr>
+      <w:r>
+        <w:t>Explatory Data Anaylsis</w:t>
+      </w:r>
+    </w:p>
+    <w:p>
+      <w:pPr>
+        <w:ind w:firstLine="36pt"/>
         <w:jc w:val="start"/>
         <w:rPr>
-          <w:i/>
-          <w:iCs/>
-          <w:sz w:val="18"/>
-          <w:szCs w:val="18"/>
-        </w:rPr>
-      </w:pPr>
-    </w:p>
+          <w:sz w:val="18"/>
+          <w:szCs w:val="18"/>
+        </w:rPr>
+      </w:pPr>
+      <w:r>
+        <w:rPr>
+          <w:sz w:val="18"/>
+          <w:szCs w:val="18"/>
+        </w:rPr>
+        <w:t>We will analyze our dataset and determine factors that contribute to heart failure and find correlation of various factors.</w:t>
+      </w:r>
+    </w:p>
+    <w:p>
+      <w:pPr>
+        <w:jc w:val="start"/>
+        <w:rPr>
+          <w:sz w:val="18"/>
+          <w:szCs w:val="18"/>
+        </w:rPr>
+      </w:pPr>
+      <w:r>
+        <w:rPr>
+          <w:sz w:val="18"/>
+          <w:szCs w:val="18"/>
+        </w:rPr>
+        <w:t xml:space="preserve">As part of preprocessing, clean up and EDA, we standardized the data, ensured that there is no class imbalance and converted categorical features to numerical features. As part of correlation analysis, we found that heart disease had maximum (negative) correlation with </w:t>
+      </w:r>
+      <w:proofErr w:type="spellStart"/>
+      <w:r>
+        <w:rPr>
+          <w:sz w:val="18"/>
+          <w:szCs w:val="18"/>
+        </w:rPr>
+        <w:t>ST_Slope</w:t>
+      </w:r>
+      <w:proofErr w:type="spellEnd"/>
+      <w:r>
+        <w:rPr>
+          <w:sz w:val="18"/>
+          <w:szCs w:val="18"/>
+        </w:rPr>
+        <w:t xml:space="preserve"> value as up and positive correlation with </w:t>
+      </w:r>
+      <w:proofErr w:type="spellStart"/>
+      <w:r>
+        <w:rPr>
+          <w:sz w:val="18"/>
+          <w:szCs w:val="18"/>
+        </w:rPr>
+        <w:t>ExerciseAngina</w:t>
+      </w:r>
+      <w:proofErr w:type="spellEnd"/>
+      <w:r>
+        <w:rPr>
+          <w:sz w:val="18"/>
+          <w:szCs w:val="18"/>
+        </w:rPr>
+        <w:t xml:space="preserve"> =</w:t>
+      </w:r>
+      <w:r>
+        <w:rPr>
+          <w:sz w:val="18"/>
+          <w:szCs w:val="18"/>
+        </w:rPr>
+        <w:t xml:space="preserve"> Y and with </w:t>
+      </w:r>
+      <w:proofErr w:type="spellStart"/>
+      <w:r>
+        <w:rPr>
+          <w:sz w:val="18"/>
+          <w:szCs w:val="18"/>
+        </w:rPr>
+        <w:t>ST_Slope</w:t>
+      </w:r>
+      <w:proofErr w:type="spellEnd"/>
+      <w:r>
+        <w:rPr>
+          <w:sz w:val="18"/>
+          <w:szCs w:val="18"/>
+        </w:rPr>
+        <w:t xml:space="preserve"> value as flat.</w:t>
+      </w:r>
+    </w:p>
+    <w:p>
+      <w:pPr>
+        <w:jc w:val="start"/>
+        <w:rPr>
+          <w:sz w:val="18"/>
+          <w:szCs w:val="18"/>
+        </w:rPr>
+      </w:pPr>
+    </w:p>
+    <w:p>
+      <w:pPr>
+        <w:jc w:val="start"/>
+        <w:rPr>
+          <w:sz w:val="18"/>
+          <w:szCs w:val="18"/>
+        </w:rPr>
+      </w:pPr>
+    </w:p>
+    <w:p>
+      <w:pPr>
+        <w:jc w:val="start"/>
+        <w:rPr>
+          <w:sz w:val="18"/>
+          <w:szCs w:val="18"/>
+        </w:rPr>
+      </w:pPr>
+      <w:r>
+        <w:rPr>
+          <w:sz w:val="18"/>
+          <w:szCs w:val="18"/>
+        </w:rPr>
+        <w:drawing>
+          <wp:inline distT="0" distB="0" distL="0" distR="0" wp14:anchorId="2BC33E54" wp14:editId="59BC5F5C">
+            <wp:extent cx="3190890" cy="1735236"/>
+            <wp:effectExtent l="0" t="0" r="0" b="5080"/>
+            <wp:docPr id="1027399964" name="Picture 1027399964"/>
+            <wp:cNvGraphicFramePr>
+              <a:graphicFrameLocks xmlns:a="http://purl.oclc.org/ooxml/drawingml/main" noChangeAspect="1"/>
+            </wp:cNvGraphicFramePr>
+            <a:graphic xmlns:a="http://purl.oclc.org/ooxml/drawingml/main">
+              <a:graphicData uri="http://purl.oclc.org/ooxml/drawingml/picture">
+                <pic:pic xmlns:pic="http://purl.oclc.org/ooxml/drawingml/picture">
+                  <pic:nvPicPr>
+                    <pic:cNvPr id="1027399964" name="Picture 1027399964"/>
+                    <pic:cNvPicPr/>
+                  </pic:nvPicPr>
+                  <pic:blipFill>
+                    <a:blip r:embed="rId11" cstate="print">
+                      <a:extLst>
+                        <a:ext uri="{28A0092B-C50C-407E-A947-70E740481C1C}">
+                          <a14:useLocalDpi xmlns:a14="http://schemas.microsoft.com/office/drawing/2010/main" val="0"/>
+                        </a:ext>
+                      </a:extLst>
+                    </a:blip>
+                    <a:stretch>
+                      <a:fillRect/>
+                    </a:stretch>
+                  </pic:blipFill>
+                  <pic:spPr>
+                    <a:xfrm>
+                      <a:off x="0" y="0"/>
+                      <a:ext cx="3190890" cy="1735236"/>
+                    </a:xfrm>
+                    <a:prstGeom prst="rect">
+                      <a:avLst/>
+                    </a:prstGeom>
+                  </pic:spPr>
+                </pic:pic>
+              </a:graphicData>
+            </a:graphic>
+          </wp:inline>
+        </w:drawing>
+      </w:r>
+    </w:p>
+    <w:p>
+      <w:pPr>
+        <w:jc w:val="start"/>
+        <w:rPr>
+          <w:sz w:val="18"/>
+          <w:szCs w:val="18"/>
+        </w:rPr>
+      </w:pPr>
+    </w:p>
+    <w:p>
+      <w:pPr>
+        <w:pStyle w:val="bulletlist"/>
+        <w:numPr>
+          <w:ilvl w:val="0"/>
+          <w:numId w:val="0"/>
+        </w:numPr>
+        <w:ind w:start="14.40pt"/>
+        <w:jc w:val="center"/>
+      </w:pPr>
+      <w:r>
+        <w:rPr>
+          <w:b/>
+          <w:bCs/>
+        </w:rPr>
+        <w:t>Fig -</w:t>
+      </w:r>
+      <w:r>
+        <w:rPr>
+          <w:b/>
+          <w:bCs/>
+          <w:lang w:val="en-US"/>
+        </w:rPr>
+        <w:t xml:space="preserve"> </w:t>
+      </w:r>
+      <w:r>
+        <w:rPr>
+          <w:b/>
+          <w:bCs/>
+          <w:lang w:val="en-US"/>
+        </w:rPr>
+        <w:t>2</w:t>
+      </w:r>
+      <w:r>
+        <w:t xml:space="preserve">: </w:t>
+      </w:r>
+      <w:r>
+        <w:rPr>
+          <w:lang w:val="en-US"/>
+        </w:rPr>
+        <w:t>D</w:t>
+      </w:r>
+      <w:r>
+        <w:rPr>
+          <w:lang w:val="en-US"/>
+        </w:rPr>
+        <w:t>ata Summary</w:t>
+      </w:r>
+      <w:r>
+        <w:t>.</w:t>
+      </w:r>
+    </w:p>
+    <w:p/>
+    <w:p/>
     <w:p>
       <w:pPr>
         <w:pStyle w:val="Heading1"/>
@@ -2259,7 +2489,7 @@
     </w:p>
     <w:p>
       <w:pPr>
-        <w:ind w:start="14.40pt" w:firstLine="21.60pt"/>
+        <w:ind w:firstLine="21.60pt"/>
         <w:jc w:val="start"/>
       </w:pPr>
       <w:r>
@@ -2270,34 +2500,7 @@
         <w:t xml:space="preserve">We will quantify our results using accuracy, precision, recall, and F1-score. </w:t>
       </w:r>
       <w:r>
-        <w:t>Accuracy is a proportional measure of the number of correct predictions over all predictions.</w:t>
-      </w:r>
-      <w:r>
-        <w:t xml:space="preserve"> </w:t>
-      </w:r>
-      <w:r>
-        <w:t xml:space="preserve">Precision and recall are two numbers which </w:t>
-      </w:r>
-      <w:r>
-        <w:t xml:space="preserve">are used </w:t>
-      </w:r>
-      <w:r>
-        <w:t>together</w:t>
-      </w:r>
-      <w:r>
-        <w:t xml:space="preserve"> </w:t>
-      </w:r>
-      <w:r>
-        <w:t xml:space="preserve">to evaluate the performance of </w:t>
-      </w:r>
-      <w:r>
-        <w:t xml:space="preserve">a </w:t>
-      </w:r>
-      <w:r>
-        <w:t>classification</w:t>
-      </w:r>
-      <w:r>
-        <w:t xml:space="preserve"> model.</w:t>
+        <w:t>Accuracy is a proportional measure of the number of correct predictions over all predictions. Precision and recall are two numbers which are used together to evaluate the performance of a classification model.</w:t>
       </w:r>
       <w:r>
         <w:t xml:space="preserve"> </w:t>
@@ -2314,30 +2517,19 @@
         <w:t>both</w:t>
       </w:r>
       <w:r>
-        <w:t xml:space="preserve"> precision and recall.</w:t>
-      </w:r>
-      <w:r>
         <w:t xml:space="preserve"> </w:t>
       </w:r>
       <w:r>
-        <w:t>The precision of a model describes how many detected items are truly relevant.</w:t>
-      </w:r>
-      <w:r>
-        <w:t xml:space="preserve"> </w:t>
-      </w:r>
-      <w:r>
-        <w:t>Recall is a measure of how many relevant elements were detected.</w:t>
-      </w:r>
-      <w:r>
-        <w:t xml:space="preserve"> F</w:t>
-      </w:r>
-      <w:r>
-        <w:t>1 score is the weighted average mean of Precision and Recall.</w:t>
-      </w:r>
-    </w:p>
-    <w:p>
-      <w:pPr>
-        <w:ind w:start="14.40pt" w:firstLine="14.40pt"/>
+        <w:lastRenderedPageBreak/>
+        <w:t xml:space="preserve">precision and recall. </w:t>
+      </w:r>
+      <w:r>
+        <w:t>The precision of a model describes how many detected items are truly relevant. Recall is a measure of how many relevant elements were detected. F1 score is the weighted average mean of Precision and Recall.</w:t>
+      </w:r>
+    </w:p>
+    <w:p>
+      <w:pPr>
+        <w:ind w:firstLine="14.40pt"/>
         <w:jc w:val="start"/>
         <w:rPr>
           <w:sz w:val="18"/>
@@ -2546,7 +2738,6 @@
         <w:pStyle w:val="Heading2"/>
       </w:pPr>
       <w:r>
-        <w:lastRenderedPageBreak/>
         <w:t>Recall</w:t>
       </w:r>
     </w:p>
@@ -2739,6 +2930,461 @@
     </w:p>
     <w:p>
       <w:pPr>
+        <w:jc w:val="start"/>
+        <w:rPr>
+          <w:sz w:val="18"/>
+          <w:szCs w:val="18"/>
+        </w:rPr>
+      </w:pPr>
+      <w:r>
+        <w:rPr>
+          <w:sz w:val="18"/>
+          <w:szCs w:val="18"/>
+        </w:rPr>
+        <w:drawing>
+          <wp:inline distT="0" distB="0" distL="0" distR="0" wp14:anchorId="57ED39F2" wp14:editId="42D4D9DF">
+            <wp:extent cx="3195955" cy="2628265"/>
+            <wp:effectExtent l="0" t="0" r="4445" b="635"/>
+            <wp:docPr id="1251307884" name="Picture 1" descr="A picture containing text, screenshot, diagram, number&#10;&#10;Description automatically generated"/>
+            <wp:cNvGraphicFramePr>
+              <a:graphicFrameLocks xmlns:a="http://purl.oclc.org/ooxml/drawingml/main" noChangeAspect="1"/>
+            </wp:cNvGraphicFramePr>
+            <a:graphic xmlns:a="http://purl.oclc.org/ooxml/drawingml/main">
+              <a:graphicData uri="http://purl.oclc.org/ooxml/drawingml/picture">
+                <pic:pic xmlns:pic="http://purl.oclc.org/ooxml/drawingml/picture">
+                  <pic:nvPicPr>
+                    <pic:cNvPr id="1251307884" name="Picture 1" descr="A picture containing text, screenshot, diagram, number&#10;&#10;Description automatically generated"/>
+                    <pic:cNvPicPr/>
+                  </pic:nvPicPr>
+                  <pic:blipFill>
+                    <a:blip r:embed="rId12"/>
+                    <a:stretch>
+                      <a:fillRect/>
+                    </a:stretch>
+                  </pic:blipFill>
+                  <pic:spPr>
+                    <a:xfrm>
+                      <a:off x="0" y="0"/>
+                      <a:ext cx="3195955" cy="2628265"/>
+                    </a:xfrm>
+                    <a:prstGeom prst="rect">
+                      <a:avLst/>
+                    </a:prstGeom>
+                  </pic:spPr>
+                </pic:pic>
+              </a:graphicData>
+            </a:graphic>
+          </wp:inline>
+        </w:drawing>
+      </w:r>
+    </w:p>
+    <w:p>
+      <w:pPr>
+        <w:pStyle w:val="bulletlist"/>
+        <w:numPr>
+          <w:ilvl w:val="0"/>
+          <w:numId w:val="0"/>
+        </w:numPr>
+        <w:ind w:start="14.40pt"/>
+        <w:jc w:val="center"/>
+      </w:pPr>
+      <w:r>
+        <w:rPr>
+          <w:b/>
+          <w:bCs/>
+        </w:rPr>
+        <w:t>Fig -</w:t>
+      </w:r>
+      <w:r>
+        <w:rPr>
+          <w:b/>
+          <w:bCs/>
+          <w:lang w:val="en-US"/>
+        </w:rPr>
+        <w:t xml:space="preserve"> </w:t>
+      </w:r>
+      <w:r>
+        <w:rPr>
+          <w:b/>
+          <w:bCs/>
+          <w:lang w:val="en-US"/>
+        </w:rPr>
+        <w:t>3</w:t>
+      </w:r>
+      <w:r>
+        <w:t xml:space="preserve">: </w:t>
+      </w:r>
+      <w:r>
+        <w:rPr>
+          <w:lang w:val="en-US"/>
+        </w:rPr>
+        <w:t>Logistic Regression Confusion Matrix</w:t>
+      </w:r>
+      <w:r>
+        <w:t>.</w:t>
+      </w:r>
+    </w:p>
+    <w:p>
+      <w:pPr>
+        <w:jc w:val="start"/>
+        <w:rPr>
+          <w:sz w:val="18"/>
+          <w:szCs w:val="18"/>
+        </w:rPr>
+      </w:pPr>
+      <w:r>
+        <w:rPr>
+          <w:sz w:val="18"/>
+          <w:szCs w:val="18"/>
+        </w:rPr>
+        <w:drawing>
+          <wp:inline distT="0" distB="0" distL="0" distR="0" wp14:anchorId="6360E4A1" wp14:editId="13C7B615">
+            <wp:extent cx="3190890" cy="2628265"/>
+            <wp:effectExtent l="0" t="0" r="0" b="635"/>
+            <wp:docPr id="1965415955" name="Picture 1965415955"/>
+            <wp:cNvGraphicFramePr>
+              <a:graphicFrameLocks xmlns:a="http://purl.oclc.org/ooxml/drawingml/main" noChangeAspect="1"/>
+            </wp:cNvGraphicFramePr>
+            <a:graphic xmlns:a="http://purl.oclc.org/ooxml/drawingml/main">
+              <a:graphicData uri="http://purl.oclc.org/ooxml/drawingml/picture">
+                <pic:pic xmlns:pic="http://purl.oclc.org/ooxml/drawingml/picture">
+                  <pic:nvPicPr>
+                    <pic:cNvPr id="1965415955" name="Picture 1965415955"/>
+                    <pic:cNvPicPr/>
+                  </pic:nvPicPr>
+                  <pic:blipFill>
+                    <a:blip r:embed="rId13">
+                      <a:extLst>
+                        <a:ext uri="{28A0092B-C50C-407E-A947-70E740481C1C}">
+                          <a14:useLocalDpi xmlns:a14="http://schemas.microsoft.com/office/drawing/2010/main" val="0"/>
+                        </a:ext>
+                      </a:extLst>
+                    </a:blip>
+                    <a:stretch>
+                      <a:fillRect/>
+                    </a:stretch>
+                  </pic:blipFill>
+                  <pic:spPr>
+                    <a:xfrm>
+                      <a:off x="0" y="0"/>
+                      <a:ext cx="3190890" cy="2628265"/>
+                    </a:xfrm>
+                    <a:prstGeom prst="rect">
+                      <a:avLst/>
+                    </a:prstGeom>
+                  </pic:spPr>
+                </pic:pic>
+              </a:graphicData>
+            </a:graphic>
+          </wp:inline>
+        </w:drawing>
+      </w:r>
+    </w:p>
+    <w:p>
+      <w:pPr>
+        <w:pStyle w:val="bulletlist"/>
+        <w:numPr>
+          <w:ilvl w:val="0"/>
+          <w:numId w:val="0"/>
+        </w:numPr>
+        <w:ind w:start="14.40pt"/>
+        <w:jc w:val="center"/>
+      </w:pPr>
+      <w:r>
+        <w:rPr>
+          <w:b/>
+          <w:bCs/>
+        </w:rPr>
+        <w:t>Fig -</w:t>
+      </w:r>
+      <w:r>
+        <w:rPr>
+          <w:b/>
+          <w:bCs/>
+          <w:lang w:val="en-US"/>
+        </w:rPr>
+        <w:t xml:space="preserve"> </w:t>
+      </w:r>
+      <w:r>
+        <w:rPr>
+          <w:b/>
+          <w:bCs/>
+          <w:lang w:val="en-US"/>
+        </w:rPr>
+        <w:t>4</w:t>
+      </w:r>
+      <w:r>
+        <w:t xml:space="preserve"> </w:t>
+      </w:r>
+      <w:r>
+        <w:rPr>
+          <w:lang w:val="en-US"/>
+        </w:rPr>
+        <w:t>Naïve Bayes</w:t>
+      </w:r>
+      <w:r>
+        <w:rPr>
+          <w:lang w:val="en-US"/>
+        </w:rPr>
+        <w:t xml:space="preserve"> Confusion Matrix</w:t>
+      </w:r>
+      <w:r>
+        <w:t>.</w:t>
+      </w:r>
+    </w:p>
+    <w:p>
+      <w:pPr>
+        <w:pStyle w:val="bulletlist"/>
+        <w:numPr>
+          <w:ilvl w:val="0"/>
+          <w:numId w:val="0"/>
+        </w:numPr>
+        <w:ind w:start="14.40pt"/>
+        <w:jc w:val="center"/>
+      </w:pPr>
+    </w:p>
+    <w:p>
+      <w:pPr>
+        <w:jc w:val="start"/>
+        <w:rPr>
+          <w:sz w:val="18"/>
+          <w:szCs w:val="18"/>
+        </w:rPr>
+      </w:pPr>
+      <w:r>
+        <w:rPr>
+          <w:sz w:val="18"/>
+          <w:szCs w:val="18"/>
+        </w:rPr>
+        <w:lastRenderedPageBreak/>
+        <w:drawing>
+          <wp:inline distT="0" distB="0" distL="0" distR="0" wp14:anchorId="34619B3A" wp14:editId="4C9F16C8">
+            <wp:extent cx="3190890" cy="2628264"/>
+            <wp:effectExtent l="0" t="0" r="0" b="1270"/>
+            <wp:docPr id="506438915" name="Picture 506438915"/>
+            <wp:cNvGraphicFramePr>
+              <a:graphicFrameLocks xmlns:a="http://purl.oclc.org/ooxml/drawingml/main" noChangeAspect="1"/>
+            </wp:cNvGraphicFramePr>
+            <a:graphic xmlns:a="http://purl.oclc.org/ooxml/drawingml/main">
+              <a:graphicData uri="http://purl.oclc.org/ooxml/drawingml/picture">
+                <pic:pic xmlns:pic="http://purl.oclc.org/ooxml/drawingml/picture">
+                  <pic:nvPicPr>
+                    <pic:cNvPr id="506438915" name="Picture 506438915"/>
+                    <pic:cNvPicPr/>
+                  </pic:nvPicPr>
+                  <pic:blipFill>
+                    <a:blip r:embed="rId14">
+                      <a:extLst>
+                        <a:ext uri="{28A0092B-C50C-407E-A947-70E740481C1C}">
+                          <a14:useLocalDpi xmlns:a14="http://schemas.microsoft.com/office/drawing/2010/main" val="0"/>
+                        </a:ext>
+                      </a:extLst>
+                    </a:blip>
+                    <a:stretch>
+                      <a:fillRect/>
+                    </a:stretch>
+                  </pic:blipFill>
+                  <pic:spPr>
+                    <a:xfrm>
+                      <a:off x="0" y="0"/>
+                      <a:ext cx="3190890" cy="2628264"/>
+                    </a:xfrm>
+                    <a:prstGeom prst="rect">
+                      <a:avLst/>
+                    </a:prstGeom>
+                  </pic:spPr>
+                </pic:pic>
+              </a:graphicData>
+            </a:graphic>
+          </wp:inline>
+        </w:drawing>
+      </w:r>
+    </w:p>
+    <w:p>
+      <w:pPr>
+        <w:pStyle w:val="bulletlist"/>
+        <w:numPr>
+          <w:ilvl w:val="0"/>
+          <w:numId w:val="0"/>
+        </w:numPr>
+        <w:ind w:start="14.40pt"/>
+        <w:jc w:val="center"/>
+      </w:pPr>
+      <w:r>
+        <w:rPr>
+          <w:b/>
+          <w:bCs/>
+        </w:rPr>
+        <w:t>Fig -</w:t>
+      </w:r>
+      <w:r>
+        <w:rPr>
+          <w:b/>
+          <w:bCs/>
+          <w:lang w:val="en-US"/>
+        </w:rPr>
+        <w:t xml:space="preserve"> </w:t>
+      </w:r>
+      <w:r>
+        <w:rPr>
+          <w:b/>
+          <w:bCs/>
+          <w:lang w:val="en-US"/>
+        </w:rPr>
+        <w:t>5</w:t>
+      </w:r>
+      <w:r>
+        <w:t xml:space="preserve">: </w:t>
+      </w:r>
+      <w:r>
+        <w:rPr>
+          <w:lang w:val="en-US"/>
+        </w:rPr>
+        <w:t>Decision Tree</w:t>
+      </w:r>
+      <w:r>
+        <w:rPr>
+          <w:lang w:val="en-US"/>
+        </w:rPr>
+        <w:t xml:space="preserve"> Confusion Matrix</w:t>
+      </w:r>
+      <w:r>
+        <w:t>.</w:t>
+      </w:r>
+    </w:p>
+    <w:p>
+      <w:pPr>
+        <w:pStyle w:val="bulletlist"/>
+        <w:numPr>
+          <w:ilvl w:val="0"/>
+          <w:numId w:val="0"/>
+        </w:numPr>
+        <w:ind w:start="14.40pt"/>
+        <w:jc w:val="center"/>
+      </w:pPr>
+    </w:p>
+    <w:p>
+      <w:pPr>
+        <w:jc w:val="start"/>
+        <w:rPr>
+          <w:sz w:val="18"/>
+          <w:szCs w:val="18"/>
+        </w:rPr>
+      </w:pPr>
+    </w:p>
+    <w:p>
+      <w:pPr>
+        <w:jc w:val="start"/>
+        <w:rPr>
+          <w:sz w:val="18"/>
+          <w:szCs w:val="18"/>
+        </w:rPr>
+      </w:pPr>
+      <w:r>
+        <w:rPr>
+          <w:sz w:val="18"/>
+          <w:szCs w:val="18"/>
+        </w:rPr>
+        <w:drawing>
+          <wp:inline distT="0" distB="0" distL="0" distR="0" wp14:anchorId="63784F15" wp14:editId="6C14017B">
+            <wp:extent cx="3190890" cy="2380840"/>
+            <wp:effectExtent l="0" t="0" r="0" b="0"/>
+            <wp:docPr id="1095151994" name="Picture 1095151994"/>
+            <wp:cNvGraphicFramePr>
+              <a:graphicFrameLocks xmlns:a="http://purl.oclc.org/ooxml/drawingml/main" noChangeAspect="1"/>
+            </wp:cNvGraphicFramePr>
+            <a:graphic xmlns:a="http://purl.oclc.org/ooxml/drawingml/main">
+              <a:graphicData uri="http://purl.oclc.org/ooxml/drawingml/picture">
+                <pic:pic xmlns:pic="http://purl.oclc.org/ooxml/drawingml/picture">
+                  <pic:nvPicPr>
+                    <pic:cNvPr id="1095151994" name="Picture 1095151994"/>
+                    <pic:cNvPicPr/>
+                  </pic:nvPicPr>
+                  <pic:blipFill>
+                    <a:blip r:embed="rId15">
+                      <a:extLst>
+                        <a:ext uri="{28A0092B-C50C-407E-A947-70E740481C1C}">
+                          <a14:useLocalDpi xmlns:a14="http://schemas.microsoft.com/office/drawing/2010/main" val="0"/>
+                        </a:ext>
+                      </a:extLst>
+                    </a:blip>
+                    <a:stretch>
+                      <a:fillRect/>
+                    </a:stretch>
+                  </pic:blipFill>
+                  <pic:spPr>
+                    <a:xfrm>
+                      <a:off x="0" y="0"/>
+                      <a:ext cx="3190890" cy="2380840"/>
+                    </a:xfrm>
+                    <a:prstGeom prst="rect">
+                      <a:avLst/>
+                    </a:prstGeom>
+                  </pic:spPr>
+                </pic:pic>
+              </a:graphicData>
+            </a:graphic>
+          </wp:inline>
+        </w:drawing>
+      </w:r>
+    </w:p>
+    <w:p>
+      <w:pPr>
+        <w:pStyle w:val="bulletlist"/>
+        <w:numPr>
+          <w:ilvl w:val="0"/>
+          <w:numId w:val="0"/>
+        </w:numPr>
+        <w:ind w:start="14.40pt"/>
+        <w:jc w:val="center"/>
+      </w:pPr>
+      <w:r>
+        <w:rPr>
+          <w:b/>
+          <w:bCs/>
+        </w:rPr>
+        <w:t>Fig -</w:t>
+      </w:r>
+      <w:r>
+        <w:rPr>
+          <w:b/>
+          <w:bCs/>
+          <w:lang w:val="en-US"/>
+        </w:rPr>
+        <w:t xml:space="preserve"> </w:t>
+      </w:r>
+      <w:r>
+        <w:rPr>
+          <w:b/>
+          <w:bCs/>
+          <w:lang w:val="en-US"/>
+        </w:rPr>
+        <w:t>6</w:t>
+      </w:r>
+      <w:r>
+        <w:t xml:space="preserve">: </w:t>
+      </w:r>
+      <w:r>
+        <w:rPr>
+          <w:lang w:val="en-US"/>
+        </w:rPr>
+        <w:t>Algorithm Comparison</w:t>
+      </w:r>
+      <w:r>
+        <w:t>.</w:t>
+      </w:r>
+    </w:p>
+    <w:p>
+      <w:pPr>
+        <w:jc w:val="start"/>
+        <w:rPr>
+          <w:sz w:val="18"/>
+          <w:szCs w:val="18"/>
+        </w:rPr>
+      </w:pPr>
+    </w:p>
+    <w:p>
+      <w:pPr>
         <w:ind w:firstLine="14.40pt"/>
         <w:jc w:val="start"/>
         <w:rPr>
@@ -2797,7 +3443,10 @@
         <w:t>our</w:t>
       </w:r>
       <w:r>
-        <w:t xml:space="preserve"> dataset and extracting the most important information, enabling more efficient and meaningful analysis.</w:t>
+        <w:t xml:space="preserve"> dataset and extracting the most </w:t>
+      </w:r>
+      <w:r>
+        <w:t>important information, enabling more efficient and meaningful analysis.</w:t>
       </w:r>
     </w:p>
     <w:p>
@@ -3087,6 +3736,125 @@
     </w:p>
     <w:p>
       <w:pPr>
+        <w:jc w:val="start"/>
+        <w:rPr>
+          <w:sz w:val="18"/>
+          <w:szCs w:val="18"/>
+        </w:rPr>
+      </w:pPr>
+      <w:r>
+        <w:rPr>
+          <w:sz w:val="18"/>
+          <w:szCs w:val="18"/>
+        </w:rPr>
+        <w:lastRenderedPageBreak/>
+        <w:drawing>
+          <wp:inline distT="0" distB="0" distL="0" distR="0" wp14:anchorId="6D1AFF86" wp14:editId="44FA5CCD">
+            <wp:extent cx="3190889" cy="2380840"/>
+            <wp:effectExtent l="0" t="0" r="0" b="0"/>
+            <wp:docPr id="953772957" name="Picture 953772957"/>
+            <wp:cNvGraphicFramePr>
+              <a:graphicFrameLocks xmlns:a="http://purl.oclc.org/ooxml/drawingml/main" noChangeAspect="1"/>
+            </wp:cNvGraphicFramePr>
+            <a:graphic xmlns:a="http://purl.oclc.org/ooxml/drawingml/main">
+              <a:graphicData uri="http://purl.oclc.org/ooxml/drawingml/picture">
+                <pic:pic xmlns:pic="http://purl.oclc.org/ooxml/drawingml/picture">
+                  <pic:nvPicPr>
+                    <pic:cNvPr id="953772957" name="Picture 953772957"/>
+                    <pic:cNvPicPr/>
+                  </pic:nvPicPr>
+                  <pic:blipFill>
+                    <a:blip r:embed="rId16">
+                      <a:extLst>
+                        <a:ext uri="{28A0092B-C50C-407E-A947-70E740481C1C}">
+                          <a14:useLocalDpi xmlns:a14="http://schemas.microsoft.com/office/drawing/2010/main" val="0"/>
+                        </a:ext>
+                      </a:extLst>
+                    </a:blip>
+                    <a:stretch>
+                      <a:fillRect/>
+                    </a:stretch>
+                  </pic:blipFill>
+                  <pic:spPr>
+                    <a:xfrm>
+                      <a:off x="0" y="0"/>
+                      <a:ext cx="3190889" cy="2380840"/>
+                    </a:xfrm>
+                    <a:prstGeom prst="rect">
+                      <a:avLst/>
+                    </a:prstGeom>
+                  </pic:spPr>
+                </pic:pic>
+              </a:graphicData>
+            </a:graphic>
+          </wp:inline>
+        </w:drawing>
+      </w:r>
+    </w:p>
+    <w:p>
+      <w:pPr>
+        <w:pStyle w:val="bulletlist"/>
+        <w:numPr>
+          <w:ilvl w:val="0"/>
+          <w:numId w:val="0"/>
+        </w:numPr>
+        <w:ind w:start="14.40pt"/>
+        <w:jc w:val="center"/>
+      </w:pPr>
+      <w:r>
+        <w:rPr>
+          <w:b/>
+          <w:bCs/>
+        </w:rPr>
+        <w:t>Fig -</w:t>
+      </w:r>
+      <w:r>
+        <w:rPr>
+          <w:b/>
+          <w:bCs/>
+          <w:lang w:val="en-US"/>
+        </w:rPr>
+        <w:t xml:space="preserve"> 5</w:t>
+      </w:r>
+      <w:r>
+        <w:t xml:space="preserve">: </w:t>
+      </w:r>
+      <w:r>
+        <w:rPr>
+          <w:lang w:val="en-US"/>
+        </w:rPr>
+        <w:t>PCA</w:t>
+      </w:r>
+      <w:r>
+        <w:rPr>
+          <w:lang w:val="en-US"/>
+        </w:rPr>
+        <w:t xml:space="preserve"> Comparison</w:t>
+      </w:r>
+      <w:r>
+        <w:t>.</w:t>
+      </w:r>
+    </w:p>
+    <w:p>
+      <w:pPr>
+        <w:jc w:val="both"/>
+        <w:rPr>
+          <w:sz w:val="18"/>
+          <w:szCs w:val="18"/>
+        </w:rPr>
+      </w:pPr>
+    </w:p>
+    <w:p>
+      <w:pPr>
+        <w:jc w:val="both"/>
+        <w:rPr>
+          <w:sz w:val="18"/>
+          <w:szCs w:val="18"/>
+        </w:rPr>
+      </w:pPr>
+    </w:p>
+    <w:p>
+      <w:pPr>
         <w:pStyle w:val="Heading2"/>
       </w:pPr>
       <w:r>
@@ -3199,7 +3967,6 @@
         <w:pStyle w:val="Heading1"/>
       </w:pPr>
       <w:r>
-        <w:lastRenderedPageBreak/>
         <w:t>Conclusion</w:t>
       </w:r>
     </w:p>
@@ -3642,10 +4409,7 @@
         <w:pStyle w:val="BodyText"/>
       </w:pPr>
       <w:r>
-        <w:t xml:space="preserve">Figure Labels: Use 8 point Times New Roman for Figure labels. Use words rather than symbols or abbreviations when writing Figure axis labels to avoid confusing the reader. As an example, write the quantity “Magnetization”, or “Magnetization, M”, not just “M”. If including units in the label, </w:t>
-      </w:r>
-      <w:r>
-        <w:t>present them within parentheses. Do not label axes only with units. In the example, write “Magnetization (A/m)” or “Magnetization {A[m(1)]}”, not just “A/m”. Do not label axes</w:t>
+        <w:t>Figure Labels: Use 8 point Times New Roman for Figure labels. Use words rather than symbols or abbreviations when writing Figure axis labels to avoid confusing the reader. As an example, write the quantity “Magnetization”, or “Magnetization, M”, not just “M”. If including units in the label, present them within parentheses. Do not label axes only with units. In the example, write “Magnetization (A/m)” or “Magnetization {A[m(1)]}”, not just “A/m”. Do not label axes</w:t>
       </w:r>
       <w:r>
         <w:t xml:space="preserve"> </w:t>
@@ -3721,7 +4485,11 @@
         <w:t xml:space="preserve">”.  </w:t>
       </w:r>
       <w:r>
-        <w:t>Instead, try “R. B. G. thanks</w:t>
+        <w:t xml:space="preserve">Instead, try “R. B. </w:t>
+      </w:r>
+      <w:r>
+        <w:lastRenderedPageBreak/>
+        <w:t>G. thanks</w:t>
       </w:r>
       <w:r>
         <w:t>...</w:t>
@@ -3836,7 +4604,7 @@
       <w:r>
         <w:t xml:space="preserve">Fedesoriano. (September 2021). Heart Failure Prediction Dataset. Retrieved [Date Retrieved] from </w:t>
       </w:r>
-      <w:hyperlink r:id="rId11" w:tgtFrame="_blank" w:history="1">
+      <w:hyperlink r:id="rId17" w:tgtFrame="_blank" w:history="1">
         <w:r>
           <w:rPr>
             <w:rStyle w:val="Hyperlink"/>
@@ -7146,6 +7914,7 @@
   <w:style w:type="character" w:default="1" w:styleId="DefaultParagraphFont">
     <w:name w:val="Default Paragraph Font"/>
     <w:uiPriority w:val="1"/>
+    <w:semiHidden/>
     <w:unhideWhenUsed/>
   </w:style>
   <w:style w:type="table" w:default="1" w:styleId="TableNormal">

</xml_diff>

<commit_message>
conclusion added to paper
</commit_message>
<xml_diff>
--- a/paper/CS613-FinalProjectPaper.docx
+++ b/paper/CS613-FinalProjectPaper.docx
@@ -1133,7 +1133,7 @@
     </w:p>
     <w:p>
       <w:pPr>
-        <w:ind w:start="14.40pt"/>
+        <w:ind w:start="14.40pt" w:firstLine="21.60pt"/>
         <w:jc w:val="start"/>
         <w:rPr>
           <w:sz w:val="18"/>
@@ -1329,7 +1329,7 @@
     </w:p>
     <w:p>
       <w:pPr>
-        <w:ind w:start="14.40pt"/>
+        <w:ind w:start="14.40pt" w:firstLine="21.60pt"/>
         <w:jc w:val="start"/>
         <w:rPr>
           <w:sz w:val="18"/>
@@ -3709,6 +3709,7 @@
     </w:p>
     <w:p>
       <w:pPr>
+        <w:ind w:firstLine="18pt"/>
         <w:jc w:val="both"/>
         <w:rPr>
           <w:sz w:val="18"/>
@@ -3856,7 +3857,7 @@
     </w:p>
     <w:p>
       <w:pPr>
-        <w:ind w:start="14.40pt"/>
+        <w:ind w:start="14.40pt" w:firstLine="10.80pt"/>
         <w:jc w:val="start"/>
         <w:rPr>
           <w:sz w:val="18"/>
@@ -3891,14 +3892,11 @@
     </w:p>
     <w:p>
       <w:pPr>
-        <w:ind w:start="36pt"/>
+        <w:ind w:start="25.20pt" w:firstLine="36pt"/>
         <w:jc w:val="both"/>
       </w:pPr>
       <w:r>
-        <w:t xml:space="preserve">In our experiment, we chose the PyTorch library to build a neural network for this classification task. The motivation was to use an available deep learning </w:t>
-      </w:r>
-      <w:r>
-        <w:t xml:space="preserve">library that provides various optimizers and loss functions and an easy way to tune hyperparameters so we can arrive at the most accurate network. In this experiment we found that a neural network with 2 layers performed best with our data set of heart data. we ran the experiment with 8 -14 neurons in the first layer and 2 neurons in the final layer with the </w:t>
+        <w:t xml:space="preserve">In our experiment, we chose the PyTorch library to build a neural network for this classification task. The motivation was to use an available deep learning library that provides various optimizers and loss functions and an easy way to tune hyperparameters so we can arrive at the most accurate network. In this experiment we found that a neural network with 2 layers performed best with our data set of heart data. we ran the experiment with 8 -14 neurons in the first layer and 2 neurons in the final layer with the </w:t>
       </w:r>
       <w:r>
         <w:t>L</w:t>
@@ -3926,6 +3924,21 @@
     </w:p>
     <w:p>
       <w:pPr>
+        <w:jc w:val="both"/>
+      </w:pPr>
+    </w:p>
+    <w:p>
+      <w:pPr>
+        <w:jc w:val="both"/>
+      </w:pPr>
+    </w:p>
+    <w:p>
+      <w:pPr>
+        <w:jc w:val="both"/>
+      </w:pPr>
+    </w:p>
+    <w:p>
+      <w:pPr>
         <w:pStyle w:val="Heading4"/>
       </w:pPr>
       <w:r>
@@ -3934,7 +3947,7 @@
     </w:p>
     <w:p>
       <w:pPr>
-        <w:ind w:start="36pt"/>
+        <w:ind w:start="25.20pt" w:firstLine="10.80pt"/>
         <w:jc w:val="start"/>
       </w:pPr>
       <w:r>
@@ -3969,33 +3982,82 @@
     </w:p>
     <w:p>
       <w:pPr>
+        <w:ind w:firstLine="36pt"/>
+        <w:jc w:val="start"/>
+        <w:rPr>
+          <w:sz w:val="18"/>
+          <w:szCs w:val="18"/>
+        </w:rPr>
+      </w:pPr>
+      <w:r>
+        <w:rPr>
+          <w:sz w:val="18"/>
+          <w:szCs w:val="18"/>
+        </w:rPr>
+        <w:t>Our investigation aimed to predict heart disease in patients using several different classification algorithms, including logistic regression, naïve bays, decision trees and neural networks. Through our analysis, we observed that logistic regression when projected onto the first two principal components obtained through PCA, yielded the best results in accuracy, precision, recall, and F1-score. Interestingly, logistic regression even slightly outperformed neural networks in this specific problem domain. This finding emphasizes the importance of carefully selecting appropriate algorithms, since more sophisticated models do not always yield better performance.</w:t>
+      </w:r>
+    </w:p>
+    <w:p>
+      <w:pPr>
+        <w:jc w:val="start"/>
+        <w:rPr>
+          <w:sz w:val="18"/>
+          <w:szCs w:val="18"/>
+        </w:rPr>
+      </w:pPr>
+    </w:p>
+    <w:p>
+      <w:pPr>
+        <w:ind w:firstLine="36pt"/>
+        <w:jc w:val="start"/>
+        <w:rPr>
+          <w:sz w:val="18"/>
+          <w:szCs w:val="18"/>
+        </w:rPr>
+      </w:pPr>
+      <w:r>
+        <w:rPr>
+          <w:sz w:val="18"/>
+          <w:szCs w:val="18"/>
+        </w:rPr>
+        <w:t>Furthermore, our model scored best in recall in the heart disease classification. The higher recall score indicates the model's ability to correctly identify positive instances of heart disease by minimizing false negatives. This ensures that individuals with the potential for heart disease are not overlooked. In this context, favoring recall over precision makes sense. Though our model already scored highly in recall, there could be future work to increase recall further at the expense of precision. This could be done by adjusting classification thresholds or incorporating additional data. Striking the right balance between recall and precision should be tailored to the specific objectives and requirements of the problem and our model does well at both.</w:t>
+      </w:r>
+    </w:p>
+    <w:p>
+      <w:pPr>
+        <w:jc w:val="start"/>
+        <w:rPr>
+          <w:sz w:val="18"/>
+          <w:szCs w:val="18"/>
+        </w:rPr>
+      </w:pPr>
+    </w:p>
+    <w:p>
+      <w:pPr>
+        <w:ind w:firstLine="36pt"/>
+        <w:jc w:val="start"/>
+        <w:rPr>
+          <w:sz w:val="18"/>
+          <w:szCs w:val="18"/>
+        </w:rPr>
+      </w:pPr>
+      <w:r>
+        <w:rPr>
+          <w:sz w:val="18"/>
+          <w:szCs w:val="18"/>
+        </w:rPr>
+        <w:t>Overall, our findings provide insights into the effectiveness of different algorithms, the significance of principal components, and the trade-offs between precision and recall in the classification of heart disease.</w:t>
+      </w:r>
+    </w:p>
+    <w:p>
+      <w:pPr>
         <w:pStyle w:val="Heading2"/>
-      </w:pPr>
-      <w:r>
-        <w:t xml:space="preserve">Conclusion words… </w:t>
-      </w:r>
-    </w:p>
-    <w:p>
-      <w:pPr>
-        <w:pStyle w:val="BodyText"/>
-        <w:rPr>
-          <w:lang w:val="en-US"/>
-        </w:rPr>
-      </w:pPr>
-      <w:r>
-        <w:rPr>
-          <w:lang w:val="en-US"/>
-        </w:rPr>
-        <w:t>Words…</w:t>
-      </w:r>
-    </w:p>
-    <w:p>
-      <w:pPr>
-        <w:pStyle w:val="Heading2"/>
-      </w:pPr>
-      <w:r>
-        <w:t>More Words…</w:t>
-      </w:r>
+        <w:numPr>
+          <w:ilvl w:val="0"/>
+          <w:numId w:val="0"/>
+        </w:numPr>
+        <w:ind w:start="14.40pt"/>
+      </w:pPr>
     </w:p>
     <w:p>
       <w:pPr>
@@ -4037,22 +4099,7 @@
         <w:ind w:start="17.70pt" w:hanging="17.70pt"/>
       </w:pPr>
       <w:r>
-        <w:t>World Health Organization</w:t>
-      </w:r>
-      <w:r>
-        <w:t xml:space="preserve"> </w:t>
-      </w:r>
-      <w:r>
-        <w:t>"</w:t>
-      </w:r>
-      <w:r>
-        <w:t>Cardivascular Dieseases</w:t>
-      </w:r>
-      <w:r>
-        <w:t>." Retrieved from</w:t>
-      </w:r>
-      <w:r>
-        <w:t xml:space="preserve"> </w:t>
+        <w:t xml:space="preserve">World Health Organization "Cardivascular Dieseases." Retrieved from </w:t>
       </w:r>
       <w:hyperlink r:id="rId18" w:history="1">
         <w:r>
@@ -4067,28 +4114,6 @@
       <w:pPr>
         <w:pStyle w:val="references"/>
         <w:ind w:start="17.70pt" w:hanging="17.70pt"/>
-      </w:pPr>
-    </w:p>
-    <w:p>
-      <w:pPr>
-        <w:pStyle w:val="references"/>
-        <w:ind w:start="17.70pt" w:hanging="17.70pt"/>
-      </w:pPr>
-    </w:p>
-    <w:p>
-      <w:pPr>
-        <w:pStyle w:val="references"/>
-        <w:ind w:start="17.70pt" w:hanging="17.70pt"/>
-        <w:rPr>
-          <w:rFonts w:eastAsia="SimSun"/>
-          <w:b/>
-          <w:noProof w:val="0"/>
-          <w:color w:val="FF0000"/>
-          <w:spacing w:val="-1"/>
-          <w:sz w:val="20"/>
-          <w:szCs w:val="20"/>
-          <w:lang w:val="x-none" w:eastAsia="x-none"/>
-        </w:rPr>
         <w:sectPr>
           <w:type w:val="continuous"/>
           <w:pgSz w:w="612pt" w:h="792pt" w:code="1"/>

</xml_diff>

<commit_message>
second algorithm chart added to paper
</commit_message>
<xml_diff>
--- a/paper/CS613-FinalProjectPaper.docx
+++ b/paper/CS613-FinalProjectPaper.docx
@@ -3284,7 +3284,7 @@
           <w:szCs w:val="18"/>
         </w:rPr>
         <w:drawing>
-          <wp:inline distT="0" distB="0" distL="0" distR="0" wp14:anchorId="63784F15" wp14:editId="6C14017B">
+          <wp:inline distT="0" distB="0" distL="0" distR="0" wp14:anchorId="63784F15" wp14:editId="53FF904B">
             <wp:extent cx="3190890" cy="2380840"/>
             <wp:effectExtent l="0" t="0" r="0" b="0"/>
             <wp:docPr id="1095151994" name="Picture 1095151994"/>
@@ -3924,21 +3924,6 @@
     </w:p>
     <w:p>
       <w:pPr>
-        <w:jc w:val="both"/>
-      </w:pPr>
-    </w:p>
-    <w:p>
-      <w:pPr>
-        <w:jc w:val="both"/>
-      </w:pPr>
-    </w:p>
-    <w:p>
-      <w:pPr>
-        <w:jc w:val="both"/>
-      </w:pPr>
-    </w:p>
-    <w:p>
-      <w:pPr>
         <w:pStyle w:val="Heading4"/>
       </w:pPr>
       <w:r>
@@ -3961,6 +3946,136 @@
       <w:r>
         <w:t>.</w:t>
       </w:r>
+    </w:p>
+    <w:p>
+      <w:pPr>
+        <w:ind w:start="25.20pt" w:firstLine="10.80pt"/>
+        <w:jc w:val="start"/>
+      </w:pPr>
+    </w:p>
+    <w:p>
+      <w:pPr>
+        <w:jc w:val="start"/>
+        <w:rPr>
+          <w:sz w:val="18"/>
+          <w:szCs w:val="18"/>
+        </w:rPr>
+      </w:pPr>
+      <w:r>
+        <w:rPr>
+          <w:noProof/>
+          <w:sz w:val="18"/>
+          <w:szCs w:val="18"/>
+        </w:rPr>
+        <w:drawing>
+          <wp:inline distT="0" distB="0" distL="0" distR="0" wp14:anchorId="10570AB5" wp14:editId="317C47BC">
+            <wp:extent cx="3190890" cy="1580534"/>
+            <wp:effectExtent l="0" t="0" r="0" b="0"/>
+            <wp:docPr id="344742263" name="Picture 344742263"/>
+            <wp:cNvGraphicFramePr>
+              <a:graphicFrameLocks xmlns:a="http://purl.oclc.org/ooxml/drawingml/main" noChangeAspect="1"/>
+            </wp:cNvGraphicFramePr>
+            <a:graphic xmlns:a="http://purl.oclc.org/ooxml/drawingml/main">
+              <a:graphicData uri="http://purl.oclc.org/ooxml/drawingml/picture">
+                <pic:pic xmlns:pic="http://purl.oclc.org/ooxml/drawingml/picture">
+                  <pic:nvPicPr>
+                    <pic:cNvPr id="344742263" name="Picture 344742263"/>
+                    <pic:cNvPicPr/>
+                  </pic:nvPicPr>
+                  <pic:blipFill>
+                    <a:blip r:embed="rId17" cstate="print">
+                      <a:extLst>
+                        <a:ext uri="{28A0092B-C50C-407E-A947-70E740481C1C}">
+                          <a14:useLocalDpi xmlns:a14="http://schemas.microsoft.com/office/drawing/2010/main" val="0"/>
+                        </a:ext>
+                      </a:extLst>
+                    </a:blip>
+                    <a:stretch>
+                      <a:fillRect/>
+                    </a:stretch>
+                  </pic:blipFill>
+                  <pic:spPr>
+                    <a:xfrm>
+                      <a:off x="0" y="0"/>
+                      <a:ext cx="3190890" cy="1580534"/>
+                    </a:xfrm>
+                    <a:prstGeom prst="rect">
+                      <a:avLst/>
+                    </a:prstGeom>
+                  </pic:spPr>
+                </pic:pic>
+              </a:graphicData>
+            </a:graphic>
+          </wp:inline>
+        </w:drawing>
+      </w:r>
+    </w:p>
+    <w:p>
+      <w:pPr>
+        <w:jc w:val="start"/>
+        <w:rPr>
+          <w:sz w:val="18"/>
+          <w:szCs w:val="18"/>
+        </w:rPr>
+      </w:pPr>
+    </w:p>
+    <w:p>
+      <w:pPr>
+        <w:pStyle w:val="bulletlist"/>
+        <w:numPr>
+          <w:ilvl w:val="0"/>
+          <w:numId w:val="0"/>
+        </w:numPr>
+        <w:ind w:start="14.40pt"/>
+        <w:jc w:val="center"/>
+      </w:pPr>
+      <w:r>
+        <w:rPr>
+          <w:b/>
+          <w:bCs/>
+        </w:rPr>
+        <w:t>Fig -</w:t>
+      </w:r>
+      <w:r>
+        <w:rPr>
+          <w:b/>
+          <w:bCs/>
+          <w:lang w:val="en-US"/>
+        </w:rPr>
+        <w:t xml:space="preserve"> </w:t>
+      </w:r>
+      <w:r>
+        <w:rPr>
+          <w:b/>
+          <w:bCs/>
+          <w:lang w:val="en-US"/>
+        </w:rPr>
+        <w:t>7</w:t>
+      </w:r>
+      <w:r>
+        <w:t xml:space="preserve">: </w:t>
+      </w:r>
+      <w:r>
+        <w:rPr>
+          <w:lang w:val="en-US"/>
+        </w:rPr>
+        <w:t>Algorithm Comparison</w:t>
+      </w:r>
+      <w:r>
+        <w:rPr>
+          <w:lang w:val="en-US"/>
+        </w:rPr>
+        <w:t xml:space="preserve"> with Neural Network</w:t>
+      </w:r>
+      <w:r>
+        <w:t>.</w:t>
+      </w:r>
+    </w:p>
+    <w:p>
+      <w:pPr>
+        <w:ind w:start="25.20pt" w:firstLine="10.80pt"/>
+        <w:jc w:val="start"/>
+      </w:pPr>
     </w:p>
     <w:p>
       <w:pPr>
@@ -4081,7 +4196,7 @@
       <w:r>
         <w:t xml:space="preserve">from </w:t>
       </w:r>
-      <w:hyperlink r:id="rId17" w:tgtFrame="_blank" w:history="1">
+      <w:hyperlink r:id="rId18" w:tgtFrame="_blank" w:history="1">
         <w:r>
           <w:rPr>
             <w:rStyle w:val="Hyperlink"/>
@@ -4101,7 +4216,7 @@
       <w:r>
         <w:t xml:space="preserve">World Health Organization "Cardivascular Dieseases." Retrieved from </w:t>
       </w:r>
-      <w:hyperlink r:id="rId18" w:history="1">
+      <w:hyperlink r:id="rId19" w:history="1">
         <w:r>
           <w:rPr>
             <w:rStyle w:val="Hyperlink"/>

</xml_diff>

<commit_message>
PyTorch reference added to paper and PDF created
</commit_message>
<xml_diff>
--- a/paper/CS613-FinalProjectPaper.docx
+++ b/paper/CS613-FinalProjectPaper.docx
@@ -3955,6 +3955,12 @@
     </w:p>
     <w:p>
       <w:pPr>
+        <w:ind w:start="25.20pt" w:firstLine="10.80pt"/>
+        <w:jc w:val="start"/>
+      </w:pPr>
+    </w:p>
+    <w:p>
+      <w:pPr>
         <w:jc w:val="start"/>
         <w:rPr>
           <w:sz w:val="18"/>
@@ -4042,30 +4048,16 @@
           <w:bCs/>
           <w:lang w:val="en-US"/>
         </w:rPr>
-        <w:t xml:space="preserve"> </w:t>
-      </w:r>
-      <w:r>
-        <w:rPr>
-          <w:b/>
-          <w:bCs/>
+        <w:t xml:space="preserve"> 7</w:t>
+      </w:r>
+      <w:r>
+        <w:t xml:space="preserve">: </w:t>
+      </w:r>
+      <w:r>
+        <w:rPr>
           <w:lang w:val="en-US"/>
         </w:rPr>
-        <w:t>7</w:t>
-      </w:r>
-      <w:r>
-        <w:t xml:space="preserve">: </w:t>
-      </w:r>
-      <w:r>
-        <w:rPr>
-          <w:lang w:val="en-US"/>
-        </w:rPr>
-        <w:t>Algorithm Comparison</w:t>
-      </w:r>
-      <w:r>
-        <w:rPr>
-          <w:lang w:val="en-US"/>
-        </w:rPr>
-        <w:t xml:space="preserve"> with Neural Network</w:t>
+        <w:t>Algorithm Comparison with Neural Network</w:t>
       </w:r>
       <w:r>
         <w:t>.</w:t>
@@ -4214,7 +4206,22 @@
         <w:ind w:start="17.70pt" w:hanging="17.70pt"/>
       </w:pPr>
       <w:r>
-        <w:t xml:space="preserve">World Health Organization "Cardivascular Dieseases." Retrieved from </w:t>
+        <w:t xml:space="preserve">World Health Organization </w:t>
+      </w:r>
+      <w:r>
+        <w:t>(</w:t>
+      </w:r>
+      <w:r>
+        <w:t>June</w:t>
+      </w:r>
+      <w:r>
+        <w:t xml:space="preserve"> </w:t>
+      </w:r>
+      <w:r>
+        <w:t xml:space="preserve">2023) </w:t>
+      </w:r>
+      <w:r>
+        <w:t xml:space="preserve">"Cardivascular Dieseases." Retrieved from </w:t>
       </w:r>
       <w:hyperlink r:id="rId19" w:history="1">
         <w:r>
@@ -4228,7 +4235,62 @@
     <w:p>
       <w:pPr>
         <w:pStyle w:val="references"/>
-        <w:ind w:start="17.70pt" w:hanging="17.70pt"/>
+        <w:numPr>
+          <w:ilvl w:val="0"/>
+          <w:numId w:val="0"/>
+        </w:numPr>
+        <w:ind w:start="18pt" w:hanging="18pt"/>
+      </w:pPr>
+      <w:r>
+        <w:t>[3]</w:t>
+      </w:r>
+      <w:r>
+        <w:tab/>
+        <w:t>PyTorch (</w:t>
+      </w:r>
+      <w:r>
+        <w:t>J</w:t>
+      </w:r>
+      <w:r>
+        <w:t xml:space="preserve">une 2023) “Tutorials” Retrieved from  </w:t>
+      </w:r>
+      <w:hyperlink r:id="rId20" w:history="1">
+        <w:r>
+          <w:rPr>
+            <w:rStyle w:val="Hyperlink"/>
+          </w:rPr>
+          <w:t>https://pytorch.org/tutorials/beginner/basics/quickstart_tutorial.html</w:t>
+        </w:r>
+      </w:hyperlink>
+    </w:p>
+    <w:p>
+      <w:pPr>
+        <w:pStyle w:val="references"/>
+        <w:numPr>
+          <w:ilvl w:val="0"/>
+          <w:numId w:val="0"/>
+        </w:numPr>
+        <w:ind w:start="18pt" w:hanging="18pt"/>
+      </w:pPr>
+    </w:p>
+    <w:p>
+      <w:pPr>
+        <w:pStyle w:val="references"/>
+        <w:numPr>
+          <w:ilvl w:val="0"/>
+          <w:numId w:val="0"/>
+        </w:numPr>
+        <w:ind w:start="18pt" w:hanging="18pt"/>
+      </w:pPr>
+    </w:p>
+    <w:p>
+      <w:pPr>
+        <w:pStyle w:val="references"/>
+        <w:numPr>
+          <w:ilvl w:val="0"/>
+          <w:numId w:val="0"/>
+        </w:numPr>
+        <w:ind w:start="18pt" w:hanging="18pt"/>
         <w:sectPr>
           <w:type w:val="continuous"/>
           <w:pgSz w:w="612pt" w:h="792pt" w:code="1"/>

</xml_diff>

<commit_message>
added final draft paper
</commit_message>
<xml_diff>
--- a/paper/CS613-FinalProjectPaper.docx
+++ b/paper/CS613-FinalProjectPaper.docx
@@ -417,7 +417,7 @@
           <w:sz w:val="18"/>
           <w:szCs w:val="18"/>
         </w:rPr>
-        <w:t>Machine learning is a branch of artificial intelligence (AI) and computer science which focuses on the use of data and algorithms to imitate the way that humans learn, gradually improving its accuracy.</w:t>
+        <w:t>Machine learning is a branch of artificial intelligence (AI) which focuses on the use of data and algorithms to imitate the way that humans learn.</w:t>
       </w:r>
       <w:r>
         <w:rPr>
@@ -445,7 +445,7 @@
           <w:szCs w:val="18"/>
           <w:lang w:val="en"/>
         </w:rPr>
-        <w:t xml:space="preserve">, </w:t>
+        <w:t xml:space="preserve"> </w:t>
       </w:r>
       <w:r>
         <w:rPr>
@@ -456,7 +456,7 @@
           <w:szCs w:val="18"/>
           <w:lang w:val="en"/>
         </w:rPr>
-        <w:t>a type of machine learning</w:t>
+        <w:t xml:space="preserve">can </w:t>
       </w:r>
       <w:r>
         <w:rPr>
@@ -467,7 +467,7 @@
           <w:szCs w:val="18"/>
           <w:lang w:val="en"/>
         </w:rPr>
-        <w:t>,</w:t>
+        <w:t>help predict</w:t>
       </w:r>
       <w:r>
         <w:rPr>
@@ -478,7 +478,7 @@
           <w:szCs w:val="18"/>
           <w:lang w:val="en"/>
         </w:rPr>
-        <w:t xml:space="preserve"> can make diagnoses of cardiovascular diseases easy.</w:t>
+        <w:t xml:space="preserve"> cardiovascular disease</w:t>
       </w:r>
       <w:r>
         <w:rPr>
@@ -489,16 +489,7 @@
           <w:szCs w:val="18"/>
           <w:lang w:val="en"/>
         </w:rPr>
-        <w:t xml:space="preserve"> </w:t>
-      </w:r>
-      <w:r>
-        <w:rPr>
-          <w:b/>
-          <w:bCs/>
-          <w:sz w:val="18"/>
-          <w:szCs w:val="18"/>
-        </w:rPr>
-        <w:t xml:space="preserve">Three supervised machine learning algorithms are used in this paper which are Logistical Regression, Naive Bayes, Decision Trees. </w:t>
+        <w:t xml:space="preserve"> and allow for early treatment and preventative measures</w:t>
       </w:r>
       <w:r>
         <w:rPr>
@@ -509,7 +500,7 @@
           <w:szCs w:val="18"/>
           <w:lang w:val="en"/>
         </w:rPr>
-        <w:t>These a</w:t>
+        <w:t>.</w:t>
       </w:r>
       <w:r>
         <w:rPr>
@@ -520,7 +511,7 @@
           <w:szCs w:val="18"/>
           <w:lang w:val="en"/>
         </w:rPr>
-        <w:t xml:space="preserve">lgorithms </w:t>
+        <w:t xml:space="preserve"> </w:t>
       </w:r>
       <w:r>
         <w:rPr>
@@ -531,7 +522,79 @@
           <w:szCs w:val="18"/>
           <w:lang w:val="en"/>
         </w:rPr>
-        <w:t xml:space="preserve">can be </w:t>
+        <w:t xml:space="preserve">This paper analyzes </w:t>
+      </w:r>
+      <w:r>
+        <w:rPr>
+          <w:b/>
+          <w:bCs/>
+          <w:sz w:val="18"/>
+          <w:szCs w:val="18"/>
+        </w:rPr>
+        <w:t>four</w:t>
+      </w:r>
+      <w:r>
+        <w:rPr>
+          <w:b/>
+          <w:bCs/>
+          <w:sz w:val="18"/>
+          <w:szCs w:val="18"/>
+        </w:rPr>
+        <w:t xml:space="preserve"> </w:t>
+      </w:r>
+      <w:r>
+        <w:rPr>
+          <w:b/>
+          <w:bCs/>
+          <w:sz w:val="18"/>
+          <w:szCs w:val="18"/>
+        </w:rPr>
+        <w:t>different classification</w:t>
+      </w:r>
+      <w:r>
+        <w:rPr>
+          <w:b/>
+          <w:bCs/>
+          <w:sz w:val="18"/>
+          <w:szCs w:val="18"/>
+        </w:rPr>
+        <w:t xml:space="preserve"> algorithm</w:t>
+      </w:r>
+      <w:r>
+        <w:rPr>
+          <w:b/>
+          <w:bCs/>
+          <w:sz w:val="18"/>
+          <w:szCs w:val="18"/>
+        </w:rPr>
+        <w:t xml:space="preserve">s: </w:t>
+      </w:r>
+      <w:r>
+        <w:rPr>
+          <w:b/>
+          <w:bCs/>
+          <w:sz w:val="18"/>
+          <w:szCs w:val="18"/>
+        </w:rPr>
+        <w:t>Logistic Regression, Naive Bayes, Decision Trees</w:t>
+      </w:r>
+      <w:r>
+        <w:rPr>
+          <w:b/>
+          <w:bCs/>
+          <w:sz w:val="18"/>
+          <w:szCs w:val="18"/>
+        </w:rPr>
+        <w:t>, Neural Networks</w:t>
+      </w:r>
+      <w:r>
+        <w:rPr>
+          <w:b/>
+          <w:bCs/>
+          <w:sz w:val="18"/>
+          <w:szCs w:val="18"/>
+        </w:rPr>
+        <w:t xml:space="preserve">. </w:t>
       </w:r>
       <w:r>
         <w:rPr>
@@ -542,7 +605,7 @@
           <w:szCs w:val="18"/>
           <w:lang w:val="en"/>
         </w:rPr>
-        <w:t>used to classify people who have a heart disease from people who do not</w:t>
+        <w:t>These a</w:t>
       </w:r>
       <w:r>
         <w:rPr>
@@ -553,7 +616,117 @@
           <w:szCs w:val="18"/>
           <w:lang w:val="en"/>
         </w:rPr>
-        <w:t xml:space="preserve"> although</w:t>
+        <w:t xml:space="preserve">lgorithms </w:t>
+      </w:r>
+      <w:r>
+        <w:rPr>
+          <w:rFonts w:eastAsia="Times New Roman"/>
+          <w:b/>
+          <w:bCs/>
+          <w:sz w:val="18"/>
+          <w:szCs w:val="18"/>
+          <w:lang w:val="en"/>
+        </w:rPr>
+        <w:t xml:space="preserve">can be </w:t>
+      </w:r>
+      <w:r>
+        <w:rPr>
+          <w:rFonts w:eastAsia="Times New Roman"/>
+          <w:b/>
+          <w:bCs/>
+          <w:sz w:val="18"/>
+          <w:szCs w:val="18"/>
+          <w:lang w:val="en"/>
+        </w:rPr>
+        <w:t xml:space="preserve">used to classify people who </w:t>
+      </w:r>
+      <w:r>
+        <w:rPr>
+          <w:rFonts w:eastAsia="Times New Roman"/>
+          <w:b/>
+          <w:bCs/>
+          <w:sz w:val="18"/>
+          <w:szCs w:val="18"/>
+          <w:lang w:val="en"/>
+        </w:rPr>
+        <w:t>are more likely to</w:t>
+      </w:r>
+      <w:r>
+        <w:rPr>
+          <w:rFonts w:eastAsia="Times New Roman"/>
+          <w:b/>
+          <w:bCs/>
+          <w:sz w:val="18"/>
+          <w:szCs w:val="18"/>
+          <w:lang w:val="en"/>
+        </w:rPr>
+        <w:t xml:space="preserve"> </w:t>
+      </w:r>
+      <w:r>
+        <w:rPr>
+          <w:rFonts w:eastAsia="Times New Roman"/>
+          <w:b/>
+          <w:bCs/>
+          <w:sz w:val="18"/>
+          <w:szCs w:val="18"/>
+          <w:lang w:val="en"/>
+        </w:rPr>
+        <w:t>have</w:t>
+      </w:r>
+      <w:r>
+        <w:rPr>
+          <w:rFonts w:eastAsia="Times New Roman"/>
+          <w:b/>
+          <w:bCs/>
+          <w:sz w:val="18"/>
+          <w:szCs w:val="18"/>
+          <w:lang w:val="en"/>
+        </w:rPr>
+        <w:t xml:space="preserve"> heart disease from people who </w:t>
+      </w:r>
+      <w:r>
+        <w:rPr>
+          <w:rFonts w:eastAsia="Times New Roman"/>
+          <w:b/>
+          <w:bCs/>
+          <w:sz w:val="18"/>
+          <w:szCs w:val="18"/>
+          <w:lang w:val="en"/>
+        </w:rPr>
+        <w:t>are</w:t>
+      </w:r>
+      <w:r>
+        <w:rPr>
+          <w:rFonts w:eastAsia="Times New Roman"/>
+          <w:b/>
+          <w:bCs/>
+          <w:sz w:val="18"/>
+          <w:szCs w:val="18"/>
+          <w:lang w:val="en"/>
+        </w:rPr>
+        <w:t xml:space="preserve"> not</w:t>
+      </w:r>
+      <w:r>
+        <w:rPr>
+          <w:rFonts w:eastAsia="Times New Roman"/>
+          <w:b/>
+          <w:bCs/>
+          <w:sz w:val="18"/>
+          <w:szCs w:val="18"/>
+          <w:lang w:val="en"/>
+        </w:rPr>
+        <w:t>.</w:t>
+      </w:r>
+      <w:r>
+        <w:rPr>
+          <w:rFonts w:eastAsia="Times New Roman"/>
+          <w:b/>
+          <w:bCs/>
+          <w:sz w:val="18"/>
+          <w:szCs w:val="18"/>
+          <w:lang w:val="en"/>
+        </w:rPr>
+        <w:t xml:space="preserve"> </w:t>
       </w:r>
       <w:r>
         <w:rPr>
@@ -564,7 +737,183 @@
           <w:szCs w:val="18"/>
           <w:lang w:val="en"/>
         </w:rPr>
-        <w:t xml:space="preserve"> Some risk factors for heart disease cannot be controlled, such as your age or family history.</w:t>
+        <w:t xml:space="preserve">Overall, our results show that using Logistic Regression we </w:t>
+      </w:r>
+      <w:r>
+        <w:rPr>
+          <w:rStyle w:val="hgkelc"/>
+          <w:b/>
+          <w:bCs/>
+          <w:sz w:val="18"/>
+          <w:szCs w:val="18"/>
+          <w:lang w:val="en"/>
+        </w:rPr>
+        <w:t xml:space="preserve">can predict heart disease with 88.5% accuracy </w:t>
+      </w:r>
+      <w:r>
+        <w:rPr>
+          <w:rStyle w:val="hgkelc"/>
+          <w:b/>
+          <w:bCs/>
+          <w:sz w:val="18"/>
+          <w:szCs w:val="18"/>
+          <w:lang w:val="en"/>
+        </w:rPr>
+        <w:t xml:space="preserve">and 90% recall </w:t>
+      </w:r>
+      <w:r>
+        <w:rPr>
+          <w:rStyle w:val="hgkelc"/>
+          <w:b/>
+          <w:bCs/>
+          <w:sz w:val="18"/>
+          <w:szCs w:val="18"/>
+          <w:lang w:val="en"/>
+        </w:rPr>
+        <w:t xml:space="preserve">suggesting that this model would be useful for highlighting increased risk of heart disease. </w:t>
+      </w:r>
+      <w:r>
+        <w:rPr>
+          <w:rFonts w:eastAsia="Times New Roman"/>
+          <w:b/>
+          <w:bCs/>
+          <w:sz w:val="18"/>
+          <w:szCs w:val="18"/>
+          <w:lang w:val="en"/>
+        </w:rPr>
+        <w:t>A</w:t>
+      </w:r>
+      <w:r>
+        <w:rPr>
+          <w:rFonts w:eastAsia="Times New Roman"/>
+          <w:b/>
+          <w:bCs/>
+          <w:sz w:val="18"/>
+          <w:szCs w:val="18"/>
+          <w:lang w:val="en"/>
+        </w:rPr>
+        <w:t>lthough</w:t>
+      </w:r>
+      <w:r>
+        <w:rPr>
+          <w:rStyle w:val="hgkelc"/>
+          <w:b/>
+          <w:bCs/>
+          <w:sz w:val="18"/>
+          <w:szCs w:val="18"/>
+          <w:lang w:val="en"/>
+        </w:rPr>
+        <w:t xml:space="preserve"> </w:t>
+      </w:r>
+      <w:r>
+        <w:rPr>
+          <w:rStyle w:val="hgkelc"/>
+          <w:b/>
+          <w:bCs/>
+          <w:sz w:val="18"/>
+          <w:szCs w:val="18"/>
+          <w:lang w:val="en"/>
+        </w:rPr>
+        <w:t>s</w:t>
+      </w:r>
+      <w:r>
+        <w:rPr>
+          <w:rStyle w:val="hgkelc"/>
+          <w:b/>
+          <w:bCs/>
+          <w:sz w:val="18"/>
+          <w:szCs w:val="18"/>
+          <w:lang w:val="en"/>
+        </w:rPr>
+        <w:t>ome risk factors for heart disease cannot be controlled, such as your age or family history</w:t>
+      </w:r>
+      <w:r>
+        <w:rPr>
+          <w:rStyle w:val="hgkelc"/>
+          <w:b/>
+          <w:bCs/>
+          <w:sz w:val="18"/>
+          <w:szCs w:val="18"/>
+          <w:lang w:val="en"/>
+        </w:rPr>
+        <w:t xml:space="preserve">, </w:t>
+      </w:r>
+      <w:r>
+        <w:rPr>
+          <w:rStyle w:val="hgkelc"/>
+          <w:b/>
+          <w:bCs/>
+          <w:sz w:val="18"/>
+          <w:szCs w:val="18"/>
+          <w:lang w:val="en"/>
+        </w:rPr>
+        <w:t>our model</w:t>
+      </w:r>
+      <w:r>
+        <w:rPr>
+          <w:rStyle w:val="hgkelc"/>
+          <w:b/>
+          <w:bCs/>
+          <w:sz w:val="18"/>
+          <w:szCs w:val="18"/>
+          <w:lang w:val="en"/>
+        </w:rPr>
+        <w:t xml:space="preserve"> can help </w:t>
+      </w:r>
+      <w:r>
+        <w:rPr>
+          <w:rStyle w:val="hgkelc"/>
+          <w:b/>
+          <w:bCs/>
+          <w:sz w:val="18"/>
+          <w:szCs w:val="18"/>
+          <w:lang w:val="en"/>
+        </w:rPr>
+        <w:t xml:space="preserve">make a prediction based on these factors which can then be used to </w:t>
+      </w:r>
+      <w:r>
+        <w:rPr>
+          <w:rStyle w:val="hgkelc"/>
+          <w:b/>
+          <w:bCs/>
+          <w:sz w:val="18"/>
+          <w:szCs w:val="18"/>
+          <w:lang w:val="en"/>
+        </w:rPr>
+        <w:t>create</w:t>
+      </w:r>
+      <w:r>
+        <w:rPr>
+          <w:rStyle w:val="hgkelc"/>
+          <w:b/>
+          <w:bCs/>
+          <w:sz w:val="18"/>
+          <w:szCs w:val="18"/>
+          <w:lang w:val="en"/>
+        </w:rPr>
+        <w:t xml:space="preserve"> a personalized care plan</w:t>
+      </w:r>
+      <w:r>
+        <w:rPr>
+          <w:rStyle w:val="hgkelc"/>
+          <w:b/>
+          <w:bCs/>
+          <w:sz w:val="18"/>
+          <w:szCs w:val="18"/>
+          <w:lang w:val="en"/>
+        </w:rPr>
+        <w:t>.</w:t>
+      </w:r>
+      <w:r>
+        <w:rPr>
+          <w:rStyle w:val="hgkelc"/>
+          <w:b/>
+          <w:bCs/>
+          <w:sz w:val="18"/>
+          <w:szCs w:val="18"/>
+          <w:lang w:val="en"/>
+        </w:rPr>
+        <w:t xml:space="preserve"> </w:t>
       </w:r>
     </w:p>
     <w:p>
@@ -581,7 +930,13 @@
         <w:t>Machine learning</w:t>
       </w:r>
       <w:r>
-        <w:t>, Heart Disease, Heart Disease Dataset, Classification, Logistical Regression, Naive Bayes, Decision Trees</w:t>
+        <w:t>, Heart Disease, Heart Disease Dataset, Classification, Logisti</w:t>
+      </w:r>
+      <w:r>
+        <w:t>c</w:t>
+      </w:r>
+      <w:r>
+        <w:t xml:space="preserve"> Regression, Naive Bayes, Decision Tree</w:t>
       </w:r>
     </w:p>
     <w:p>
@@ -606,21 +961,56 @@
           <w:sz w:val="18"/>
           <w:szCs w:val="18"/>
         </w:rPr>
-        <w:t xml:space="preserve">Our goal for the project is to approach heart disease and compare different classification algorithms on a Heart Failure Prediction Dataset </w:t>
-      </w:r>
-      <w:r>
-        <w:rPr>
-          <w:sz w:val="18"/>
-          <w:szCs w:val="18"/>
-        </w:rPr>
-        <w:t xml:space="preserve">[1] </w:t>
-      </w:r>
-      <w:r>
-        <w:rPr>
-          <w:sz w:val="18"/>
-          <w:szCs w:val="18"/>
-        </w:rPr>
-        <w:t>to predict and compare which one does well. We will also compare our algorithms with a neural network to see if does any better.</w:t>
+        <w:t xml:space="preserve">Our goal for the project is to </w:t>
+      </w:r>
+      <w:r>
+        <w:rPr>
+          <w:sz w:val="18"/>
+          <w:szCs w:val="18"/>
+        </w:rPr>
+        <w:t>predict if an individual has</w:t>
+      </w:r>
+      <w:r>
+        <w:rPr>
+          <w:sz w:val="18"/>
+          <w:szCs w:val="18"/>
+        </w:rPr>
+        <w:t xml:space="preserve"> heart disease </w:t>
+      </w:r>
+      <w:r>
+        <w:rPr>
+          <w:sz w:val="18"/>
+          <w:szCs w:val="18"/>
+        </w:rPr>
+        <w:t>using</w:t>
+      </w:r>
+      <w:r>
+        <w:rPr>
+          <w:sz w:val="18"/>
+          <w:szCs w:val="18"/>
+        </w:rPr>
+        <w:t xml:space="preserve"> different classification algorithms</w:t>
+      </w:r>
+      <w:r>
+        <w:rPr>
+          <w:sz w:val="18"/>
+          <w:szCs w:val="18"/>
+        </w:rPr>
+        <w:t xml:space="preserve">. </w:t>
+      </w:r>
+      <w:r>
+        <w:rPr>
+          <w:sz w:val="18"/>
+          <w:szCs w:val="18"/>
+        </w:rPr>
+        <w:t>To test and train our models</w:t>
+      </w:r>
+      <w:r>
+        <w:rPr>
+          <w:sz w:val="18"/>
+          <w:szCs w:val="18"/>
+        </w:rPr>
+        <w:t xml:space="preserve"> we</w:t>
       </w:r>
       <w:r>
         <w:rPr>
@@ -634,7 +1024,49 @@
           <w:sz w:val="18"/>
           <w:szCs w:val="18"/>
         </w:rPr>
-        <w:t>Our predictions will have a substantial impact on detecting early identification of heart disease. This important because it can provide treatment, increase life expectancy, prevent disability and costly hospitalizations while improving the quality of life.</w:t>
+        <w:t xml:space="preserve">used the </w:t>
+      </w:r>
+      <w:r>
+        <w:rPr>
+          <w:sz w:val="18"/>
+          <w:szCs w:val="18"/>
+        </w:rPr>
+        <w:t xml:space="preserve">Heart Failure Prediction Dataset </w:t>
+      </w:r>
+      <w:r>
+        <w:rPr>
+          <w:sz w:val="18"/>
+          <w:szCs w:val="18"/>
+        </w:rPr>
+        <w:t>[1]</w:t>
+      </w:r>
+      <w:r>
+        <w:rPr>
+          <w:sz w:val="18"/>
+          <w:szCs w:val="18"/>
+        </w:rPr>
+        <w:t xml:space="preserve">. </w:t>
+      </w:r>
+      <w:r>
+        <w:rPr>
+          <w:sz w:val="18"/>
+          <w:szCs w:val="18"/>
+        </w:rPr>
+        <w:t xml:space="preserve">The classification algorithms we will use are: </w:t>
+      </w:r>
+      <w:r>
+        <w:rPr>
+          <w:sz w:val="18"/>
+          <w:szCs w:val="18"/>
+        </w:rPr>
+        <w:t>Logistic Regression, Naive Bayes, Decision Trees, Neural Networks</w:t>
+      </w:r>
+      <w:r>
+        <w:rPr>
+          <w:sz w:val="18"/>
+          <w:szCs w:val="18"/>
+        </w:rPr>
+        <w:t>.</w:t>
       </w:r>
       <w:r>
         <w:rPr>
@@ -648,6 +1080,83 @@
           <w:sz w:val="18"/>
           <w:szCs w:val="18"/>
         </w:rPr>
+        <w:t xml:space="preserve">Our predictions </w:t>
+      </w:r>
+      <w:r>
+        <w:rPr>
+          <w:sz w:val="18"/>
+          <w:szCs w:val="18"/>
+        </w:rPr>
+        <w:t>may</w:t>
+      </w:r>
+      <w:r>
+        <w:rPr>
+          <w:sz w:val="18"/>
+          <w:szCs w:val="18"/>
+        </w:rPr>
+        <w:t xml:space="preserve"> have a substantial impact </w:t>
+      </w:r>
+      <w:r>
+        <w:rPr>
+          <w:sz w:val="18"/>
+          <w:szCs w:val="18"/>
+        </w:rPr>
+        <w:t>i</w:t>
+      </w:r>
+      <w:r>
+        <w:rPr>
+          <w:sz w:val="18"/>
+          <w:szCs w:val="18"/>
+        </w:rPr>
+        <w:t xml:space="preserve">n detecting early identification of heart disease. This </w:t>
+      </w:r>
+      <w:r>
+        <w:rPr>
+          <w:sz w:val="18"/>
+          <w:szCs w:val="18"/>
+        </w:rPr>
+        <w:t>can help doctors to</w:t>
+      </w:r>
+      <w:r>
+        <w:rPr>
+          <w:sz w:val="18"/>
+          <w:szCs w:val="18"/>
+        </w:rPr>
+        <w:t xml:space="preserve"> provide</w:t>
+      </w:r>
+      <w:r>
+        <w:rPr>
+          <w:sz w:val="18"/>
+          <w:szCs w:val="18"/>
+        </w:rPr>
+        <w:t xml:space="preserve"> treatment</w:t>
+      </w:r>
+      <w:r>
+        <w:rPr>
+          <w:sz w:val="18"/>
+          <w:szCs w:val="18"/>
+        </w:rPr>
+        <w:t xml:space="preserve"> earlier</w:t>
+      </w:r>
+      <w:r>
+        <w:rPr>
+          <w:sz w:val="18"/>
+          <w:szCs w:val="18"/>
+        </w:rPr>
+        <w:t>, increase life expectancy, prevent disability and costly hospitalizations while improving the quality of life.</w:t>
+      </w:r>
+      <w:r>
+        <w:rPr>
+          <w:sz w:val="18"/>
+          <w:szCs w:val="18"/>
+        </w:rPr>
+        <w:t xml:space="preserve"> </w:t>
+      </w:r>
+      <w:r>
+        <w:rPr>
+          <w:sz w:val="18"/>
+          <w:szCs w:val="18"/>
+        </w:rPr>
         <w:t xml:space="preserve">Loss of heart function is irreversible. Once the damage has been done, a person cannot return to having a fully functional heart. Early detection </w:t>
       </w:r>
       <w:r>
@@ -690,32 +1199,62 @@
     <w:p>
       <w:pPr>
         <w:pStyle w:val="BodyText"/>
-      </w:pPr>
-      <w:r>
+        <w:rPr>
+          <w:sz w:val="18"/>
+          <w:szCs w:val="18"/>
+        </w:rPr>
+      </w:pPr>
+      <w:r>
+        <w:rPr>
+          <w:sz w:val="18"/>
+          <w:szCs w:val="18"/>
+        </w:rPr>
         <w:t>Cardiovascular disease (CVD) is a term used to describe a class of diseases that affect the heart and blood vessels. It is a broad term that encompasses various conditions, including coronary artery disease, heart failure, stroke, and peripheral artery disease, among others. CVD is a leading cause of death globally, accounting for a significant proportion of mortality in many countries</w:t>
       </w:r>
       <w:r>
+        <w:rPr>
+          <w:sz w:val="18"/>
+          <w:szCs w:val="18"/>
+        </w:rPr>
         <w:t>, taking an estimated 17.9 million lives each year, which accounts for 31% of all deaths worldwide</w:t>
       </w:r>
       <w:r>
         <w:rPr>
+          <w:sz w:val="18"/>
+          <w:szCs w:val="18"/>
           <w:lang w:val="en-US"/>
         </w:rPr>
         <w:t xml:space="preserve"> [2]</w:t>
       </w:r>
       <w:r>
+        <w:rPr>
+          <w:sz w:val="18"/>
+          <w:szCs w:val="18"/>
+        </w:rPr>
         <w:t>. Four out of 5 CVD deaths are due to heart attacks or strokes, and one-third of these deaths occur prematurely in people under 70 years of age. Heart failure is a common event caused by CVDs and this dataset contains 11 features that can be used to predict heart disease.</w:t>
       </w:r>
     </w:p>
     <w:p>
       <w:pPr>
         <w:pStyle w:val="BodyText"/>
-      </w:pPr>
-      <w:r>
-        <w:t xml:space="preserve">People with cardiovascular disease or who are at high cardiovascular risk (due to the presence of one or more risk factors such as hypertension, diabetes, hyperlipidemia or already </w:t>
-      </w:r>
-      <w:r>
-        <w:t>established disease) need early detection and management wherein a machine learning model can be of great help.</w:t>
+        <w:rPr>
+          <w:sz w:val="18"/>
+          <w:szCs w:val="18"/>
+        </w:rPr>
+      </w:pPr>
+      <w:r>
+        <w:rPr>
+          <w:sz w:val="18"/>
+          <w:szCs w:val="18"/>
+        </w:rPr>
+        <w:t xml:space="preserve">People with cardiovascular disease or who are at high cardiovascular risk (due to the presence of one or more risk factors such </w:t>
+      </w:r>
+      <w:r>
+        <w:rPr>
+          <w:sz w:val="18"/>
+          <w:szCs w:val="18"/>
+        </w:rPr>
+        <w:t>as hypertension, diabetes, hyperlipidemia or already established disease) need early detection and management wherein a machine learning model can be of great help.</w:t>
       </w:r>
     </w:p>
     <w:p>
@@ -729,21 +1268,281 @@
     <w:p>
       <w:pPr>
         <w:pStyle w:val="BodyText"/>
-        <w:jc w:val="start"/>
-        <w:rPr>
+        <w:rPr>
+          <w:sz w:val="18"/>
+          <w:szCs w:val="18"/>
           <w:lang w:val="en-US"/>
         </w:rPr>
       </w:pPr>
       <w:r>
         <w:rPr>
+          <w:sz w:val="18"/>
+          <w:szCs w:val="18"/>
           <w:lang w:val="en-US"/>
         </w:rPr>
-        <w:t>The manufacturing process models are done with the following steps: data collecting, pre-processing, model building, comparison of models, and evaluation.</w:t>
-      </w:r>
-      <w:r>
-        <w:rPr>
+        <w:t>The training of our</w:t>
+      </w:r>
+      <w:r>
+        <w:rPr>
+          <w:sz w:val="18"/>
+          <w:szCs w:val="18"/>
           <w:lang w:val="en-US"/>
         </w:rPr>
+        <w:t xml:space="preserve"> models </w:t>
+      </w:r>
+      <w:r>
+        <w:rPr>
+          <w:sz w:val="18"/>
+          <w:szCs w:val="18"/>
+          <w:lang w:val="en-US"/>
+        </w:rPr>
+        <w:t xml:space="preserve">is </w:t>
+      </w:r>
+      <w:r>
+        <w:rPr>
+          <w:sz w:val="18"/>
+          <w:szCs w:val="18"/>
+          <w:lang w:val="en-US"/>
+        </w:rPr>
+        <w:t xml:space="preserve">done with the following steps: data collecting, pre-processing, model building, </w:t>
+      </w:r>
+      <w:r>
+        <w:rPr>
+          <w:sz w:val="18"/>
+          <w:szCs w:val="18"/>
+          <w:lang w:val="en-US"/>
+        </w:rPr>
+        <w:t xml:space="preserve">model </w:t>
+      </w:r>
+      <w:r>
+        <w:rPr>
+          <w:sz w:val="18"/>
+          <w:szCs w:val="18"/>
+          <w:lang w:val="en-US"/>
+        </w:rPr>
+        <w:t>evaluation</w:t>
+      </w:r>
+      <w:r>
+        <w:rPr>
+          <w:sz w:val="18"/>
+          <w:szCs w:val="18"/>
+          <w:lang w:val="en-US"/>
+        </w:rPr>
+        <w:t xml:space="preserve"> and model comparison</w:t>
+      </w:r>
+      <w:r>
+        <w:rPr>
+          <w:sz w:val="18"/>
+          <w:szCs w:val="18"/>
+          <w:lang w:val="en-US"/>
+        </w:rPr>
+        <w:t xml:space="preserve">. </w:t>
+      </w:r>
+      <w:r>
+        <w:rPr>
+          <w:sz w:val="18"/>
+          <w:szCs w:val="18"/>
+        </w:rPr>
+        <w:t>The</w:t>
+      </w:r>
+      <w:r>
+        <w:rPr>
+          <w:sz w:val="18"/>
+          <w:szCs w:val="18"/>
+          <w:lang w:val="en-US"/>
+        </w:rPr>
+        <w:t xml:space="preserve"> algorithms </w:t>
+      </w:r>
+      <w:r>
+        <w:rPr>
+          <w:sz w:val="18"/>
+          <w:szCs w:val="18"/>
+        </w:rPr>
+        <w:t xml:space="preserve">we will be evaluating </w:t>
+      </w:r>
+      <w:r>
+        <w:rPr>
+          <w:sz w:val="18"/>
+          <w:szCs w:val="18"/>
+          <w:lang w:val="en-US"/>
+        </w:rPr>
+        <w:t>to train a model</w:t>
+      </w:r>
+      <w:r>
+        <w:rPr>
+          <w:sz w:val="18"/>
+          <w:szCs w:val="18"/>
+        </w:rPr>
+        <w:t xml:space="preserve"> are </w:t>
+      </w:r>
+      <w:r>
+        <w:rPr>
+          <w:sz w:val="18"/>
+          <w:szCs w:val="18"/>
+          <w:lang w:val="en-US"/>
+        </w:rPr>
+        <w:t>Logistic Regression</w:t>
+      </w:r>
+      <w:r>
+        <w:rPr>
+          <w:sz w:val="18"/>
+          <w:szCs w:val="18"/>
+        </w:rPr>
+        <w:t xml:space="preserve">, </w:t>
+      </w:r>
+      <w:r>
+        <w:rPr>
+          <w:sz w:val="18"/>
+          <w:szCs w:val="18"/>
+          <w:lang w:val="en-US"/>
+        </w:rPr>
+        <w:t>Naive Bayes</w:t>
+      </w:r>
+      <w:r>
+        <w:rPr>
+          <w:sz w:val="18"/>
+          <w:szCs w:val="18"/>
+        </w:rPr>
+        <w:t xml:space="preserve">, and </w:t>
+      </w:r>
+      <w:r>
+        <w:rPr>
+          <w:sz w:val="18"/>
+          <w:szCs w:val="18"/>
+          <w:lang w:val="en-US"/>
+        </w:rPr>
+        <w:t>Decision Tree</w:t>
+      </w:r>
+      <w:r>
+        <w:rPr>
+          <w:sz w:val="18"/>
+          <w:szCs w:val="18"/>
+        </w:rPr>
+        <w:t>s</w:t>
+      </w:r>
+      <w:r>
+        <w:rPr>
+          <w:sz w:val="18"/>
+          <w:szCs w:val="18"/>
+          <w:lang w:val="en-US"/>
+        </w:rPr>
+        <w:t xml:space="preserve"> and Neural Networks.</w:t>
+      </w:r>
+    </w:p>
+    <w:p>
+      <w:pPr>
+        <w:pStyle w:val="Heading2"/>
+        <w:jc w:val="both"/>
+        <w:rPr>
+          <w:sz w:val="21"/>
+          <w:szCs w:val="21"/>
+        </w:rPr>
+      </w:pPr>
+      <w:r>
+        <w:t>Logistic Regression</w:t>
+      </w:r>
+    </w:p>
+    <w:p>
+      <w:pPr>
+        <w:ind w:start="14.40pt" w:firstLine="21.60pt"/>
+        <w:jc w:val="both"/>
+        <w:rPr>
+          <w:sz w:val="18"/>
+          <w:szCs w:val="18"/>
+        </w:rPr>
+      </w:pPr>
+      <w:r>
+        <w:rPr>
+          <w:sz w:val="18"/>
+          <w:szCs w:val="18"/>
+        </w:rPr>
+        <w:t xml:space="preserve">One of the simplest and best ML classification algorithm is Logistic Regression. </w:t>
+      </w:r>
+      <w:r>
+        <w:rPr>
+          <w:sz w:val="18"/>
+          <w:szCs w:val="18"/>
+        </w:rPr>
+        <w:t>It</w:t>
+      </w:r>
+      <w:r>
+        <w:rPr>
+          <w:sz w:val="18"/>
+          <w:szCs w:val="18"/>
+        </w:rPr>
+        <w:t xml:space="preserve"> is </w:t>
+      </w:r>
+      <w:r>
+        <w:rPr>
+          <w:sz w:val="18"/>
+          <w:szCs w:val="18"/>
+        </w:rPr>
+        <w:t>a</w:t>
+      </w:r>
+      <w:r>
+        <w:rPr>
+          <w:sz w:val="18"/>
+          <w:szCs w:val="18"/>
+        </w:rPr>
+        <w:t xml:space="preserve"> supervised ML binary classification algorithm widely used in most application</w:t>
+      </w:r>
+      <w:r>
+        <w:rPr>
+          <w:sz w:val="18"/>
+          <w:szCs w:val="18"/>
+        </w:rPr>
+        <w:t>s</w:t>
+      </w:r>
+      <w:r>
+        <w:rPr>
+          <w:sz w:val="18"/>
+          <w:szCs w:val="18"/>
+        </w:rPr>
+        <w:t>. It works on categorical dependent variable</w:t>
+      </w:r>
+      <w:r>
+        <w:rPr>
+          <w:sz w:val="18"/>
+          <w:szCs w:val="18"/>
+        </w:rPr>
+        <w:t>s and</w:t>
+      </w:r>
+      <w:r>
+        <w:rPr>
+          <w:sz w:val="18"/>
+          <w:szCs w:val="18"/>
+        </w:rPr>
+        <w:t xml:space="preserve"> the result can be discrete or binary categorical variable 0 or 1. </w:t>
+      </w:r>
+    </w:p>
+    <w:p>
+      <w:pPr>
+        <w:ind w:start="14.40pt"/>
+        <w:jc w:val="both"/>
+        <w:rPr>
+          <w:sz w:val="18"/>
+          <w:szCs w:val="18"/>
+        </w:rPr>
+      </w:pPr>
+      <w:r>
+        <w:rPr>
+          <w:sz w:val="18"/>
+          <w:szCs w:val="18"/>
+        </w:rPr>
+        <w:tab/>
+      </w:r>
+      <w:r>
+        <w:rPr>
+          <w:sz w:val="18"/>
+          <w:szCs w:val="18"/>
+        </w:rPr>
+        <w:t>The logistic regression model is based on the logistic function, also known as the sigmoid function. The sigmoid function maps any real-valued number to a value between 0 and 1. In logistic regression, this function is used to transform a linear combination of predictor variables into a probability value.</w:t>
+      </w:r>
+      <w:r>
+        <w:rPr>
+          <w:sz w:val="18"/>
+          <w:szCs w:val="18"/>
+        </w:rPr>
         <w:t xml:space="preserve"> </w:t>
       </w:r>
       <w:r>
@@ -751,310 +1550,67 @@
           <w:sz w:val="18"/>
           <w:szCs w:val="18"/>
         </w:rPr>
-        <w:t>The</w:t>
-      </w:r>
-      <w:r>
-        <w:rPr>
-          <w:sz w:val="18"/>
-          <w:szCs w:val="18"/>
-          <w:lang w:val="en-US"/>
-        </w:rPr>
-        <w:t xml:space="preserve"> algorithms </w:t>
-      </w:r>
-      <w:r>
-        <w:rPr>
-          <w:sz w:val="18"/>
-          <w:szCs w:val="18"/>
-        </w:rPr>
-        <w:t xml:space="preserve">we will be evaluating </w:t>
-      </w:r>
-      <w:r>
-        <w:rPr>
-          <w:sz w:val="18"/>
-          <w:szCs w:val="18"/>
-          <w:lang w:val="en-US"/>
-        </w:rPr>
-        <w:t>to train a model</w:t>
-      </w:r>
-      <w:r>
-        <w:rPr>
-          <w:sz w:val="18"/>
-          <w:szCs w:val="18"/>
-        </w:rPr>
-        <w:t xml:space="preserve"> are </w:t>
-      </w:r>
-      <w:r>
-        <w:rPr>
-          <w:sz w:val="18"/>
-          <w:szCs w:val="18"/>
-          <w:lang w:val="en-US"/>
-        </w:rPr>
-        <w:t>Logistic Regression</w:t>
-      </w:r>
-      <w:r>
-        <w:rPr>
-          <w:sz w:val="18"/>
-          <w:szCs w:val="18"/>
-        </w:rPr>
-        <w:t xml:space="preserve">, </w:t>
-      </w:r>
-      <w:r>
-        <w:rPr>
-          <w:sz w:val="18"/>
-          <w:szCs w:val="18"/>
-          <w:lang w:val="en-US"/>
-        </w:rPr>
+        <w:t>The goal of logistic regression is to estimate the probability of the "success" outcome given the values of the independent variables</w:t>
+      </w:r>
+      <w:r>
+        <w:rPr>
+          <w:sz w:val="18"/>
+          <w:szCs w:val="18"/>
+        </w:rPr>
+        <w:t xml:space="preserve">. </w:t>
+      </w:r>
+    </w:p>
+    <w:p>
+      <w:pPr>
+        <w:pStyle w:val="Heading2"/>
+        <w:jc w:val="both"/>
+      </w:pPr>
+      <w:r>
         <w:t>Naive Bayes</w:t>
       </w:r>
-      <w:r>
-        <w:rPr>
-          <w:sz w:val="18"/>
-          <w:szCs w:val="18"/>
-        </w:rPr>
-        <w:t xml:space="preserve">, and </w:t>
-      </w:r>
-      <w:r>
-        <w:rPr>
-          <w:sz w:val="18"/>
-          <w:szCs w:val="18"/>
-          <w:lang w:val="en-US"/>
-        </w:rPr>
-        <w:t>Decision Tree</w:t>
-      </w:r>
-      <w:r>
-        <w:rPr>
-          <w:sz w:val="18"/>
-          <w:szCs w:val="18"/>
-        </w:rPr>
-        <w:t>s.</w:t>
-      </w:r>
-      <w:r>
-        <w:rPr>
-          <w:sz w:val="18"/>
-          <w:szCs w:val="18"/>
-          <w:lang w:val="en-US"/>
-        </w:rPr>
-        <w:t xml:space="preserve"> </w:t>
-      </w:r>
-      <w:r>
-        <w:rPr>
-          <w:sz w:val="18"/>
-          <w:szCs w:val="18"/>
-          <w:lang w:val="en-US"/>
-        </w:rPr>
-        <w:t>Additional analysis</w:t>
-      </w:r>
-      <w:r>
-        <w:rPr>
-          <w:sz w:val="18"/>
-          <w:szCs w:val="18"/>
-        </w:rPr>
-        <w:t xml:space="preserve"> will involve utilizing a </w:t>
-      </w:r>
-      <w:r>
-        <w:rPr>
-          <w:sz w:val="18"/>
-          <w:szCs w:val="18"/>
-          <w:lang w:val="en-US"/>
-        </w:rPr>
-        <w:t>Neural Network comparison</w:t>
-      </w:r>
-      <w:r>
-        <w:rPr>
-          <w:sz w:val="18"/>
-          <w:szCs w:val="18"/>
-        </w:rPr>
-        <w:t>.</w:t>
-      </w:r>
-    </w:p>
-    <w:p>
-      <w:pPr>
-        <w:pStyle w:val="Heading2"/>
-      </w:pPr>
-      <w:r>
-        <w:rPr>
-          <w:sz w:val="18"/>
-          <w:szCs w:val="18"/>
-        </w:rPr>
-        <w:t>Logistic Regression</w:t>
-      </w:r>
     </w:p>
     <w:p>
       <w:pPr>
         <w:ind w:start="14.40pt" w:firstLine="21.60pt"/>
-        <w:jc w:val="start"/>
-        <w:rPr>
-          <w:sz w:val="18"/>
-          <w:szCs w:val="18"/>
-        </w:rPr>
-      </w:pPr>
-      <w:r>
-        <w:rPr>
-          <w:sz w:val="18"/>
-          <w:szCs w:val="18"/>
-        </w:rPr>
-        <w:t xml:space="preserve">One of the simplest and best ML classification algorithm is Logistic Regression. </w:t>
-      </w:r>
-      <w:r>
-        <w:rPr>
-          <w:sz w:val="18"/>
-          <w:szCs w:val="18"/>
-        </w:rPr>
-        <w:t>It</w:t>
-      </w:r>
-      <w:r>
-        <w:rPr>
-          <w:sz w:val="18"/>
-          <w:szCs w:val="18"/>
-        </w:rPr>
-        <w:t xml:space="preserve"> is </w:t>
-      </w:r>
-      <w:r>
-        <w:rPr>
-          <w:sz w:val="18"/>
-          <w:szCs w:val="18"/>
-        </w:rPr>
-        <w:t>a</w:t>
-      </w:r>
-      <w:r>
-        <w:rPr>
-          <w:sz w:val="18"/>
-          <w:szCs w:val="18"/>
-        </w:rPr>
-        <w:t xml:space="preserve"> supervised ML binary classification algorithm widely used in most application</w:t>
-      </w:r>
-      <w:r>
-        <w:rPr>
-          <w:sz w:val="18"/>
-          <w:szCs w:val="18"/>
-        </w:rPr>
-        <w:t>s</w:t>
-      </w:r>
-      <w:r>
-        <w:rPr>
-          <w:sz w:val="18"/>
-          <w:szCs w:val="18"/>
-        </w:rPr>
-        <w:t>. It works on categorical dependent variable</w:t>
-      </w:r>
-      <w:r>
-        <w:rPr>
-          <w:sz w:val="18"/>
-          <w:szCs w:val="18"/>
-        </w:rPr>
-        <w:t>s and</w:t>
-      </w:r>
-      <w:r>
-        <w:rPr>
-          <w:sz w:val="18"/>
-          <w:szCs w:val="18"/>
-        </w:rPr>
-        <w:t xml:space="preserve"> the result can be discrete or binary categorical variable 0 or 1. </w:t>
+        <w:jc w:val="both"/>
+        <w:rPr>
+          <w:sz w:val="18"/>
+          <w:szCs w:val="18"/>
+        </w:rPr>
+      </w:pPr>
+      <w:r>
+        <w:rPr>
+          <w:sz w:val="18"/>
+          <w:szCs w:val="18"/>
+        </w:rPr>
+        <w:t xml:space="preserve">Naive Bayes classifier is a statistical based classifier which is based on Bayes Theory. </w:t>
+      </w:r>
+      <w:r>
+        <w:rPr>
+          <w:sz w:val="18"/>
+          <w:szCs w:val="18"/>
+        </w:rPr>
+        <w:t>The "naïve" assumption in Naïve Bayes refers to the assumption of independence among the features</w:t>
+      </w:r>
+      <w:r>
+        <w:rPr>
+          <w:sz w:val="18"/>
+          <w:szCs w:val="18"/>
+        </w:rPr>
+        <w:t xml:space="preserve">. </w:t>
+      </w:r>
+      <w:r>
+        <w:rPr>
+          <w:sz w:val="18"/>
+          <w:szCs w:val="18"/>
+        </w:rPr>
+        <w:t>This classifier is based on probabilities. Given two events A and B, P (A) is prior probability and P (A|B) is posterior probability, then according to Bayes theorem.</w:t>
       </w:r>
     </w:p>
     <w:p>
       <w:pPr>
         <w:ind w:start="14.40pt"/>
-        <w:jc w:val="start"/>
-        <w:rPr>
-          <w:sz w:val="18"/>
-          <w:szCs w:val="18"/>
-        </w:rPr>
-      </w:pPr>
-      <w:r>
-        <w:rPr>
-          <w:sz w:val="18"/>
-          <w:szCs w:val="18"/>
-        </w:rPr>
-        <w:tab/>
-      </w:r>
-      <w:r>
-        <w:rPr>
-          <w:sz w:val="18"/>
-          <w:szCs w:val="18"/>
-        </w:rPr>
-        <w:t>The logistic regression model is based on the logistic function, also known as the sigmoid function. The sigmoid function maps any real-valued number to a value between 0 and 1. In logistic regression, this function is used to transform a linear combination of predictor variables into a probability value.</w:t>
-      </w:r>
-      <w:r>
-        <w:rPr>
-          <w:sz w:val="18"/>
-          <w:szCs w:val="18"/>
-        </w:rPr>
-        <w:t xml:space="preserve"> </w:t>
-      </w:r>
-      <w:r>
-        <w:rPr>
-          <w:sz w:val="18"/>
-          <w:szCs w:val="18"/>
-        </w:rPr>
-        <w:t>The goal of logistic regression is to estimate the probability of the "success" outcome given the values of the independent variables</w:t>
-      </w:r>
-      <w:r>
-        <w:rPr>
-          <w:sz w:val="18"/>
-          <w:szCs w:val="18"/>
-        </w:rPr>
-        <w:t xml:space="preserve">. </w:t>
-      </w:r>
-    </w:p>
-    <w:p>
-      <w:pPr>
-        <w:pStyle w:val="Heading2"/>
-        <w:rPr>
-          <w:sz w:val="18"/>
-          <w:szCs w:val="18"/>
-        </w:rPr>
-      </w:pPr>
-      <w:r>
-        <w:rPr>
-          <w:sz w:val="18"/>
-          <w:szCs w:val="18"/>
-        </w:rPr>
-        <w:t>Naive Bayes</w:t>
-      </w:r>
-    </w:p>
-    <w:p>
-      <w:pPr>
-        <w:ind w:start="14.40pt" w:firstLine="21.60pt"/>
-        <w:jc w:val="start"/>
-        <w:rPr>
-          <w:sz w:val="18"/>
-          <w:szCs w:val="18"/>
-        </w:rPr>
-      </w:pPr>
-      <w:r>
-        <w:rPr>
-          <w:sz w:val="18"/>
-          <w:szCs w:val="18"/>
-        </w:rPr>
-        <w:t xml:space="preserve">Naive Bayes classifier is a statistical based classifier which is based on Bayes Theory. </w:t>
-      </w:r>
-      <w:r>
-        <w:rPr>
-          <w:sz w:val="18"/>
-          <w:szCs w:val="18"/>
-        </w:rPr>
-        <w:t>The "naïve" assumption in Naïve Bayes refers to the assumption of independence among the features</w:t>
-      </w:r>
-      <w:r>
-        <w:rPr>
-          <w:sz w:val="18"/>
-          <w:szCs w:val="18"/>
-        </w:rPr>
-        <w:t xml:space="preserve">. </w:t>
-      </w:r>
-      <w:r>
-        <w:rPr>
-          <w:sz w:val="18"/>
-          <w:szCs w:val="18"/>
-        </w:rPr>
-        <w:t>This classifier is based on probabilities. Given two events A and B, P (A) is prior probability and P (A|B) is posterior probability, then according to Bayes theorem.</w:t>
-      </w:r>
-    </w:p>
-    <w:p>
-      <w:pPr>
-        <w:ind w:start="14.40pt"/>
-        <w:jc w:val="start"/>
+        <w:jc w:val="both"/>
         <w:rPr>
           <w:sz w:val="18"/>
           <w:szCs w:val="18"/>
@@ -1125,6 +1681,7 @@
     <w:p>
       <w:pPr>
         <w:ind w:start="14.40pt"/>
+        <w:jc w:val="both"/>
         <w:rPr>
           <w:sz w:val="18"/>
           <w:szCs w:val="18"/>
@@ -1134,7 +1691,7 @@
     <w:p>
       <w:pPr>
         <w:ind w:start="14.40pt" w:firstLine="21.60pt"/>
-        <w:jc w:val="start"/>
+        <w:jc w:val="both"/>
         <w:rPr>
           <w:sz w:val="18"/>
           <w:szCs w:val="18"/>
@@ -1160,37 +1717,34 @@
     <w:p>
       <w:pPr>
         <w:pStyle w:val="Heading2"/>
-      </w:pPr>
-      <w:r>
-        <w:rPr>
-          <w:sz w:val="18"/>
-          <w:szCs w:val="18"/>
-        </w:rPr>
+        <w:jc w:val="both"/>
+        <w:rPr>
+          <w:sz w:val="21"/>
+          <w:szCs w:val="21"/>
+        </w:rPr>
+      </w:pPr>
+      <w:r>
         <w:t>Decision Tree</w:t>
       </w:r>
       <w:r>
-        <w:rPr>
-          <w:sz w:val="18"/>
-          <w:szCs w:val="18"/>
-        </w:rPr>
         <w:t>s</w:t>
       </w:r>
     </w:p>
     <w:p>
       <w:pPr>
         <w:ind w:start="14.40pt" w:firstLine="21.60pt"/>
-        <w:jc w:val="start"/>
-        <w:rPr>
-          <w:sz w:val="18"/>
-          <w:szCs w:val="18"/>
-        </w:rPr>
-      </w:pPr>
-      <w:r>
-        <w:rPr>
-          <w:sz w:val="18"/>
-          <w:szCs w:val="18"/>
-        </w:rPr>
-        <w:t xml:space="preserve">The decision tree algorithm is a supervised learning algorithm that can be used in both classification and regression </w:t>
+        <w:jc w:val="both"/>
+        <w:rPr>
+          <w:sz w:val="18"/>
+          <w:szCs w:val="18"/>
+        </w:rPr>
+      </w:pPr>
+      <w:r>
+        <w:rPr>
+          <w:sz w:val="18"/>
+          <w:szCs w:val="18"/>
+        </w:rPr>
+        <w:t xml:space="preserve">The decision tree algorithm is a supervised learning algorithm that can be used in both classification and regression analysis. Unlike linear algorithms, decision trees algorithms are </w:t>
       </w:r>
       <w:r>
         <w:rPr>
@@ -1198,7 +1752,7 @@
           <w:szCs w:val="18"/>
         </w:rPr>
         <w:lastRenderedPageBreak/>
-        <w:t>analysis. Unlike linear algorithms, decision trees algorithms are capable of handling nonlinear relationships between variables in the data.</w:t>
+        <w:t>capable of handling nonlinear relationships between variables in the data.</w:t>
       </w:r>
       <w:r>
         <w:rPr>
@@ -1218,7 +1772,7 @@
     <w:p>
       <w:pPr>
         <w:ind w:start="14.40pt"/>
-        <w:jc w:val="start"/>
+        <w:jc w:val="both"/>
         <w:rPr>
           <w:sz w:val="18"/>
           <w:szCs w:val="18"/>
@@ -1234,16 +1788,16 @@
     </w:p>
     <w:p>
       <w:pPr>
-        <w:jc w:val="start"/>
-        <w:rPr>
-          <w:sz w:val="18"/>
-          <w:szCs w:val="18"/>
-        </w:rPr>
-      </w:pPr>
-    </w:p>
-    <w:p>
-      <w:pPr>
-        <w:jc w:val="start"/>
+        <w:jc w:val="both"/>
+        <w:rPr>
+          <w:sz w:val="18"/>
+          <w:szCs w:val="18"/>
+        </w:rPr>
+      </w:pPr>
+    </w:p>
+    <w:p>
+      <w:pPr>
+        <w:jc w:val="both"/>
         <w:rPr>
           <w:sz w:val="18"/>
           <w:szCs w:val="18"/>
@@ -1330,7 +1884,7 @@
     <w:p>
       <w:pPr>
         <w:ind w:start="14.40pt" w:firstLine="21.60pt"/>
-        <w:jc w:val="start"/>
+        <w:jc w:val="both"/>
         <w:rPr>
           <w:sz w:val="18"/>
           <w:szCs w:val="18"/>
@@ -1409,12 +1963,17 @@
     <w:p>
       <w:pPr>
         <w:pStyle w:val="Heading2"/>
+        <w:jc w:val="both"/>
       </w:pPr>
       <w:r>
         <w:t>Outline of the Proposed Work</w:t>
       </w:r>
     </w:p>
-    <w:p/>
+    <w:p>
+      <w:pPr>
+        <w:jc w:val="both"/>
+      </w:pPr>
+    </w:p>
     <w:p>
       <w:pPr>
         <w:pStyle w:val="bulletlist"/>
@@ -1472,7 +2031,6 @@
           <w:numId w:val="0"/>
         </w:numPr>
         <w:ind w:start="14.40pt"/>
-        <w:jc w:val="center"/>
       </w:pPr>
       <w:r>
         <w:rPr>
@@ -1496,12 +2054,12 @@
           <w:numId w:val="0"/>
         </w:numPr>
         <w:ind w:start="14.40pt"/>
-        <w:jc w:val="center"/>
       </w:pPr>
     </w:p>
     <w:p>
       <w:pPr>
         <w:pStyle w:val="Heading1"/>
+        <w:jc w:val="both"/>
       </w:pPr>
       <w:r>
         <w:t>Dataset</w:t>
@@ -1510,7 +2068,7 @@
     <w:p>
       <w:pPr>
         <w:ind w:firstLine="18pt"/>
-        <w:jc w:val="start"/>
+        <w:jc w:val="both"/>
         <w:rPr>
           <w:sz w:val="18"/>
           <w:szCs w:val="18"/>
@@ -1575,7 +2133,7 @@
     </w:p>
     <w:p>
       <w:pPr>
-        <w:jc w:val="start"/>
+        <w:jc w:val="both"/>
         <w:rPr>
           <w:sz w:val="18"/>
           <w:szCs w:val="18"/>
@@ -1589,6 +2147,7 @@
           <w:ilvl w:val="0"/>
           <w:numId w:val="25"/>
         </w:numPr>
+        <w:jc w:val="both"/>
         <w:rPr>
           <w:rFonts w:ascii="Times New Roman" w:hAnsi="Times New Roman" w:cs="Times New Roman"/>
           <w:sz w:val="18"/>
@@ -1611,6 +2170,7 @@
           <w:ilvl w:val="0"/>
           <w:numId w:val="25"/>
         </w:numPr>
+        <w:jc w:val="both"/>
         <w:rPr>
           <w:rFonts w:ascii="Times New Roman" w:hAnsi="Times New Roman" w:cs="Times New Roman"/>
           <w:sz w:val="18"/>
@@ -1633,6 +2193,7 @@
           <w:ilvl w:val="0"/>
           <w:numId w:val="25"/>
         </w:numPr>
+        <w:jc w:val="both"/>
         <w:rPr>
           <w:rFonts w:ascii="Times New Roman" w:hAnsi="Times New Roman" w:cs="Times New Roman"/>
           <w:sz w:val="18"/>
@@ -1655,6 +2216,7 @@
           <w:ilvl w:val="0"/>
           <w:numId w:val="25"/>
         </w:numPr>
+        <w:jc w:val="both"/>
         <w:rPr>
           <w:rFonts w:ascii="Times New Roman" w:hAnsi="Times New Roman" w:cs="Times New Roman"/>
           <w:sz w:val="18"/>
@@ -1677,6 +2239,7 @@
           <w:ilvl w:val="0"/>
           <w:numId w:val="25"/>
         </w:numPr>
+        <w:jc w:val="both"/>
         <w:rPr>
           <w:rFonts w:ascii="Times New Roman" w:hAnsi="Times New Roman" w:cs="Times New Roman"/>
           <w:sz w:val="18"/>
@@ -1695,6 +2258,7 @@
     <w:p>
       <w:pPr>
         <w:pStyle w:val="ListParagraph"/>
+        <w:jc w:val="both"/>
         <w:rPr>
           <w:rFonts w:ascii="Times New Roman" w:hAnsi="Times New Roman" w:cs="Times New Roman"/>
           <w:sz w:val="18"/>
@@ -1734,7 +2298,7 @@
     </w:p>
     <w:p>
       <w:pPr>
-        <w:jc w:val="start"/>
+        <w:jc w:val="both"/>
         <w:rPr>
           <w:i/>
           <w:iCs/>
@@ -1754,7 +2318,7 @@
     </w:p>
     <w:p>
       <w:pPr>
-        <w:jc w:val="start"/>
+        <w:jc w:val="both"/>
         <w:rPr>
           <w:i/>
           <w:iCs/>
@@ -1765,16 +2329,25 @@
     </w:p>
     <w:p>
       <w:pPr>
-        <w:jc w:val="start"/>
-        <w:rPr>
-          <w:sz w:val="18"/>
-          <w:szCs w:val="18"/>
-        </w:rPr>
-      </w:pPr>
-      <w:r>
-        <w:rPr>
-          <w:sz w:val="18"/>
-          <w:szCs w:val="18"/>
+        <w:jc w:val="both"/>
+        <w:rPr>
+          <w:sz w:val="18"/>
+          <w:szCs w:val="18"/>
+        </w:rPr>
+      </w:pPr>
+    </w:p>
+    <w:p>
+      <w:pPr>
+        <w:jc w:val="both"/>
+        <w:rPr>
+          <w:i/>
+          <w:iCs/>
+        </w:rPr>
+      </w:pPr>
+      <w:r>
+        <w:rPr>
+          <w:i/>
+          <w:iCs/>
         </w:rPr>
         <w:t>Attribute Information</w:t>
       </w:r>
@@ -1786,6 +2359,7 @@
           <w:ilvl w:val="0"/>
           <w:numId w:val="31"/>
         </w:numPr>
+        <w:jc w:val="both"/>
         <w:rPr>
           <w:rFonts w:ascii="Times New Roman" w:hAnsi="Times New Roman" w:cs="Times New Roman"/>
           <w:sz w:val="18"/>
@@ -1818,6 +2392,7 @@
           <w:ilvl w:val="0"/>
           <w:numId w:val="31"/>
         </w:numPr>
+        <w:jc w:val="both"/>
         <w:rPr>
           <w:rFonts w:ascii="Times New Roman" w:hAnsi="Times New Roman" w:cs="Times New Roman"/>
           <w:sz w:val="18"/>
@@ -1850,6 +2425,7 @@
           <w:ilvl w:val="0"/>
           <w:numId w:val="31"/>
         </w:numPr>
+        <w:jc w:val="both"/>
         <w:rPr>
           <w:rFonts w:ascii="Times New Roman" w:hAnsi="Times New Roman" w:cs="Times New Roman"/>
           <w:sz w:val="18"/>
@@ -1884,6 +2460,7 @@
           <w:ilvl w:val="0"/>
           <w:numId w:val="31"/>
         </w:numPr>
+        <w:jc w:val="both"/>
         <w:rPr>
           <w:rFonts w:ascii="Times New Roman" w:hAnsi="Times New Roman" w:cs="Times New Roman"/>
           <w:sz w:val="18"/>
@@ -1918,6 +2495,7 @@
           <w:ilvl w:val="0"/>
           <w:numId w:val="31"/>
         </w:numPr>
+        <w:jc w:val="both"/>
         <w:rPr>
           <w:rFonts w:ascii="Times New Roman" w:hAnsi="Times New Roman" w:cs="Times New Roman"/>
           <w:sz w:val="18"/>
@@ -1950,6 +2528,7 @@
           <w:ilvl w:val="0"/>
           <w:numId w:val="31"/>
         </w:numPr>
+        <w:jc w:val="both"/>
         <w:rPr>
           <w:rFonts w:ascii="Times New Roman" w:hAnsi="Times New Roman" w:cs="Times New Roman"/>
           <w:sz w:val="18"/>
@@ -2002,6 +2581,7 @@
           <w:ilvl w:val="0"/>
           <w:numId w:val="31"/>
         </w:numPr>
+        <w:jc w:val="both"/>
         <w:rPr>
           <w:rFonts w:ascii="Times New Roman" w:hAnsi="Times New Roman" w:cs="Times New Roman"/>
           <w:sz w:val="18"/>
@@ -2036,6 +2616,7 @@
           <w:ilvl w:val="0"/>
           <w:numId w:val="31"/>
         </w:numPr>
+        <w:jc w:val="both"/>
         <w:rPr>
           <w:rFonts w:ascii="Times New Roman" w:hAnsi="Times New Roman" w:cs="Times New Roman"/>
           <w:sz w:val="18"/>
@@ -2070,6 +2651,7 @@
           <w:ilvl w:val="0"/>
           <w:numId w:val="31"/>
         </w:numPr>
+        <w:jc w:val="both"/>
         <w:rPr>
           <w:rFonts w:ascii="Times New Roman" w:hAnsi="Times New Roman" w:cs="Times New Roman"/>
           <w:sz w:val="18"/>
@@ -2104,6 +2686,7 @@
           <w:ilvl w:val="0"/>
           <w:numId w:val="31"/>
         </w:numPr>
+        <w:jc w:val="both"/>
         <w:rPr>
           <w:rFonts w:ascii="Times New Roman" w:hAnsi="Times New Roman" w:cs="Times New Roman"/>
           <w:sz w:val="18"/>
@@ -2156,6 +2739,7 @@
           <w:ilvl w:val="0"/>
           <w:numId w:val="31"/>
         </w:numPr>
+        <w:jc w:val="both"/>
         <w:rPr>
           <w:rFonts w:ascii="Times New Roman" w:hAnsi="Times New Roman" w:cs="Times New Roman"/>
           <w:sz w:val="18"/>
@@ -2234,6 +2818,7 @@
           <w:ilvl w:val="0"/>
           <w:numId w:val="31"/>
         </w:numPr>
+        <w:jc w:val="both"/>
         <w:rPr>
           <w:rFonts w:ascii="Times New Roman" w:hAnsi="Times New Roman" w:cs="Times New Roman"/>
           <w:sz w:val="18"/>
@@ -2263,6 +2848,7 @@
     </w:p>
     <w:p>
       <w:pPr>
+        <w:jc w:val="both"/>
         <w:rPr>
           <w:sz w:val="18"/>
           <w:szCs w:val="18"/>
@@ -2272,6 +2858,7 @@
     <w:p>
       <w:pPr>
         <w:pStyle w:val="Heading1"/>
+        <w:jc w:val="both"/>
       </w:pPr>
       <w:r>
         <w:t>Explatory Data Anaylsis</w:t>
@@ -2360,25 +2947,25 @@
     </w:p>
     <w:p>
       <w:pPr>
-        <w:jc w:val="start"/>
-        <w:rPr>
-          <w:sz w:val="18"/>
-          <w:szCs w:val="18"/>
-        </w:rPr>
-      </w:pPr>
-    </w:p>
-    <w:p>
-      <w:pPr>
-        <w:jc w:val="start"/>
-        <w:rPr>
-          <w:sz w:val="18"/>
-          <w:szCs w:val="18"/>
-        </w:rPr>
-      </w:pPr>
-    </w:p>
-    <w:p>
-      <w:pPr>
-        <w:jc w:val="start"/>
+        <w:jc w:val="both"/>
+        <w:rPr>
+          <w:sz w:val="18"/>
+          <w:szCs w:val="18"/>
+        </w:rPr>
+      </w:pPr>
+    </w:p>
+    <w:p>
+      <w:pPr>
+        <w:jc w:val="both"/>
+        <w:rPr>
+          <w:sz w:val="18"/>
+          <w:szCs w:val="18"/>
+        </w:rPr>
+      </w:pPr>
+    </w:p>
+    <w:p>
+      <w:pPr>
+        <w:jc w:val="both"/>
         <w:rPr>
           <w:sz w:val="18"/>
           <w:szCs w:val="18"/>
@@ -2435,7 +3022,7 @@
     </w:p>
     <w:p>
       <w:pPr>
-        <w:jc w:val="start"/>
+        <w:jc w:val="both"/>
         <w:rPr>
           <w:sz w:val="18"/>
           <w:szCs w:val="18"/>
@@ -2450,7 +3037,6 @@
           <w:numId w:val="0"/>
         </w:numPr>
         <w:ind w:start="14.40pt"/>
-        <w:jc w:val="center"/>
       </w:pPr>
       <w:r>
         <w:rPr>
@@ -2497,21 +3083,30 @@
       <w:pPr>
         <w:ind w:firstLine="21.60pt"/>
         <w:jc w:val="start"/>
-      </w:pPr>
-      <w:r>
-        <w:rPr>
-          <w:sz w:val="18"/>
-          <w:szCs w:val="18"/>
-        </w:rPr>
-        <w:t xml:space="preserve">We will quantify our results using accuracy, precision, recall, and F1-score. </w:t>
-      </w:r>
-      <w:r>
-        <w:t>Accuracy is a proportional measure of the number of correct predictions over all predictions. Precision and recall are two numbers which are used together to evaluate the performance of a classification model.</w:t>
-      </w:r>
-      <w:r>
+        <w:rPr>
+          <w:sz w:val="18"/>
+          <w:szCs w:val="18"/>
+        </w:rPr>
+      </w:pPr>
+      <w:r>
+        <w:rPr>
+          <w:sz w:val="18"/>
+          <w:szCs w:val="18"/>
+        </w:rPr>
+        <w:t>We will quantify our results using accuracy, precision, recall, and F1-score. Accuracy is a proportional measure of the number of correct predictions over all predictions. Precision and recall are two numbers which are used together to evaluate the performance of a classification model.</w:t>
+      </w:r>
+      <w:r>
+        <w:rPr>
+          <w:sz w:val="18"/>
+          <w:szCs w:val="18"/>
+        </w:rPr>
         <w:t xml:space="preserve"> </w:t>
       </w:r>
       <w:r>
+        <w:rPr>
+          <w:sz w:val="18"/>
+          <w:szCs w:val="18"/>
+        </w:rPr>
         <w:t xml:space="preserve">To fully evaluate the effectiveness of a model, you must examine </w:t>
       </w:r>
       <w:r>
@@ -2519,18 +3114,32 @@
           <w:rStyle w:val="Strong"/>
           <w:b w:val="0"/>
           <w:bCs w:val="0"/>
+          <w:sz w:val="18"/>
+          <w:szCs w:val="18"/>
         </w:rPr>
         <w:t>both</w:t>
       </w:r>
       <w:r>
+        <w:rPr>
+          <w:sz w:val="18"/>
+          <w:szCs w:val="18"/>
+        </w:rPr>
         <w:t xml:space="preserve"> precision and recall. </w:t>
       </w:r>
       <w:r>
-        <w:t xml:space="preserve">The precision of a model describes how </w:t>
-      </w:r>
-      <w:r>
+        <w:rPr>
+          <w:sz w:val="18"/>
+          <w:szCs w:val="18"/>
+        </w:rPr>
+        <w:t xml:space="preserve">The precision of a model describes how many detected items are truly relevant. Recall is a </w:t>
+      </w:r>
+      <w:r>
+        <w:rPr>
+          <w:sz w:val="18"/>
+          <w:szCs w:val="18"/>
+        </w:rPr>
         <w:lastRenderedPageBreak/>
-        <w:t>many detected items are truly relevant. Recall is a measure of how many relevant elements were detected. F1 score is the weighted average mean of Precision and Recall.</w:t>
+        <w:t>measure of how many relevant elements were detected. F1 score is the weighted average mean of Precision and Recall.</w:t>
       </w:r>
     </w:p>
     <w:p>
@@ -2573,7 +3182,7 @@
           <w:ilvl w:val="0"/>
           <w:numId w:val="27"/>
         </w:numPr>
-        <w:jc w:val="start"/>
+        <w:jc w:val="both"/>
         <w:rPr>
           <w:sz w:val="18"/>
           <w:szCs w:val="18"/>
@@ -2593,7 +3202,7 @@
           <w:ilvl w:val="0"/>
           <w:numId w:val="27"/>
         </w:numPr>
-        <w:jc w:val="start"/>
+        <w:jc w:val="both"/>
         <w:rPr>
           <w:sz w:val="18"/>
           <w:szCs w:val="18"/>
@@ -2613,7 +3222,7 @@
           <w:ilvl w:val="0"/>
           <w:numId w:val="27"/>
         </w:numPr>
-        <w:jc w:val="start"/>
+        <w:jc w:val="both"/>
         <w:rPr>
           <w:sz w:val="18"/>
           <w:szCs w:val="18"/>
@@ -2650,7 +3259,7 @@
           <w:ilvl w:val="0"/>
           <w:numId w:val="26"/>
         </w:numPr>
-        <w:jc w:val="start"/>
+        <w:jc w:val="both"/>
         <w:rPr>
           <w:sz w:val="18"/>
           <w:szCs w:val="18"/>
@@ -2670,7 +3279,7 @@
           <w:ilvl w:val="0"/>
           <w:numId w:val="26"/>
         </w:numPr>
-        <w:jc w:val="start"/>
+        <w:jc w:val="both"/>
         <w:rPr>
           <w:sz w:val="18"/>
           <w:szCs w:val="18"/>
@@ -2704,7 +3313,7 @@
           <w:ilvl w:val="0"/>
           <w:numId w:val="26"/>
         </w:numPr>
-        <w:jc w:val="start"/>
+        <w:jc w:val="both"/>
         <w:rPr>
           <w:sz w:val="18"/>
           <w:szCs w:val="18"/>
@@ -2724,7 +3333,7 @@
           <w:ilvl w:val="0"/>
           <w:numId w:val="26"/>
         </w:numPr>
-        <w:jc w:val="start"/>
+        <w:jc w:val="both"/>
         <w:rPr>
           <w:sz w:val="18"/>
           <w:szCs w:val="18"/>
@@ -2753,7 +3362,7 @@
           <w:ilvl w:val="0"/>
           <w:numId w:val="26"/>
         </w:numPr>
-        <w:jc w:val="start"/>
+        <w:jc w:val="both"/>
         <w:rPr>
           <w:sz w:val="18"/>
           <w:szCs w:val="18"/>
@@ -2773,7 +3382,7 @@
           <w:ilvl w:val="0"/>
           <w:numId w:val="26"/>
         </w:numPr>
-        <w:jc w:val="start"/>
+        <w:jc w:val="both"/>
         <w:rPr>
           <w:sz w:val="18"/>
           <w:szCs w:val="18"/>
@@ -2793,7 +3402,7 @@
           <w:ilvl w:val="0"/>
           <w:numId w:val="26"/>
         </w:numPr>
-        <w:jc w:val="start"/>
+        <w:jc w:val="both"/>
         <w:rPr>
           <w:sz w:val="18"/>
           <w:szCs w:val="18"/>
@@ -2813,7 +3422,7 @@
           <w:ilvl w:val="0"/>
           <w:numId w:val="26"/>
         </w:numPr>
-        <w:jc w:val="start"/>
+        <w:jc w:val="both"/>
         <w:rPr>
           <w:sz w:val="18"/>
           <w:szCs w:val="18"/>
@@ -2851,7 +3460,7 @@
           <w:ilvl w:val="0"/>
           <w:numId w:val="26"/>
         </w:numPr>
-        <w:jc w:val="start"/>
+        <w:jc w:val="both"/>
         <w:rPr>
           <w:sz w:val="18"/>
           <w:szCs w:val="18"/>
@@ -2871,7 +3480,7 @@
           <w:ilvl w:val="0"/>
           <w:numId w:val="26"/>
         </w:numPr>
-        <w:jc w:val="start"/>
+        <w:jc w:val="both"/>
         <w:rPr>
           <w:sz w:val="18"/>
           <w:szCs w:val="18"/>
@@ -2891,7 +3500,7 @@
           <w:ilvl w:val="0"/>
           <w:numId w:val="26"/>
         </w:numPr>
-        <w:jc w:val="start"/>
+        <w:jc w:val="both"/>
         <w:rPr>
           <w:sz w:val="18"/>
           <w:szCs w:val="18"/>
@@ -2911,7 +3520,7 @@
           <w:ilvl w:val="0"/>
           <w:numId w:val="26"/>
         </w:numPr>
-        <w:jc w:val="start"/>
+        <w:jc w:val="both"/>
         <w:rPr>
           <w:sz w:val="18"/>
           <w:szCs w:val="18"/>
@@ -3384,7 +3993,7 @@
     <w:p>
       <w:pPr>
         <w:ind w:firstLine="14.40pt"/>
-        <w:jc w:val="start"/>
+        <w:jc w:val="both"/>
         <w:rPr>
           <w:sz w:val="18"/>
           <w:szCs w:val="18"/>
@@ -3416,83 +4025,191 @@
         <w:t>Principle Component Analysis (PCA)</w:t>
       </w:r>
     </w:p>
-    <w:p/>
+    <w:p>
+      <w:pPr>
+        <w:jc w:val="both"/>
+      </w:pPr>
+    </w:p>
     <w:p>
       <w:pPr>
         <w:pStyle w:val="BodyText"/>
+        <w:rPr>
+          <w:sz w:val="18"/>
+          <w:szCs w:val="18"/>
+        </w:rPr>
+      </w:pPr>
+      <w:r>
+        <w:rPr>
+          <w:sz w:val="18"/>
+          <w:szCs w:val="18"/>
+        </w:rPr>
+        <w:t>PCA is a dimensionality reduction technique used to transform a high-dimensional dataset into a lower-dimensional space while retaining the most important information.</w:t>
+      </w:r>
+      <w:r>
+        <w:rPr>
+          <w:sz w:val="18"/>
+          <w:szCs w:val="18"/>
+          <w:lang w:val="en-US"/>
+        </w:rPr>
+        <w:t xml:space="preserve"> PCA was used</w:t>
+      </w:r>
+      <w:r>
+        <w:rPr>
+          <w:sz w:val="18"/>
+          <w:szCs w:val="18"/>
+        </w:rPr>
+        <w:t xml:space="preserve"> in simplifying </w:t>
+      </w:r>
+      <w:r>
+        <w:rPr>
+          <w:sz w:val="18"/>
+          <w:szCs w:val="18"/>
+          <w:lang w:val="en-US"/>
+        </w:rPr>
+        <w:t>our</w:t>
+      </w:r>
+      <w:r>
+        <w:rPr>
+          <w:sz w:val="18"/>
+          <w:szCs w:val="18"/>
+        </w:rPr>
+        <w:t xml:space="preserve"> dataset and extracting the most important information, enabling more efficient and meaningful analysis.</w:t>
+      </w:r>
+    </w:p>
+    <w:p>
+      <w:pPr>
+        <w:ind w:firstLine="14.40pt"/>
+        <w:jc w:val="both"/>
+        <w:rPr>
+          <w:sz w:val="18"/>
+          <w:szCs w:val="18"/>
+        </w:rPr>
+      </w:pPr>
+      <w:r>
+        <w:rPr>
+          <w:sz w:val="18"/>
+          <w:szCs w:val="18"/>
+        </w:rPr>
+        <w:t>PC1 and PC2 collectively account for 31.7% of the total variance in the data, indicating that these two principal components capture a significant portion of the data's variability.</w:t>
+      </w:r>
+      <w:r>
+        <w:rPr>
+          <w:sz w:val="18"/>
+          <w:szCs w:val="18"/>
+        </w:rPr>
+        <w:t xml:space="preserve"> </w:t>
+      </w:r>
+      <w:r>
+        <w:rPr>
+          <w:sz w:val="18"/>
+          <w:szCs w:val="18"/>
+        </w:rPr>
+        <w:t>The variance values of the principal components decrease as we move from PC1 to PC19, with PC1 having the highest variance and PC16 to PC19 having variances of 0.0, suggesting minimal contribution to the variability.</w:t>
+      </w:r>
+    </w:p>
+    <w:p>
+      <w:pPr>
         <w:jc w:val="start"/>
-      </w:pPr>
-      <w:r>
-        <w:t>PCA is a dimensionality reduction technique used to transform a high-dimensional dataset into a lower-dimensional space while retaining the most important information.</w:t>
-      </w:r>
-      <w:r>
-        <w:rPr>
-          <w:lang w:val="en-US"/>
-        </w:rPr>
-        <w:t xml:space="preserve"> PCA was used</w:t>
-      </w:r>
-      <w:r>
-        <w:t xml:space="preserve"> in simplifying </w:t>
-      </w:r>
-      <w:r>
-        <w:rPr>
-          <w:lang w:val="en-US"/>
-        </w:rPr>
-        <w:t>our</w:t>
-      </w:r>
-      <w:r>
-        <w:t xml:space="preserve"> dataset and extracting the most </w:t>
-      </w:r>
-      <w:r>
-        <w:t>important information, enabling more efficient and meaningful analysis.</w:t>
-      </w:r>
-    </w:p>
-    <w:p>
-      <w:pPr>
-        <w:numPr>
-          <w:ilvl w:val="0"/>
-          <w:numId w:val="28"/>
-        </w:numPr>
+        <w:rPr>
+          <w:sz w:val="18"/>
+          <w:szCs w:val="18"/>
+        </w:rPr>
+      </w:pPr>
+    </w:p>
+    <w:p>
+      <w:pPr>
         <w:jc w:val="start"/>
         <w:rPr>
-          <w:sz w:val="18"/>
-          <w:szCs w:val="18"/>
-        </w:rPr>
-      </w:pPr>
-      <w:r>
-        <w:rPr>
-          <w:sz w:val="18"/>
-          <w:szCs w:val="18"/>
-        </w:rPr>
-        <w:t>PC1 and PC2 collectively account for 31.7% of the total variance in the data, indicating that these two principal components capture a significant portion of the data's variability.</w:t>
-      </w:r>
-    </w:p>
-    <w:p>
-      <w:pPr>
-        <w:numPr>
-          <w:ilvl w:val="0"/>
-          <w:numId w:val="28"/>
-        </w:numPr>
+          <w:i/>
+          <w:iCs/>
+          <w:sz w:val="18"/>
+          <w:szCs w:val="18"/>
+        </w:rPr>
+      </w:pPr>
+      <w:r>
+        <w:rPr>
+          <w:i/>
+          <w:iCs/>
+          <w:sz w:val="18"/>
+          <w:szCs w:val="18"/>
+        </w:rPr>
+        <w:t>Performance Metrics with Increasing Principal Components:</w:t>
+      </w:r>
+    </w:p>
+    <w:p>
+      <w:pPr>
         <w:jc w:val="start"/>
         <w:rPr>
           <w:sz w:val="18"/>
           <w:szCs w:val="18"/>
         </w:rPr>
       </w:pPr>
-      <w:r>
-        <w:rPr>
-          <w:sz w:val="18"/>
-          <w:szCs w:val="18"/>
-        </w:rPr>
-        <w:t>The variance values of the principal components decrease as we move from PC1 to PC19, with PC1 having the highest variance and PC16 to PC19 having variances of 0.0, suggesting minimal contribution to the variability.</w:t>
-      </w:r>
-    </w:p>
-    <w:p>
-      <w:pPr>
-        <w:pStyle w:val="BodyText"/>
+    </w:p>
+    <w:p>
+      <w:pPr>
+        <w:ind w:firstLine="18pt"/>
+        <w:jc w:val="both"/>
+        <w:rPr>
+          <w:sz w:val="18"/>
+          <w:szCs w:val="18"/>
+        </w:rPr>
+      </w:pPr>
+      <w:r>
+        <w:rPr>
+          <w:sz w:val="18"/>
+          <w:szCs w:val="18"/>
+        </w:rPr>
+        <w:t>Accuracy, precision, recall, and F1-scores were evaluated for models trained using 1 to 19 principal components.</w:t>
+      </w:r>
+      <w:r>
+        <w:rPr>
+          <w:sz w:val="18"/>
+          <w:szCs w:val="18"/>
+        </w:rPr>
+        <w:t xml:space="preserve"> </w:t>
+      </w:r>
+      <w:r>
+        <w:rPr>
+          <w:sz w:val="18"/>
+          <w:szCs w:val="18"/>
+        </w:rPr>
+        <w:t>The performance metrics exhibit stabilization or minimal fluctuations after considering a certain number of principal components.</w:t>
+      </w:r>
+      <w:r>
+        <w:rPr>
+          <w:sz w:val="18"/>
+          <w:szCs w:val="18"/>
+        </w:rPr>
+        <w:t xml:space="preserve"> </w:t>
+      </w:r>
+      <w:r>
+        <w:rPr>
+          <w:sz w:val="18"/>
+          <w:szCs w:val="18"/>
+        </w:rPr>
+        <w:t>Notably, PC2 consistently yields the best results across all the performance metrics, indicating that it carries crucial information for the classification task.</w:t>
+      </w:r>
+      <w:r>
+        <w:rPr>
+          <w:sz w:val="18"/>
+          <w:szCs w:val="18"/>
+        </w:rPr>
+        <w:t xml:space="preserve"> </w:t>
+      </w:r>
+      <w:r>
+        <w:rPr>
+          <w:sz w:val="18"/>
+          <w:szCs w:val="18"/>
+        </w:rPr>
+        <w:t>PC7 follows closely as the second-best principal component, reinforcing its significance in capturing important patterns in the data.</w:t>
+      </w:r>
+    </w:p>
+    <w:p>
+      <w:pPr>
         <w:jc w:val="start"/>
         <w:rPr>
-          <w:lang w:val="en-US"/>
+          <w:sz w:val="18"/>
+          <w:szCs w:val="18"/>
         </w:rPr>
       </w:pPr>
     </w:p>
@@ -3500,155 +4217,62 @@
       <w:pPr>
         <w:jc w:val="start"/>
         <w:rPr>
-          <w:sz w:val="18"/>
-          <w:szCs w:val="18"/>
-        </w:rPr>
-      </w:pPr>
-      <w:r>
-        <w:rPr>
-          <w:sz w:val="18"/>
-          <w:szCs w:val="18"/>
-        </w:rPr>
-        <w:t>Performance Metrics with Increasing Principal Components:</w:t>
-      </w:r>
-    </w:p>
-    <w:p>
-      <w:pPr>
-        <w:numPr>
-          <w:ilvl w:val="0"/>
-          <w:numId w:val="29"/>
-        </w:numPr>
+          <w:i/>
+          <w:iCs/>
+          <w:sz w:val="18"/>
+          <w:szCs w:val="18"/>
+        </w:rPr>
+      </w:pPr>
+      <w:r>
+        <w:rPr>
+          <w:i/>
+          <w:iCs/>
+          <w:sz w:val="18"/>
+          <w:szCs w:val="18"/>
+        </w:rPr>
+        <w:t>Implications of Achieving the Best Results with Just Two Principal Components:</w:t>
+      </w:r>
+    </w:p>
+    <w:p>
+      <w:pPr>
+        <w:ind w:firstLine="18pt"/>
         <w:jc w:val="start"/>
         <w:rPr>
           <w:sz w:val="18"/>
           <w:szCs w:val="18"/>
         </w:rPr>
       </w:pPr>
-      <w:r>
-        <w:rPr>
-          <w:sz w:val="18"/>
-          <w:szCs w:val="18"/>
-        </w:rPr>
-        <w:t>Accuracy, precision, recall, and F1-scores were evaluated for models trained using 1 to 19 principal components.</w:t>
-      </w:r>
-    </w:p>
-    <w:p>
-      <w:pPr>
-        <w:numPr>
-          <w:ilvl w:val="0"/>
-          <w:numId w:val="29"/>
-        </w:numPr>
-        <w:jc w:val="start"/>
-        <w:rPr>
-          <w:sz w:val="18"/>
-          <w:szCs w:val="18"/>
-        </w:rPr>
-      </w:pPr>
-      <w:r>
-        <w:rPr>
-          <w:sz w:val="18"/>
-          <w:szCs w:val="18"/>
-        </w:rPr>
-        <w:t>The performance metrics exhibit stabilization or minimal fluctuations after considering a certain number of principal components.</w:t>
-      </w:r>
-    </w:p>
-    <w:p>
-      <w:pPr>
-        <w:numPr>
-          <w:ilvl w:val="0"/>
-          <w:numId w:val="29"/>
-        </w:numPr>
-        <w:jc w:val="start"/>
-        <w:rPr>
-          <w:sz w:val="18"/>
-          <w:szCs w:val="18"/>
-        </w:rPr>
-      </w:pPr>
-      <w:r>
-        <w:rPr>
-          <w:sz w:val="18"/>
-          <w:szCs w:val="18"/>
-        </w:rPr>
-        <w:t>Notably, PC2 consistently yields the best results across all the performance metrics, indicating that it carries crucial information for the classification task.</w:t>
-      </w:r>
-    </w:p>
-    <w:p>
-      <w:pPr>
-        <w:numPr>
-          <w:ilvl w:val="0"/>
-          <w:numId w:val="29"/>
-        </w:numPr>
-        <w:jc w:val="start"/>
-        <w:rPr>
-          <w:sz w:val="18"/>
-          <w:szCs w:val="18"/>
-        </w:rPr>
-      </w:pPr>
-      <w:r>
-        <w:rPr>
-          <w:sz w:val="18"/>
-          <w:szCs w:val="18"/>
-        </w:rPr>
-        <w:t>PC7 follows closely as the second-best principal component, reinforcing its significance in capturing important patterns in the data.</w:t>
-      </w:r>
-    </w:p>
-    <w:p>
-      <w:pPr>
-        <w:jc w:val="start"/>
-        <w:rPr>
-          <w:sz w:val="18"/>
-          <w:szCs w:val="18"/>
-        </w:rPr>
-      </w:pPr>
-    </w:p>
-    <w:p>
-      <w:pPr>
-        <w:jc w:val="start"/>
-        <w:rPr>
-          <w:sz w:val="18"/>
-          <w:szCs w:val="18"/>
-        </w:rPr>
-      </w:pPr>
-      <w:r>
-        <w:rPr>
-          <w:sz w:val="18"/>
-          <w:szCs w:val="18"/>
-        </w:rPr>
-        <w:t>Implications of Achieving the Best Results with Just Two Principal Components:</w:t>
-      </w:r>
-    </w:p>
-    <w:p>
-      <w:pPr>
-        <w:numPr>
-          <w:ilvl w:val="0"/>
-          <w:numId w:val="30"/>
-        </w:numPr>
-        <w:jc w:val="start"/>
-        <w:rPr>
-          <w:sz w:val="18"/>
-          <w:szCs w:val="18"/>
-        </w:rPr>
-      </w:pPr>
-      <w:r>
-        <w:rPr>
-          <w:sz w:val="18"/>
-          <w:szCs w:val="18"/>
-        </w:rPr>
-        <w:t>It is interesting and noteworthy that the best results are obtained using only PC1 and PC2, which collectively account for a relatively small portion of the total variance.</w:t>
-      </w:r>
-    </w:p>
-    <w:p>
-      <w:pPr>
-        <w:numPr>
-          <w:ilvl w:val="0"/>
-          <w:numId w:val="30"/>
-        </w:numPr>
-        <w:jc w:val="start"/>
-        <w:rPr>
-          <w:sz w:val="18"/>
-          <w:szCs w:val="18"/>
-        </w:rPr>
-      </w:pPr>
+    </w:p>
+    <w:p>
+      <w:pPr>
+        <w:ind w:firstLine="18pt"/>
+        <w:jc w:val="both"/>
+        <w:rPr>
+          <w:sz w:val="18"/>
+          <w:szCs w:val="18"/>
+        </w:rPr>
+      </w:pPr>
+      <w:r>
+        <w:rPr>
+          <w:sz w:val="18"/>
+          <w:szCs w:val="18"/>
+        </w:rPr>
+        <w:t>I</w:t>
+      </w:r>
+      <w:r>
+        <w:rPr>
+          <w:sz w:val="18"/>
+          <w:szCs w:val="18"/>
+        </w:rPr>
+        <w:t>t is interesting and noteworthy that the best results are obtained using only PC1 and PC2, which collectively account for a relatively small portion of the total variance.</w:t>
+      </w:r>
+      <w:r>
+        <w:rPr>
+          <w:sz w:val="18"/>
+          <w:szCs w:val="18"/>
+        </w:rPr>
+        <w:t xml:space="preserve"> </w:t>
+      </w:r>
       <w:r>
         <w:rPr>
           <w:sz w:val="18"/>
@@ -3656,19 +4280,13 @@
         </w:rPr>
         <w:t>This suggests that the data contains strong patterns or structures that are well-captured by these two principal components.</w:t>
       </w:r>
-    </w:p>
-    <w:p>
-      <w:pPr>
-        <w:numPr>
-          <w:ilvl w:val="0"/>
-          <w:numId w:val="30"/>
-        </w:numPr>
-        <w:jc w:val="start"/>
-        <w:rPr>
-          <w:sz w:val="18"/>
-          <w:szCs w:val="18"/>
-        </w:rPr>
-      </w:pPr>
+      <w:r>
+        <w:rPr>
+          <w:sz w:val="18"/>
+          <w:szCs w:val="18"/>
+        </w:rPr>
+        <w:t xml:space="preserve"> </w:t>
+      </w:r>
       <w:r>
         <w:rPr>
           <w:sz w:val="18"/>
@@ -3676,19 +4294,13 @@
         </w:rPr>
         <w:t>The fact that such a small subset of the principal components achieves the best results implies that the remaining principal components may not provide significant additional discriminatory power for the classification task.</w:t>
       </w:r>
-    </w:p>
-    <w:p>
-      <w:pPr>
-        <w:numPr>
-          <w:ilvl w:val="0"/>
-          <w:numId w:val="30"/>
-        </w:numPr>
-        <w:jc w:val="start"/>
-        <w:rPr>
-          <w:sz w:val="18"/>
-          <w:szCs w:val="18"/>
-        </w:rPr>
-      </w:pPr>
+      <w:r>
+        <w:rPr>
+          <w:sz w:val="18"/>
+          <w:szCs w:val="18"/>
+        </w:rPr>
+        <w:t xml:space="preserve"> </w:t>
+      </w:r>
       <w:r>
         <w:rPr>
           <w:sz w:val="18"/>
@@ -3747,7 +4359,6 @@
           <w:sz w:val="18"/>
           <w:szCs w:val="18"/>
         </w:rPr>
-        <w:lastRenderedPageBreak/>
         <w:drawing>
           <wp:inline distT="0" distB="0" distL="0" distR="0" wp14:anchorId="6D1AFF86" wp14:editId="44FA5CCD">
             <wp:extent cx="3190889" cy="2380840"/>
@@ -3814,7 +4425,15 @@
           <w:bCs/>
           <w:lang w:val="en-US"/>
         </w:rPr>
-        <w:t xml:space="preserve"> 5</w:t>
+        <w:t xml:space="preserve"> </w:t>
+      </w:r>
+      <w:r>
+        <w:rPr>
+          <w:b/>
+          <w:bCs/>
+          <w:lang w:val="en-US"/>
+        </w:rPr>
+        <w:t>7</w:t>
       </w:r>
       <w:r>
         <w:t xml:space="preserve">: </w:t>
@@ -3858,7 +4477,7 @@
     <w:p>
       <w:pPr>
         <w:ind w:start="14.40pt" w:firstLine="10.80pt"/>
-        <w:jc w:val="start"/>
+        <w:jc w:val="both"/>
         <w:rPr>
           <w:sz w:val="18"/>
           <w:szCs w:val="18"/>
@@ -3894,27 +4513,17 @@
       <w:pPr>
         <w:ind w:start="25.20pt" w:firstLine="36pt"/>
         <w:jc w:val="both"/>
-      </w:pPr>
-      <w:r>
-        <w:t xml:space="preserve">In our experiment, we chose the PyTorch library to build a neural network for this classification task. The motivation was to use an available deep learning library that provides various optimizers and loss functions and an easy way to tune hyperparameters so we can arrive at the most accurate network. In this experiment we found that a neural network with 2 layers performed best with our data set of heart data. we ran the experiment with 8 -14 neurons in the first layer and 2 neurons in the final layer with the </w:t>
-      </w:r>
-      <w:r>
-        <w:t>L</w:t>
-      </w:r>
-      <w:r>
-        <w:t>eaky</w:t>
-      </w:r>
-      <w:r>
-        <w:t>R</w:t>
-      </w:r>
-      <w:r>
-        <w:t>e</w:t>
-      </w:r>
-      <w:r>
-        <w:t>LU</w:t>
-      </w:r>
-      <w:r>
-        <w:t xml:space="preserve"> activation to predict the chances of heart failure.</w:t>
+        <w:rPr>
+          <w:sz w:val="18"/>
+          <w:szCs w:val="18"/>
+        </w:rPr>
+      </w:pPr>
+      <w:r>
+        <w:rPr>
+          <w:sz w:val="18"/>
+          <w:szCs w:val="18"/>
+        </w:rPr>
+        <w:t>In our experiment, we chose the PyTorch library to build a neural network for this classification task. The motivation was to use an available deep learning library that provides various optimizers and loss functions and an easy way to tune hyperparameters so we can arrive at the most accurate network. In this experiment we found that a neural network with 2 layers performed best with our data set of heart data. we ran the experiment with 8 -14 neurons in the first layer and 2 neurons in the final layer with the LeakyReLU activation to predict the chances of heart failure.</w:t>
       </w:r>
     </w:p>
     <w:p>
@@ -3933,17 +4542,33 @@
     <w:p>
       <w:pPr>
         <w:ind w:start="25.20pt" w:firstLine="10.80pt"/>
-        <w:jc w:val="start"/>
-      </w:pPr>
-      <w:r>
+        <w:jc w:val="both"/>
+        <w:rPr>
+          <w:sz w:val="18"/>
+          <w:szCs w:val="18"/>
+        </w:rPr>
+      </w:pPr>
+      <w:r>
+        <w:rPr>
+          <w:sz w:val="18"/>
+          <w:szCs w:val="18"/>
+        </w:rPr>
         <w:t xml:space="preserve">We were able to achieve a top accuracy of 86% over the test data with 12 neurons in the first layer and with optimizer set as </w:t>
       </w:r>
       <w:proofErr w:type="spellStart"/>
       <w:r>
+        <w:rPr>
+          <w:sz w:val="18"/>
+          <w:szCs w:val="18"/>
+        </w:rPr>
         <w:t>RMSProp</w:t>
       </w:r>
       <w:proofErr w:type="spellEnd"/>
       <w:r>
+        <w:rPr>
+          <w:sz w:val="18"/>
+          <w:szCs w:val="18"/>
+        </w:rPr>
         <w:t>.</w:t>
       </w:r>
     </w:p>
@@ -4048,7 +4673,15 @@
           <w:bCs/>
           <w:lang w:val="en-US"/>
         </w:rPr>
-        <w:t xml:space="preserve"> 7</w:t>
+        <w:t xml:space="preserve"> </w:t>
+      </w:r>
+      <w:r>
+        <w:rPr>
+          <w:b/>
+          <w:bCs/>
+          <w:lang w:val="en-US"/>
+        </w:rPr>
+        <w:t>8</w:t>
       </w:r>
       <w:r>
         <w:t xml:space="preserve">: </w:t>
@@ -4090,7 +4723,7 @@
     <w:p>
       <w:pPr>
         <w:ind w:firstLine="36pt"/>
-        <w:jc w:val="start"/>
+        <w:jc w:val="both"/>
         <w:rPr>
           <w:sz w:val="18"/>
           <w:szCs w:val="18"/>
@@ -4106,7 +4739,7 @@
     </w:p>
     <w:p>
       <w:pPr>
-        <w:jc w:val="start"/>
+        <w:jc w:val="both"/>
         <w:rPr>
           <w:sz w:val="18"/>
           <w:szCs w:val="18"/>
@@ -4116,7 +4749,7 @@
     <w:p>
       <w:pPr>
         <w:ind w:firstLine="36pt"/>
-        <w:jc w:val="start"/>
+        <w:jc w:val="both"/>
         <w:rPr>
           <w:sz w:val="18"/>
           <w:szCs w:val="18"/>
@@ -4132,7 +4765,7 @@
     </w:p>
     <w:p>
       <w:pPr>
-        <w:jc w:val="start"/>
+        <w:jc w:val="both"/>
         <w:rPr>
           <w:sz w:val="18"/>
           <w:szCs w:val="18"/>
@@ -4142,7 +4775,7 @@
     <w:p>
       <w:pPr>
         <w:ind w:firstLine="36pt"/>
-        <w:jc w:val="start"/>
+        <w:jc w:val="both"/>
         <w:rPr>
           <w:sz w:val="18"/>
           <w:szCs w:val="18"/>
@@ -5847,9 +6480,9 @@
       <w:lvlJc w:val="start"/>
       <w:pPr>
         <w:tabs>
-          <w:tab w:val="num" w:pos="18pt"/>
-        </w:tabs>
-        <w:ind w:start="14.40pt" w:hanging="14.40pt"/>
+          <w:tab w:val="num" w:pos="90pt"/>
+        </w:tabs>
+        <w:ind w:start="86.40pt" w:hanging="14.40pt"/>
       </w:pPr>
       <w:rPr>
         <w:rFonts w:ascii="Times New Roman" w:hAnsi="Times New Roman" w:cs="Times New Roman" w:hint="default"/>
@@ -7390,10 +8023,11 @@
         <w:numId w:val="4"/>
       </w:numPr>
       <w:tabs>
-        <w:tab w:val="clear" w:pos="18pt"/>
+        <w:tab w:val="clear" w:pos="90pt"/>
         <w:tab w:val="num" w:pos="14.40pt"/>
       </w:tabs>
       <w:spacing w:before="6pt" w:after="3pt"/>
+      <w:ind w:start="14.40pt"/>
       <w:jc w:val="start"/>
       <w:outlineLvl w:val="1"/>
     </w:pPr>

</xml_diff>